<commit_message>
#SIS-114# Atualização dos documentos word (inclusão de imagem e outras coisas)
</commit_message>
<xml_diff>
--- a/galleriafinancas/src/resource/AF.docx
+++ b/galleriafinancas/src/resource/AF.docx
@@ -61,6 +61,22 @@
         </w:numPr>
         <w:spacing w:after="352" w:line="265" w:lineRule="auto"/>
         <w:ind w:right="25"/>
+        <w:rPr>
+          <w:rFonts w:ascii="Calibri" w:hAnsi="Calibri" w:eastAsia="Calibri" w:cs="Calibri" w:asciiTheme="minorAscii" w:hAnsiTheme="minorAscii" w:eastAsiaTheme="minorAscii" w:cstheme="minorAscii"/>
+          <w:b w:val="0"/>
+          <w:bCs w:val="0"/>
+          <w:i w:val="0"/>
+          <w:iCs w:val="0"/>
+          <w:caps w:val="0"/>
+          <w:smallCaps w:val="0"/>
+          <w:noProof w:val="0"/>
+          <w:color w:val="000000" w:themeColor="text1" w:themeTint="FF" w:themeShade="FF"/>
+          <w:sz w:val="24"/>
+          <w:szCs w:val="24"/>
+          <w:lang w:val="pt-BR"/>
+        </w:rPr>
+      </w:pPr>
+      <w:r>
         <w:rPr>
           <w:rFonts w:ascii="Calibri" w:hAnsi="Calibri" w:eastAsia="Calibri" w:cs="Calibri"/>
           <w:b w:val="0"/>
@@ -75,6 +91,108 @@
           <w:szCs w:val="24"/>
           <w:lang w:val="pt-BR"/>
         </w:rPr>
+        <w:t>criaTerceiroG criaFiduciante criaAvalista</w:t>
+      </w:r>
+    </w:p>
+    <w:p>
+      <w:pPr>
+        <w:spacing w:after="355"/>
+        <w:ind w:left="-5" w:right="49"/>
+      </w:pPr>
+      <w:r>
+        <w:t xml:space="preserve">De outro lado, na qualidade de outorgada fiduciária, </w:t>
+      </w:r>
+    </w:p>
+    <w:p>
+      <w:pPr>
+        <w:numPr>
+          <w:ilvl w:val="0"/>
+          <w:numId w:val="1"/>
+        </w:numPr>
+        <w:spacing w:after="0" w:line="340" w:lineRule="exact"/>
+        <w:ind w:left="0" w:right="25" w:firstLine="0"/>
+        <w:rPr>
+          <w:i w:val="1"/>
+          <w:iCs w:val="1"/>
+          <w:color w:val="FF0000"/>
+        </w:rPr>
+      </w:pPr>
+      <w:r>
+        <w:rPr>
+          <w:b w:val="1"/>
+          <w:bCs w:val="1"/>
+        </w:rPr>
+        <w:t xml:space="preserve">BMP MONEY PLUS SOCIEDADE DE CRÉDITO DIRETO S.A., </w:t>
+      </w:r>
+      <w:r>
+        <w:rPr/>
+        <w:t>instituição financeira, inscrita no CNPJ/MF sob nº 34.337.707/0001-00, com sede na Av. Paulista, 1765, 1º Andar,</w:t>
+      </w:r>
+      <w:r>
+        <w:rPr/>
+        <w:t xml:space="preserve"> </w:t>
+      </w:r>
+      <w:r>
+        <w:rPr/>
+        <w:t>CEP 01311-200, São Paulo, SP, neste ato, representada na forma do seu Estatuto Social (“</w:t>
+      </w:r>
+      <w:r>
+        <w:rPr>
+          <w:b w:val="1"/>
+          <w:bCs w:val="1"/>
+          <w:u w:val="single"/>
+        </w:rPr>
+        <w:t>FIDUCIÁRIA</w:t>
+      </w:r>
+      <w:r>
+        <w:rPr/>
+        <w:t xml:space="preserve">”, e quando em conjunto com o </w:t>
+      </w:r>
+      <w:r>
+        <w:rPr>
+          <w:b w:val="1"/>
+          <w:bCs w:val="1"/>
+        </w:rPr>
+        <w:t>FIDUCIANTE(S),</w:t>
+      </w:r>
+      <w:r>
+        <w:rPr/>
+        <w:t xml:space="preserve"> doravante denominadas “</w:t>
+      </w:r>
+      <w:r>
+        <w:rPr>
+          <w:b w:val="1"/>
+          <w:bCs w:val="1"/>
+          <w:u w:val="single"/>
+        </w:rPr>
+        <w:t>PARTES</w:t>
+      </w:r>
+      <w:r>
+        <w:rPr/>
+        <w:t>” e, isoladamente, “</w:t>
+      </w:r>
+      <w:r>
+        <w:rPr>
+          <w:b w:val="1"/>
+          <w:bCs w:val="1"/>
+          <w:u w:val="single"/>
+        </w:rPr>
+        <w:t>PARTE</w:t>
+      </w:r>
+      <w:r>
+        <w:rPr/>
+        <w:t>”).</w:t>
+      </w:r>
+    </w:p>
+    <w:p>
+      <w:pPr>
+        <w:pStyle w:val="Normal"/>
+        <w:spacing w:after="0" w:line="340" w:lineRule="exact"/>
+        <w:ind w:left="0" w:right="25" w:firstLine="0"/>
+        <w:rPr>
+          <w:b w:val="1"/>
+          <w:bCs w:val="1"/>
+        </w:rPr>
       </w:pPr>
       <w:r>
         <w:rPr>
@@ -91,124 +209,28 @@
           <w:szCs w:val="24"/>
           <w:lang w:val="pt-BR"/>
         </w:rPr>
-        <w:t>criaTerceiroG criaFiduciante criaInterveniente criaAvalista</w:t>
-      </w:r>
-    </w:p>
-    <w:p>
-      <w:pPr>
-        <w:spacing w:after="355"/>
-        <w:ind w:left="-5" w:right="49"/>
-      </w:pPr>
-      <w:r>
-        <w:t xml:space="preserve">De outro lado, na qualidade de outorgada fiduciária, </w:t>
-      </w:r>
-    </w:p>
-    <w:p>
-      <w:pPr>
-        <w:numPr>
-          <w:ilvl w:val="0"/>
-          <w:numId w:val="1"/>
-        </w:numPr>
+        <w:t xml:space="preserve">criaInterveniente </w:t>
+      </w:r>
+      <w:r>
+        <w:rPr>
+          <w:b w:val="1"/>
+          <w:bCs w:val="1"/>
+        </w:rPr>
+        <w:t>criaDevedor</w:t>
+      </w:r>
+    </w:p>
+    <w:p>
+      <w:pPr>
+        <w:pStyle w:val="Normal"/>
         <w:spacing w:after="0" w:line="340" w:lineRule="exact"/>
         <w:ind w:left="0" w:right="25" w:firstLine="0"/>
         <w:rPr>
-          <w:i/>
-          <w:color w:val="FF0000"/>
-        </w:rPr>
-      </w:pPr>
-      <w:r>
-        <w:rPr>
+          <w:rFonts w:ascii="Calibri" w:hAnsi="Calibri" w:eastAsia="Calibri" w:cs="Calibri"/>
           <w:b w:val="1"/>
           <w:bCs w:val="1"/>
-        </w:rPr>
-        <w:t xml:space="preserve">BMP MONEY PLUS SOCIEDADE DE CRÉDITO DIRETO S.A., </w:t>
-      </w:r>
-      <w:r>
-        <w:rPr/>
-        <w:t>instituição financeira, inscrita no CNPJ/MF sob nº 34.337.707/0001-00, com sede na Av. Paulista, 1765, 1º Andar,</w:t>
-      </w:r>
-      <w:r>
-        <w:rPr/>
-        <w:t xml:space="preserve"> </w:t>
-      </w:r>
-      <w:r>
-        <w:rPr/>
-        <w:t>CEP 01311-200, São Paulo, SP, neste ato, representada na forma do seu Estatuto Social (“</w:t>
-      </w:r>
-      <w:r>
-        <w:rPr>
-          <w:b w:val="1"/>
-          <w:bCs w:val="1"/>
-          <w:u w:val="single"/>
-        </w:rPr>
-        <w:t>FIDUCIÁRIA</w:t>
-      </w:r>
-      <w:r>
-        <w:rPr/>
-        <w:t xml:space="preserve">”, e quando em conjunto com o </w:t>
-      </w:r>
-      <w:r>
-        <w:rPr>
-          <w:b w:val="1"/>
-          <w:bCs w:val="1"/>
-        </w:rPr>
-        <w:t>FIDUCIANTE(S),</w:t>
-      </w:r>
-      <w:r>
-        <w:rPr/>
-        <w:t xml:space="preserve"> doravante denominadas “</w:t>
-      </w:r>
-      <w:r>
-        <w:rPr>
-          <w:b w:val="1"/>
-          <w:bCs w:val="1"/>
-          <w:u w:val="single"/>
-        </w:rPr>
-        <w:t>PARTES</w:t>
-      </w:r>
-      <w:r>
-        <w:rPr/>
-        <w:t>” e, isoladamente, “</w:t>
-      </w:r>
-      <w:r>
-        <w:rPr>
-          <w:b w:val="1"/>
-          <w:bCs w:val="1"/>
-          <w:u w:val="single"/>
-        </w:rPr>
-        <w:t>PARTE</w:t>
-      </w:r>
-      <w:r>
-        <w:rPr/>
-        <w:t>”).</w:t>
-      </w:r>
-    </w:p>
-    <w:p>
-      <w:pPr>
-        <w:spacing w:after="0" w:line="340" w:lineRule="exact"/>
-        <w:ind w:left="0" w:right="25" w:firstLine="0"/>
-        <w:rPr>
-          <w:b/>
-        </w:rPr>
-      </w:pPr>
-    </w:p>
-    <w:p>
-      <w:pPr>
-        <w:spacing w:after="258" w:line="269" w:lineRule="auto"/>
-        <w:ind w:left="-5"/>
-        <w:jc w:val="left"/>
-        <w:rPr>
-          <w:b w:val="1"/>
-          <w:bCs w:val="1"/>
-        </w:rPr>
-      </w:pPr>
-      <w:r>
-        <w:rPr>
-          <w:b w:val="1"/>
-          <w:bCs w:val="1"/>
-        </w:rPr>
-        <w:t>criaDevedor</w:t>
-      </w:r>
+          <w:color w:val="000000" w:themeColor="text1" w:themeTint="FF" w:themeShade="FF"/>
+        </w:rPr>
+      </w:pPr>
     </w:p>
     <w:p>
       <w:pPr>
@@ -237,7 +259,6 @@
         <w:rPr/>
         <w:t xml:space="preserve">Em </w:t>
       </w:r>
-      <w:proofErr w:type="spellStart"/>
       <w:r>
         <w:rPr>
           <w:rFonts w:ascii="Calibri" w:hAnsi="Calibri" w:eastAsia="Calibri" w:cs="Calibri"/>
@@ -258,7 +279,6 @@
         </w:rPr>
         <w:t>dataDeEmissao</w:t>
       </w:r>
-      <w:proofErr w:type="spellEnd"/>
       <w:r>
         <w:rPr>
           <w:b w:val="1"/>
@@ -279,7 +299,6 @@
         </w:rPr>
         <w:t xml:space="preserve">FIDUCIANTE </w:t>
       </w:r>
-      <w:proofErr w:type="spellStart"/>
       <w:r>
         <w:rPr>
           <w:rFonts w:ascii="Calibri" w:hAnsi="Calibri" w:eastAsia="Calibri" w:cs="Calibri"/>
@@ -297,7 +316,6 @@
         </w:rPr>
         <w:t>nomeEmitente</w:t>
       </w:r>
-      <w:proofErr w:type="spellEnd"/>
       <w:r>
         <w:rPr>
           <w:b w:val="1"/>
@@ -571,7 +589,12 @@
         </w:numPr>
         <w:spacing w:after="0" w:line="266" w:lineRule="auto"/>
         <w:ind w:left="0" w:firstLine="0"/>
-        <w:rPr/>
+        <w:rPr>
+          <w:rFonts w:ascii="Calibri" w:hAnsi="Calibri" w:eastAsia="Calibri" w:cs="Calibri" w:asciiTheme="minorAscii" w:hAnsiTheme="minorAscii" w:eastAsiaTheme="minorAscii" w:cstheme="minorAscii"/>
+          <w:color w:val="000000" w:themeColor="text1" w:themeTint="FF" w:themeShade="FF"/>
+          <w:sz w:val="24"/>
+          <w:szCs w:val="24"/>
+        </w:rPr>
       </w:pPr>
       <w:r>
         <w:rPr/>
@@ -616,51 +639,39 @@
       </w:r>
       <w:r>
         <w:rPr/>
-        <w:t xml:space="preserve"> o(s) Imóvel(eis) de sua titularidade e de seguinte descrição:  </w:t>
-      </w:r>
-      <w:r>
-        <w:rPr>
-          <w:color w:val="auto"/>
-          <w:highlight w:val="yellow"/>
-        </w:rPr>
-        <w:t>[</w:t>
-      </w:r>
-      <w:r>
-        <w:rPr>
-          <w:color w:val="auto"/>
-          <w:highlight w:val="yellow"/>
-        </w:rPr>
-        <w:t>D</w:t>
-      </w:r>
-      <w:r>
-        <w:rPr>
-          <w:highlight w:val="yellow"/>
-        </w:rPr>
-        <w:t>ESCRIÇÃO</w:t>
-      </w:r>
-      <w:r>
-        <w:rPr>
-          <w:highlight w:val="yellow"/>
-        </w:rPr>
-        <w:t xml:space="preserve"> COMPLETA DO IMOVEL EM ITÁLICO,  INFORMANDO ATÉ A PARTE QUE FALA A MATRICULA, CARTÓRIO E TITULAR, POR EXEMPLO: </w:t>
-      </w:r>
-      <w:r>
-        <w:rPr>
+        <w:t xml:space="preserve"> o(s) Imóvel(eis) de sua titularidade e de seguinte descrição: </w:t>
+      </w:r>
+      <w:proofErr w:type="spellStart"/>
+      <w:r>
+        <w:rPr>
+          <w:b w:val="1"/>
+          <w:bCs w:val="1"/>
           <w:i w:val="1"/>
           <w:iCs w:val="1"/>
-          <w:highlight w:val="yellow"/>
-        </w:rPr>
-        <w:t>“casa amarela, na rua azul, registrada sob a matrícula 123 junto ao Cartório ABC”</w:t>
-      </w:r>
-      <w:r>
-        <w:rPr>
-          <w:highlight w:val="yellow"/>
-        </w:rPr>
-        <w:t>]</w:t>
+          <w:caps w:val="0"/>
+          <w:smallCaps w:val="0"/>
+          <w:strike w:val="0"/>
+          <w:dstrike w:val="0"/>
+          <w:noProof w:val="0"/>
+          <w:color w:val="000000" w:themeColor="text1" w:themeTint="FF" w:themeShade="FF"/>
+          <w:sz w:val="24"/>
+          <w:szCs w:val="24"/>
+          <w:u w:val="none"/>
+          <w:lang w:val="pt-BR"/>
+        </w:rPr>
+        <w:t>ImagemImovel</w:t>
+      </w:r>
+      <w:proofErr w:type="spellEnd"/>
+      <w:r>
+        <w:rPr>
+          <w:sz w:val="24"/>
+          <w:szCs w:val="24"/>
+        </w:rPr>
+        <w:t xml:space="preserve"> </w:t>
       </w:r>
       <w:r>
         <w:rPr/>
-        <w:t xml:space="preserve"> </w:t>
+        <w:t xml:space="preserve">, </w:t>
       </w:r>
       <w:r>
         <w:rPr>
@@ -2687,49 +2698,21 @@
     </w:p>
     <w:p>
       <w:pPr>
-        <w:spacing w:after="131" w:line="269" w:lineRule="auto"/>
+        <w:spacing w:after="131" w:afterAutospacing="off" w:line="269" w:lineRule="auto"/>
         <w:ind w:left="-5" w:right="41"/>
+        <w:rPr>
+          <w:lang w:val="en-US"/>
+        </w:rPr>
       </w:pPr>
       <w:r>
         <w:rPr/>
-        <w:t>fiducianteTerceiroG</w:t>
-      </w:r>
-    </w:p>
-    <w:p>
-      <w:pPr>
-        <w:spacing w:after="131" w:line="269" w:lineRule="auto"/>
-        <w:ind w:left="-5" w:right="41"/>
-      </w:pPr>
-      <w:r>
-        <w:rPr/>
-        <w:t>fiducianteInterveniente</w:t>
-      </w:r>
-    </w:p>
-    <w:p>
-      <w:pPr>
-        <w:spacing w:after="131" w:line="269" w:lineRule="auto"/>
-        <w:ind w:left="-5" w:right="41"/>
-      </w:pPr>
-      <w:r>
-        <w:rPr/>
-        <w:t>fiducianteAvalista</w:t>
-      </w:r>
-    </w:p>
-    <w:p>
-      <w:pPr>
-        <w:pStyle w:val="Normal"/>
-        <w:spacing w:after="131" w:line="269" w:lineRule="auto"/>
-        <w:ind w:left="-5" w:right="41"/>
-      </w:pPr>
-      <w:r>
-        <w:rPr/>
-        <w:t>fiducianteEmitente</w:t>
+        <w:t>fiducianteTerceiroG fiducianteAvalista fiducianteEmitente fiducianteInterveniente</w:t>
       </w:r>
       <w:r>
         <w:rPr>
           <w:lang w:val="en-US"/>
         </w:rPr>
-        <w:t xml:space="preserve"> </w:t>
+        <w:t xml:space="preserve"> devedorEmitente</w:t>
       </w:r>
     </w:p>
     <w:p>
@@ -2741,12 +2724,6 @@
           <w:lang w:val="en-US"/>
         </w:rPr>
       </w:pPr>
-      <w:r>
-        <w:rPr>
-          <w:lang w:val="en-US"/>
-        </w:rPr>
-        <w:t>devedorEmitente</w:t>
-      </w:r>
     </w:p>
     <w:p>
       <w:pPr>
@@ -2760,16 +2737,6 @@
     </w:p>
     <w:p>
       <w:pPr>
-        <w:pStyle w:val="Normal"/>
-        <w:spacing w:after="20" w:afterAutospacing="off" w:line="240" w:lineRule="auto"/>
-        <w:ind w:left="0" w:right="40"/>
-        <w:rPr>
-          <w:lang w:val="en-US"/>
-        </w:rPr>
-      </w:pPr>
-    </w:p>
-    <w:p>
-      <w:pPr>
         <w:spacing w:after="20" w:afterAutospacing="off" w:line="480" w:lineRule="auto"/>
         <w:ind w:left="0" w:right="40"/>
       </w:pPr>
@@ -2777,7 +2744,7 @@
         <w:rPr>
           <w:u w:val="single"/>
         </w:rPr>
-        <w:t>Pela FIDUCIÁRIA</w:t>
+        <w:t>Pela FIDUCIÁRIA:</w:t>
       </w:r>
       <w:r>
         <w:rPr/>

</xml_diff>

<commit_message>
#SIS-114# Atualizações na ccb
</commit_message>
<xml_diff>
--- a/galleriafinancas/src/resource/AF.docx
+++ b/galleriafinancas/src/resource/AF.docx
@@ -2613,53 +2613,75 @@
     <w:p>
       <w:pPr>
         <w:ind w:left="-5" w:right="49"/>
-      </w:pPr>
-      <w:r>
-        <w:rPr>
-          <w:b/>
+        <w:rPr>
+          <w:rFonts w:ascii="Calibri" w:hAnsi="Calibri" w:eastAsia="Calibri" w:cs="Calibri"/>
+          <w:noProof w:val="0"/>
+          <w:color w:val="000000" w:themeColor="text1" w:themeTint="FF" w:themeShade="FF"/>
+          <w:sz w:val="24"/>
+          <w:szCs w:val="24"/>
+          <w:lang w:val="pt-BR"/>
+        </w:rPr>
+      </w:pPr>
+      <w:r>
+        <w:rPr>
+          <w:b w:val="1"/>
+          <w:bCs w:val="1"/>
         </w:rPr>
         <w:t>5.3.</w:t>
       </w:r>
       <w:r>
         <w:rPr>
           <w:rFonts w:ascii="Arial" w:hAnsi="Arial" w:eastAsia="Arial" w:cs="Arial"/>
-          <w:b/>
-        </w:rPr>
-        <w:t xml:space="preserve"> </w:t>
-      </w:r>
-      <w:r>
+          <w:b w:val="1"/>
+          <w:bCs w:val="1"/>
+        </w:rPr>
+        <w:t xml:space="preserve"> </w:t>
+      </w:r>
+      <w:r>
+        <w:rPr/>
         <w:t xml:space="preserve">No segundo leilão, será aceito o maior lance oferecido, desde que igual ou superior ao </w:t>
       </w:r>
       <w:r>
         <w:rPr>
-          <w:b/>
-          <w:u w:val="single" w:color="000000"/>
+          <w:b w:val="1"/>
+          <w:bCs w:val="1"/>
+          <w:u w:val="single"/>
         </w:rPr>
         <w:t>Valor da Dívida</w:t>
       </w:r>
       <w:r>
+        <w:rPr/>
         <w:t xml:space="preserve">, das despesas, dos prêmios de seguro, dos encargos legais, inclusive tributos, e das contribuições condominiais. </w:t>
       </w:r>
     </w:p>
     <w:p>
       <w:pPr>
         <w:ind w:left="-5" w:right="49"/>
-      </w:pPr>
-      <w:r>
-        <w:rPr>
-          <w:b/>
+        <w:rPr>
+          <w:rFonts w:ascii="Calibri" w:hAnsi="Calibri" w:eastAsia="Calibri" w:cs="Calibri"/>
+          <w:noProof w:val="0"/>
+          <w:color w:val="000000" w:themeColor="text1" w:themeTint="FF" w:themeShade="FF"/>
+          <w:sz w:val="24"/>
+          <w:szCs w:val="24"/>
+          <w:lang w:val="pt-BR"/>
+        </w:rPr>
+      </w:pPr>
+      <w:r>
+        <w:rPr>
+          <w:b w:val="1"/>
+          <w:bCs w:val="1"/>
         </w:rPr>
         <w:t>5.4.</w:t>
       </w:r>
       <w:r>
         <w:rPr>
-          <w:rFonts w:ascii="Arial" w:hAnsi="Arial" w:eastAsia="Arial" w:cs="Arial"/>
-          <w:b/>
-        </w:rPr>
-        <w:t xml:space="preserve"> </w:t>
-      </w:r>
-      <w:r>
-        <w:t xml:space="preserve">Os leilões públicos extrajudiciais (primeiro e segundo) serão anunciados em edital único, resumido, por duas vezes em jornal de ampla circulação na Comarca da situação do(s) Imóvel(eis) ou em outro de comarca de fácil acesso, se, no local do(s) Imóvel(eis) não houver imprensa com circulação diária; </w:t>
+          <w:rFonts w:ascii="Calibri" w:hAnsi="Calibri" w:eastAsia="Calibri" w:cs="Calibri"/>
+          <w:noProof w:val="0"/>
+          <w:sz w:val="24"/>
+          <w:szCs w:val="24"/>
+          <w:lang w:val="pt-BR"/>
+        </w:rPr>
+        <w:t xml:space="preserve"> Os leilões públicos extrajudiciais (primeiro e segundo) serão anunciados em edital único, resumido, por três vezes em jornal de ampla circulação na Comarca da situação do(s) Imóvel(eis) ou em outro de comarca de fácil acesso, se, no local do(s) Imóvel(eis) não houver imprensa com circulação diária;</w:t>
       </w:r>
     </w:p>
     <w:p>
@@ -2721,16 +2743,8 @@
         <w:spacing w:after="20" w:afterAutospacing="off" w:line="240" w:lineRule="auto"/>
         <w:ind w:left="0" w:right="40"/>
         <w:rPr>
-          <w:lang w:val="en-US"/>
-        </w:rPr>
-      </w:pPr>
-    </w:p>
-    <w:p>
-      <w:pPr>
-        <w:pStyle w:val="Normal"/>
-        <w:spacing w:after="20" w:afterAutospacing="off" w:line="240" w:lineRule="auto"/>
-        <w:ind w:left="0" w:right="40"/>
-        <w:rPr>
+          <w:rFonts w:ascii="Calibri" w:hAnsi="Calibri" w:eastAsia="Calibri" w:cs="Calibri"/>
+          <w:color w:val="000000" w:themeColor="text1" w:themeTint="FF" w:themeShade="FF"/>
           <w:lang w:val="en-US"/>
         </w:rPr>
       </w:pPr>

</xml_diff>

<commit_message>
#SIS-114# atualização ccb, power Bi, horario Comite, analise pendente
</commit_message>
<xml_diff>
--- a/galleriafinancas/src/resource/AF.docx
+++ b/galleriafinancas/src/resource/AF.docx
@@ -16,8 +16,13 @@
         </w:rPr>
         <w:t xml:space="preserve"> </w:t>
       </w:r>
-      <w:r>
-        <w:t>BEM(NS) IMÓVEL(EIS) EM GARANTIA E OUTRAS AVENÇAS</w:t>
+      <w:proofErr w:type="gramStart"/>
+      <w:r>
+        <w:t>BEM(</w:t>
+      </w:r>
+      <w:proofErr w:type="gramEnd"/>
+      <w:r>
+        <w:t>NS) IMÓVEL(EIS) EM GARANTIA E OUTRAS AVENÇAS</w:t>
       </w:r>
       <w:r>
         <w:rPr>
@@ -41,7 +46,15 @@
         <w:ind w:left="-5" w:right="49"/>
       </w:pPr>
       <w:r>
-        <w:t xml:space="preserve">De um lado, na qualidade de outorgante(s) </w:t>
+        <w:t xml:space="preserve">De um lado, na qualidade de </w:t>
+      </w:r>
+      <w:proofErr w:type="gramStart"/>
+      <w:r>
+        <w:t>outorgante(</w:t>
+      </w:r>
+      <w:proofErr w:type="gramEnd"/>
+      <w:r>
+        <w:t xml:space="preserve">s) </w:t>
       </w:r>
       <w:r>
         <w:rPr>
@@ -66,12 +79,44 @@
           <w:color w:val="000000" w:themeColor="text1"/>
         </w:rPr>
       </w:pPr>
+      <w:proofErr w:type="spellStart"/>
+      <w:proofErr w:type="gramStart"/>
       <w:r>
         <w:rPr>
           <w:color w:val="000000" w:themeColor="text1"/>
         </w:rPr>
-        <w:t>criaTerceiroG criaFiduciante criaAvalista</w:t>
-      </w:r>
+        <w:t>criaTerceiroG</w:t>
+      </w:r>
+      <w:proofErr w:type="spellEnd"/>
+      <w:proofErr w:type="gramEnd"/>
+      <w:r>
+        <w:rPr>
+          <w:color w:val="000000" w:themeColor="text1"/>
+        </w:rPr>
+        <w:t xml:space="preserve"> </w:t>
+      </w:r>
+      <w:proofErr w:type="spellStart"/>
+      <w:r>
+        <w:rPr>
+          <w:color w:val="000000" w:themeColor="text1"/>
+        </w:rPr>
+        <w:t>criaFiduciante</w:t>
+      </w:r>
+      <w:proofErr w:type="spellEnd"/>
+      <w:r>
+        <w:rPr>
+          <w:color w:val="000000" w:themeColor="text1"/>
+        </w:rPr>
+        <w:t xml:space="preserve"> </w:t>
+      </w:r>
+      <w:proofErr w:type="spellStart"/>
+      <w:r>
+        <w:rPr>
+          <w:color w:val="000000" w:themeColor="text1"/>
+        </w:rPr>
+        <w:t>criaAvalista</w:t>
+      </w:r>
+      <w:proofErr w:type="spellEnd"/>
     </w:p>
     <w:p>
       <w:pPr>
@@ -117,12 +162,21 @@
       <w:r>
         <w:t xml:space="preserve">”, e quando em conjunto com o </w:t>
       </w:r>
+      <w:proofErr w:type="gramStart"/>
       <w:r>
         <w:rPr>
           <w:b/>
           <w:bCs/>
         </w:rPr>
-        <w:t>FIDUCIANTE(S),</w:t>
+        <w:t>FIDUCIANTE(</w:t>
+      </w:r>
+      <w:proofErr w:type="gramEnd"/>
+      <w:r>
+        <w:rPr>
+          <w:b/>
+          <w:bCs/>
+        </w:rPr>
+        <w:t>S),</w:t>
       </w:r>
       <w:r>
         <w:t xml:space="preserve"> doravante denominadas “</w:t>
@@ -159,12 +213,23 @@
           <w:bCs/>
         </w:rPr>
       </w:pPr>
+      <w:proofErr w:type="spellStart"/>
+      <w:proofErr w:type="gramStart"/>
       <w:r>
         <w:rPr>
           <w:color w:val="000000" w:themeColor="text1"/>
         </w:rPr>
-        <w:t xml:space="preserve">criaInterveniente </w:t>
-      </w:r>
+        <w:t>criaInterveniente</w:t>
+      </w:r>
+      <w:proofErr w:type="spellEnd"/>
+      <w:proofErr w:type="gramEnd"/>
+      <w:r>
+        <w:rPr>
+          <w:color w:val="000000" w:themeColor="text1"/>
+        </w:rPr>
+        <w:t xml:space="preserve"> </w:t>
+      </w:r>
+      <w:proofErr w:type="spellStart"/>
       <w:r>
         <w:rPr>
           <w:b/>
@@ -172,6 +237,7 @@
         </w:rPr>
         <w:t>criaDevedor</w:t>
       </w:r>
+      <w:proofErr w:type="spellEnd"/>
     </w:p>
     <w:p>
       <w:pPr>
@@ -209,6 +275,7 @@
       <w:r>
         <w:t xml:space="preserve">Em </w:t>
       </w:r>
+      <w:proofErr w:type="spellStart"/>
       <w:r>
         <w:rPr>
           <w:b/>
@@ -217,6 +284,7 @@
         </w:rPr>
         <w:t>dataDeEmissao</w:t>
       </w:r>
+      <w:proofErr w:type="spellEnd"/>
       <w:r>
         <w:rPr>
           <w:b/>
@@ -234,6 +302,7 @@
         </w:rPr>
         <w:t xml:space="preserve">FIDUCIANTE </w:t>
       </w:r>
+      <w:proofErr w:type="spellStart"/>
       <w:r>
         <w:rPr>
           <w:b/>
@@ -242,6 +311,7 @@
         </w:rPr>
         <w:t>nomeEmitente</w:t>
       </w:r>
+      <w:proofErr w:type="spellEnd"/>
       <w:r>
         <w:rPr>
           <w:b/>
@@ -276,7 +346,15 @@
         <w:t xml:space="preserve"> </w:t>
       </w:r>
       <w:r>
-        <w:t xml:space="preserve">emitiu a(s) Cédula(s) de Crédito Bancário nº </w:t>
+        <w:t xml:space="preserve">emitiu </w:t>
+      </w:r>
+      <w:proofErr w:type="gramStart"/>
+      <w:r>
+        <w:t>a(</w:t>
+      </w:r>
+      <w:proofErr w:type="gramEnd"/>
+      <w:r>
+        <w:t xml:space="preserve">s) Cédula(s) de Crédito Bancário nº </w:t>
       </w:r>
       <w:r>
         <w:rPr>
@@ -319,8 +397,17 @@
         <w:ind w:right="49" w:hanging="369"/>
       </w:pPr>
       <w:r>
-        <w:t xml:space="preserve">As obrigações, pecuniárias ou não, previstas na(s) CCB(s) são garantidas pela alienação fiduciária de Imóvel(eis) descrito abaixo bem como registrado(s) perante o </w:t>
-      </w:r>
+        <w:t xml:space="preserve">As obrigações, pecuniárias ou não, previstas </w:t>
+      </w:r>
+      <w:proofErr w:type="gramStart"/>
+      <w:r>
+        <w:t>na(</w:t>
+      </w:r>
+      <w:proofErr w:type="gramEnd"/>
+      <w:r>
+        <w:t xml:space="preserve">s) CCB(s) são garantidas pela alienação fiduciária de Imóvel(eis) descrito abaixo bem como registrado(s) perante o </w:t>
+      </w:r>
+      <w:proofErr w:type="spellStart"/>
       <w:r>
         <w:rPr>
           <w:color w:val="000000" w:themeColor="text1"/>
@@ -328,7 +415,27 @@
         <w:t>cartorioImovel</w:t>
       </w:r>
       <w:r>
-        <w:t>º Cartório de Registro de Imóveis da Comarca de cidadeImovel – ufImovel “RGI”</w:t>
+        <w:t>º</w:t>
+      </w:r>
+      <w:proofErr w:type="spellEnd"/>
+      <w:r>
+        <w:t xml:space="preserve"> Cartório de Registro de Imóveis da Comarca de </w:t>
+      </w:r>
+      <w:proofErr w:type="spellStart"/>
+      <w:r>
+        <w:t>cidadeImovel</w:t>
+      </w:r>
+      <w:proofErr w:type="spellEnd"/>
+      <w:r>
+        <w:t xml:space="preserve"> – </w:t>
+      </w:r>
+      <w:proofErr w:type="spellStart"/>
+      <w:r>
+        <w:t>ufImovel</w:t>
+      </w:r>
+      <w:proofErr w:type="spellEnd"/>
+      <w:r>
+        <w:t xml:space="preserve"> “RGI”</w:t>
       </w:r>
       <w:r>
         <w:rPr>
@@ -361,7 +468,15 @@
         <w:ind w:right="49" w:hanging="369"/>
       </w:pPr>
       <w:r>
-        <w:t>Nos termos da(s) CCB(s), o protocolo da garantia de Alienação Fiduciária junto ao RGI é condição precedente ao seu desembolso devendo o registro ser concluído no prazo de até 30(trinta) dias contados da emissão da CCB sob pena de vencimento antecipado do referido título;</w:t>
+        <w:t xml:space="preserve">Nos termos </w:t>
+      </w:r>
+      <w:proofErr w:type="gramStart"/>
+      <w:r>
+        <w:t>da(</w:t>
+      </w:r>
+      <w:proofErr w:type="gramEnd"/>
+      <w:r>
+        <w:t>s) CCB(s), o protocolo da garantia de Alienação Fiduciária junto ao RGI é condição precedente ao seu desembolso devendo o registro ser concluído no prazo de até 30(trinta) dias contados da emissão da CCB sob pena de vencimento antecipado do referido título;</w:t>
       </w:r>
     </w:p>
     <w:p>
@@ -374,7 +489,15 @@
         <w:ind w:right="49" w:hanging="369"/>
       </w:pPr>
       <w:r>
-        <w:t>A presente garantia de Alienação Fiduciária é celebrada sem prejuízo das outras garantias constituídas ou que venham a ser constituídas em favor da(s) CCB(s);</w:t>
+        <w:t xml:space="preserve">A presente garantia de Alienação Fiduciária é celebrada sem prejuízo das outras garantias constituídas ou que venham a ser constituídas em favor </w:t>
+      </w:r>
+      <w:proofErr w:type="gramStart"/>
+      <w:r>
+        <w:t>da(</w:t>
+      </w:r>
+      <w:proofErr w:type="gramEnd"/>
+      <w:r>
+        <w:t>s) CCB(s);</w:t>
       </w:r>
     </w:p>
     <w:p>
@@ -461,7 +584,15 @@
         </w:rPr>
       </w:pPr>
       <w:r>
-        <w:t xml:space="preserve">Em garantia do cumprimento das Obrigações Garantidas, nesta data representadas pela(s) CCB nº </w:t>
+        <w:t xml:space="preserve">Em garantia do cumprimento das Obrigações Garantidas, nesta data representadas </w:t>
+      </w:r>
+      <w:proofErr w:type="gramStart"/>
+      <w:r>
+        <w:t>pela(</w:t>
+      </w:r>
+      <w:proofErr w:type="gramEnd"/>
+      <w:r>
+        <w:t xml:space="preserve">s) CCB nº </w:t>
       </w:r>
       <w:r>
         <w:rPr>
@@ -501,6 +632,7 @@
       <w:r>
         <w:t xml:space="preserve"> o(s) Imóvel(eis) de sua titularidade e de seguinte descrição: </w:t>
       </w:r>
+      <w:proofErr w:type="spellStart"/>
       <w:r>
         <w:rPr>
           <w:b/>
@@ -511,6 +643,7 @@
         </w:rPr>
         <w:t>ImagemImovel</w:t>
       </w:r>
+      <w:proofErr w:type="spellEnd"/>
       <w:r>
         <w:t xml:space="preserve"> </w:t>
       </w:r>
@@ -525,7 +658,15 @@
         <w:t xml:space="preserve">“RGI” </w:t>
       </w:r>
       <w:r>
-        <w:t xml:space="preserve">(“Bem(ns) Imóvel(eis) ou Imóvel(eis)”) bem conforme identificado no </w:t>
+        <w:t>(“Bem(</w:t>
+      </w:r>
+      <w:proofErr w:type="spellStart"/>
+      <w:r>
+        <w:t>ns</w:t>
+      </w:r>
+      <w:proofErr w:type="spellEnd"/>
+      <w:r>
+        <w:t xml:space="preserve">) Imóvel(eis) ou Imóvel(eis)”) bem conforme identificado no </w:t>
       </w:r>
       <w:r>
         <w:rPr>
@@ -568,7 +709,15 @@
         <w:t xml:space="preserve"> </w:t>
       </w:r>
       <w:r>
-        <w:t>Se solteiro(a), viúvo(a), divorciado(a) ou separado(a) judicialmente, declara, sob responsabilidade civil e criminal, que o imóvel aqui objetivado não foi adquirido na constância de união estável prevista na Lei nº 9.278, de 10/05/96 e no Código Civil, razão pela qual é seu único e exclusivo proprietário</w:t>
+        <w:t xml:space="preserve">Se </w:t>
+      </w:r>
+      <w:proofErr w:type="gramStart"/>
+      <w:r>
+        <w:t>solteiro(</w:t>
+      </w:r>
+      <w:proofErr w:type="gramEnd"/>
+      <w:r>
+        <w:t>a), viúvo(a), divorciado(a) ou separado(a) judicialmente, declara, sob responsabilidade civil e criminal, que o imóvel aqui objetivado não foi adquirido na constância de união estável prevista na Lei nº 9.278, de 10/05/96 e no Código Civil, razão pela qual é seu único e exclusivo proprietário</w:t>
       </w:r>
       <w:r>
         <w:t>.</w:t>
@@ -584,6 +733,7 @@
         </w:rPr>
         <w:t xml:space="preserve">1.3 </w:t>
       </w:r>
+      <w:proofErr w:type="gramStart"/>
       <w:r>
         <w:rPr>
           <w:bCs/>
@@ -593,23 +743,48 @@
       <w:r>
         <w:t>(</w:t>
       </w:r>
+      <w:proofErr w:type="gramEnd"/>
       <w:r>
         <w:t xml:space="preserve">s) FIDUCIANTE(S), </w:t>
       </w:r>
       <w:r>
-        <w:t>declara(m), sob as penas da lei, que não está(ão) vinculado(s) como empregador(es)</w:t>
-      </w:r>
-      <w:r>
-        <w:t xml:space="preserve"> </w:t>
-      </w:r>
-      <w:r>
-        <w:t>ao INSS - Instituto Nacional do Seguro Social, bem como não ser(em) produtor(es) rural(is), não estando, assim, incurso(s) nas restrições da legislação pertinente</w:t>
+        <w:t>declara(m), sob as penas da lei, que não está(</w:t>
+      </w:r>
+      <w:proofErr w:type="spellStart"/>
+      <w:r>
+        <w:t>ão</w:t>
+      </w:r>
+      <w:proofErr w:type="spellEnd"/>
+      <w:r>
+        <w:t>) vinculado(s) como empregador(es)</w:t>
+      </w:r>
+      <w:r>
+        <w:t xml:space="preserve"> </w:t>
+      </w:r>
+      <w:r>
+        <w:t>ao INSS - Instituto Nacional do Seguro Social, bem como não ser(em) produtor(es) rural(</w:t>
+      </w:r>
+      <w:proofErr w:type="spellStart"/>
+      <w:r>
+        <w:t>is</w:t>
+      </w:r>
+      <w:proofErr w:type="spellEnd"/>
+      <w:r>
+        <w:t>), não estando, assim, incurso(s) nas restrições da legislação pertinente</w:t>
       </w:r>
       <w:r>
         <w:t>, dispensando a apresentação de Certidão Negativa de Débitos – CND</w:t>
       </w:r>
       <w:r>
-        <w:t>. Todavia, na hipótese de ser(em) contribuinte(s) desse órgão, declara(m) ciente(s) e responsável(eis) pela apresentação da CND-INSS ao Cartório de Registro de Imóveis.</w:t>
+        <w:t xml:space="preserve">. Todavia, na hipótese de </w:t>
+      </w:r>
+      <w:proofErr w:type="gramStart"/>
+      <w:r>
+        <w:t>ser(</w:t>
+      </w:r>
+      <w:proofErr w:type="gramEnd"/>
+      <w:r>
+        <w:t>em) contribuinte(s) desse órgão, declara(m) ciente(s) e responsável(eis) pela apresentação da CND-INSS ao Cartório de Registro de Imóveis.</w:t>
       </w:r>
     </w:p>
     <w:p>
@@ -629,7 +804,15 @@
         <w:t xml:space="preserve"> </w:t>
       </w:r>
       <w:r>
-        <w:t xml:space="preserve">A transferência da propriedade fiduciária do(s) Imóvel(eis), pelo(s) </w:t>
+        <w:t xml:space="preserve">A transferência da propriedade fiduciária </w:t>
+      </w:r>
+      <w:proofErr w:type="gramStart"/>
+      <w:r>
+        <w:t>do(</w:t>
+      </w:r>
+      <w:proofErr w:type="gramEnd"/>
+      <w:r>
+        <w:t xml:space="preserve">s) Imóvel(eis), pelo(s) </w:t>
       </w:r>
       <w:r>
         <w:rPr>
@@ -661,7 +844,23 @@
         <w:t xml:space="preserve">1.5  </w:t>
       </w:r>
       <w:r>
-        <w:t xml:space="preserve">Obriga(m)-se o(s) FIDUCIANTE(S), seus herdeiros e sucessores a qualquer título das Partes a providenciar o registro do presente instrumento, com a constituição da Alienação Fiduciária aqui prevista, e averbação da CCB na matrícula do Imóvel objeto da garantia, no prazo de 30 (trinta) dias a contar de sua assinatura, sob pena deste CONTRATO ser considerado automaticamente resolvido, independentemente de qualquer notificação prévia ou outra formalidade, hipótese em que não serão devidas quaisquer indenizações ao(s) EMITENTE(S). Nesta hipótese, o(s) EMITENTE(S) deverá(ão) ressarcir o CREDOR das despesas </w:t>
+        <w:t xml:space="preserve">Obriga(m)-se o(s) FIDUCIANTE(S), seus herdeiros e sucessores a qualquer título das Partes a providenciar o registro do presente instrumento, com a constituição da Alienação Fiduciária aqui prevista, e averbação da CCB na matrícula do Imóvel objeto da garantia, no prazo de 30 (trinta) dias a contar de sua assinatura, sob pena deste CONTRATO ser considerado automaticamente resolvido, independentemente de qualquer notificação prévia ou outra formalidade, hipótese em que não serão devidas quaisquer indenizações ao(s) EMITENTE(S). Nesta hipótese, </w:t>
+      </w:r>
+      <w:proofErr w:type="gramStart"/>
+      <w:r>
+        <w:t>o(</w:t>
+      </w:r>
+      <w:proofErr w:type="gramEnd"/>
+      <w:r>
+        <w:t>s) EMITENTE(S) deverá(</w:t>
+      </w:r>
+      <w:proofErr w:type="spellStart"/>
+      <w:r>
+        <w:t>ão</w:t>
+      </w:r>
+      <w:proofErr w:type="spellEnd"/>
+      <w:r>
+        <w:t xml:space="preserve">) ressarcir o CREDOR das despesas </w:t>
       </w:r>
       <w:r>
         <w:t xml:space="preserve">de custo de emissão da CCB e outras despesas decorrentes desta </w:t>
@@ -754,6 +953,50 @@
           <w:color w:val="FF0000"/>
         </w:rPr>
         <w:t xml:space="preserve"> </w:t>
+      </w:r>
+    </w:p>
+    <w:p>
+      <w:pPr>
+        <w:numPr>
+          <w:ilvl w:val="0"/>
+          <w:numId w:val="2"/>
+        </w:numPr>
+        <w:spacing w:after="5" w:line="250" w:lineRule="auto"/>
+        <w:ind w:left="1065" w:hanging="720"/>
+      </w:pPr>
+      <w:r>
+        <w:rPr>
+          <w:b/>
+          <w:bCs/>
+          <w:i/>
+          <w:iCs/>
+          <w:u w:val="single"/>
+        </w:rPr>
+        <w:t>Obrigação Garantida</w:t>
+      </w:r>
+      <w:r>
+        <w:rPr>
+          <w:i/>
+          <w:iCs/>
+        </w:rPr>
+        <w:t>: Cédula de Crédito Bancário nº</w:t>
+      </w:r>
+      <w:r>
+        <w:rPr>
+          <w:b/>
+          <w:bCs/>
+          <w:i/>
+          <w:iCs/>
+        </w:rPr>
+        <w:t xml:space="preserve"> </w:t>
+      </w:r>
+      <w:r>
+        <w:rPr>
+          <w:b/>
+          <w:bCs/>
+          <w:highlight w:val="yellow"/>
+        </w:rPr>
+        <w:t>XXXXXX</w:t>
       </w:r>
     </w:p>
     <w:p>
@@ -773,31 +1016,23 @@
           <w:iCs/>
           <w:u w:val="single"/>
         </w:rPr>
-        <w:t>Obrigação Garantida</w:t>
-      </w:r>
-      <w:r>
-        <w:rPr>
+        <w:t>Valor do Principal da Dívida:</w:t>
+      </w:r>
+      <w:r>
+        <w:rPr>
+          <w:b/>
+          <w:bCs/>
           <w:i/>
           <w:iCs/>
         </w:rPr>
-        <w:t>: Cédula de Crédito Bancário nº</w:t>
-      </w:r>
-      <w:r>
-        <w:rPr>
-          <w:b/>
-          <w:bCs/>
+        <w:t xml:space="preserve"> </w:t>
+      </w:r>
+      <w:r>
+        <w:rPr>
           <w:i/>
           <w:iCs/>
         </w:rPr>
-        <w:t xml:space="preserve"> </w:t>
-      </w:r>
-      <w:r>
-        <w:rPr>
-          <w:b/>
-          <w:bCs/>
-          <w:highlight w:val="yellow"/>
-        </w:rPr>
-        <w:t>XXXXXX</w:t>
+        <w:t xml:space="preserve">a soma do saldo devedor das Obrigações Garantidas, na data do leilão, nele incluídos os juros convencionais, as penalidades e os demais encargos contratuais conforme termos da clausula 5.7 deste instrumento; </w:t>
       </w:r>
     </w:p>
     <w:p>
@@ -808,6 +1043,12 @@
         </w:numPr>
         <w:spacing w:after="5" w:line="250" w:lineRule="auto"/>
         <w:ind w:hanging="720"/>
+        <w:rPr>
+          <w:b/>
+          <w:bCs/>
+          <w:i/>
+          <w:iCs/>
+        </w:rPr>
       </w:pPr>
       <w:r>
         <w:rPr>
@@ -817,23 +1058,46 @@
           <w:iCs/>
           <w:u w:val="single"/>
         </w:rPr>
-        <w:t>Valor do Principal da Dívida:</w:t>
-      </w:r>
-      <w:r>
-        <w:rPr>
-          <w:b/>
-          <w:bCs/>
+        <w:t>Valor do Crédito</w:t>
+      </w:r>
+      <w:r>
+        <w:rPr>
           <w:i/>
           <w:iCs/>
         </w:rPr>
-        <w:t xml:space="preserve"> </w:t>
-      </w:r>
+        <w:t xml:space="preserve">: </w:t>
+      </w:r>
+      <w:proofErr w:type="spellStart"/>
       <w:r>
         <w:rPr>
           <w:i/>
           <w:iCs/>
         </w:rPr>
-        <w:t xml:space="preserve">a soma do saldo devedor das Obrigações Garantidas, na data do leilão, nele incluídos os juros convencionais, as penalidades e os demais encargos contratuais conforme termos da clausula 5.7 deste instrumento; </w:t>
+        <w:t>valorCredito</w:t>
+      </w:r>
+      <w:proofErr w:type="spellEnd"/>
+      <w:r>
+        <w:rPr>
+          <w:i/>
+          <w:iCs/>
+        </w:rPr>
+        <w:t xml:space="preserve"> (</w:t>
+      </w:r>
+      <w:proofErr w:type="spellStart"/>
+      <w:r>
+        <w:rPr>
+          <w:i/>
+          <w:iCs/>
+        </w:rPr>
+        <w:t>ExtensoValorCredito</w:t>
+      </w:r>
+      <w:proofErr w:type="spellEnd"/>
+      <w:r>
+        <w:rPr>
+          <w:i/>
+          <w:iCs/>
+        </w:rPr>
+        <w:t>);</w:t>
       </w:r>
     </w:p>
     <w:p>
@@ -845,8 +1109,6 @@
         <w:spacing w:after="5" w:line="250" w:lineRule="auto"/>
         <w:ind w:hanging="720"/>
         <w:rPr>
-          <w:b/>
-          <w:bCs/>
           <w:i/>
           <w:iCs/>
         </w:rPr>
@@ -859,14 +1121,112 @@
           <w:iCs/>
           <w:u w:val="single"/>
         </w:rPr>
-        <w:t>Valor do Crédito</w:t>
-      </w:r>
-      <w:r>
-        <w:rPr>
+        <w:t>Condições de Pagamento:</w:t>
+      </w:r>
+      <w:r>
+        <w:rPr>
+          <w:b/>
+          <w:bCs/>
           <w:i/>
           <w:iCs/>
         </w:rPr>
-        <w:t>: valorCredito (ExtensoValorCredito);</w:t>
+        <w:t xml:space="preserve"> </w:t>
+      </w:r>
+      <w:proofErr w:type="spellStart"/>
+      <w:r>
+        <w:rPr>
+          <w:i/>
+          <w:iCs/>
+        </w:rPr>
+        <w:t>numeroParcelasPagamento</w:t>
+      </w:r>
+      <w:proofErr w:type="spellEnd"/>
+      <w:r>
+        <w:rPr>
+          <w:i/>
+          <w:iCs/>
+        </w:rPr>
+        <w:t xml:space="preserve"> (</w:t>
+      </w:r>
+      <w:proofErr w:type="spellStart"/>
+      <w:r>
+        <w:rPr>
+          <w:i/>
+          <w:iCs/>
+        </w:rPr>
+        <w:t>ExtensoNumeroParcelasPagamento</w:t>
+      </w:r>
+      <w:proofErr w:type="spellEnd"/>
+      <w:r>
+        <w:rPr>
+          <w:i/>
+          <w:iCs/>
+        </w:rPr>
+        <w:t xml:space="preserve">) parcelas, sendo a 1ª. parcela com vencimento em </w:t>
+      </w:r>
+      <w:proofErr w:type="spellStart"/>
+      <w:r>
+        <w:rPr>
+          <w:i/>
+          <w:iCs/>
+        </w:rPr>
+        <w:t>vencimentoPrimeiraParcelaPagamento</w:t>
+      </w:r>
+      <w:proofErr w:type="spellEnd"/>
+      <w:r>
+        <w:rPr>
+          <w:i/>
+          <w:iCs/>
+        </w:rPr>
+        <w:t xml:space="preserve"> e a última parcela com vencimento em </w:t>
+      </w:r>
+      <w:proofErr w:type="spellStart"/>
+      <w:r>
+        <w:rPr>
+          <w:i/>
+          <w:iCs/>
+        </w:rPr>
+        <w:t>vencimentoUltimaParcelaPagamento</w:t>
+      </w:r>
+      <w:proofErr w:type="spellEnd"/>
+      <w:r>
+        <w:rPr>
+          <w:i/>
+          <w:iCs/>
+        </w:rPr>
+        <w:t xml:space="preserve">, totalizando o montante de </w:t>
+      </w:r>
+      <w:proofErr w:type="spellStart"/>
+      <w:r>
+        <w:rPr>
+          <w:i/>
+          <w:iCs/>
+        </w:rPr>
+        <w:t>montantePagamento</w:t>
+      </w:r>
+      <w:proofErr w:type="spellEnd"/>
+      <w:r>
+        <w:rPr>
+          <w:i/>
+          <w:iCs/>
+        </w:rPr>
+        <w:t xml:space="preserve"> (</w:t>
+      </w:r>
+      <w:proofErr w:type="spellStart"/>
+      <w:r>
+        <w:rPr>
+          <w:i/>
+          <w:iCs/>
+        </w:rPr>
+        <w:t>ExtensoMontantePagamento</w:t>
+      </w:r>
+      <w:proofErr w:type="spellEnd"/>
+      <w:r>
+        <w:rPr>
+          <w:i/>
+          <w:iCs/>
+        </w:rPr>
+        <w:t>);</w:t>
       </w:r>
     </w:p>
     <w:p>
@@ -876,11 +1236,7 @@
           <w:numId w:val="2"/>
         </w:numPr>
         <w:spacing w:after="5" w:line="250" w:lineRule="auto"/>
-        <w:ind w:hanging="720"/>
-        <w:rPr>
-          <w:i/>
-          <w:iCs/>
-        </w:rPr>
+        <w:ind w:left="1065" w:hanging="720"/>
       </w:pPr>
       <w:r>
         <w:rPr>
@@ -890,117 +1246,83 @@
           <w:iCs/>
           <w:u w:val="single"/>
         </w:rPr>
-        <w:t>Condições de Pagamento:</w:t>
+        <w:t>Encargos Financeiros:</w:t>
+      </w:r>
+    </w:p>
+    <w:p>
+      <w:pPr>
+        <w:spacing w:after="0" w:line="250" w:lineRule="auto"/>
+        <w:ind w:left="1077" w:firstLine="0"/>
+        <w:rPr>
+          <w:i/>
+        </w:rPr>
+      </w:pPr>
+      <w:proofErr w:type="gramStart"/>
+      <w:r>
+        <w:rPr>
+          <w:i/>
+        </w:rPr>
+        <w:t xml:space="preserve">(X) </w:t>
       </w:r>
       <w:r>
         <w:rPr>
           <w:b/>
           <w:bCs/>
           <w:i/>
-          <w:iCs/>
-        </w:rPr>
-        <w:t xml:space="preserve"> </w:t>
-      </w:r>
-      <w:r>
-        <w:rPr>
-          <w:i/>
-          <w:iCs/>
-        </w:rPr>
-        <w:t>numeroParcelasPagamento (ExtensoNumeroParcelasPagamento) parcelas, sendo a 1ª. parcela com vencimento em vencimentoPrimeiraParcelaPagamento e a última parcela com vencimento em vencimentoUltimaParcelaPagamento, totalizando o montante de montantePagamento (ExtensoMontantePagamento);</w:t>
-      </w:r>
-    </w:p>
-    <w:p>
-      <w:pPr>
+        </w:rPr>
+        <w:t>Pré-fixado</w:t>
+      </w:r>
+      <w:proofErr w:type="gramEnd"/>
+      <w:r>
+        <w:rPr>
+          <w:i/>
+        </w:rPr>
+        <w:t>, calculado com base no ano de 365 dias;</w:t>
+      </w:r>
+    </w:p>
+    <w:p>
+      <w:pPr>
+        <w:spacing w:after="5" w:line="250" w:lineRule="auto"/>
+        <w:ind w:left="1065" w:firstLine="0"/>
+        <w:rPr>
+          <w:i/>
+        </w:rPr>
+      </w:pPr>
+      <w:r>
+        <w:rPr>
+          <w:i/>
+        </w:rPr>
+        <w:t xml:space="preserve">(X) </w:t>
+      </w:r>
+      <w:r>
+        <w:rPr>
+          <w:b/>
+          <w:bCs/>
+          <w:i/>
+        </w:rPr>
+        <w:t>Pós-fixado</w:t>
+      </w:r>
+      <w:r>
+        <w:rPr>
+          <w:i/>
+        </w:rPr>
+        <w:t>: atualização dos valores pela variação mensal do Índice Nacional de Preços ao Consumidor Amplo – IPCA/IBGE, apurado a partir da data de emissã</w:t>
+      </w:r>
+      <w:r>
+        <w:rPr>
+          <w:i/>
+        </w:rPr>
+        <w:t>o até a efetiva quitação da CCB;</w:t>
+      </w:r>
+    </w:p>
+    <w:p>
+      <w:pPr>
+        <w:pStyle w:val="PargrafodaLista"/>
         <w:numPr>
           <w:ilvl w:val="0"/>
-          <w:numId w:val="2"/>
-        </w:numPr>
-        <w:spacing w:after="5" w:line="250" w:lineRule="auto"/>
-        <w:ind w:hanging="720"/>
-      </w:pPr>
-      <w:r>
-        <w:rPr>
-          <w:b/>
-          <w:bCs/>
-          <w:i/>
-          <w:iCs/>
-        </w:rPr>
-        <w:t xml:space="preserve">IV- </w:t>
-      </w:r>
-      <w:r>
-        <w:rPr>
-          <w:b/>
-          <w:bCs/>
-          <w:i/>
-          <w:iCs/>
-          <w:u w:val="single"/>
-        </w:rPr>
-        <w:t>Encargos Financeiros:</w:t>
-      </w:r>
-    </w:p>
-    <w:p>
-      <w:pPr>
-        <w:spacing w:after="0" w:line="250" w:lineRule="auto"/>
-        <w:ind w:left="1077" w:firstLine="0"/>
-        <w:rPr>
-          <w:i/>
-        </w:rPr>
-      </w:pPr>
-      <w:r>
-        <w:rPr>
-          <w:i/>
-        </w:rPr>
-        <w:t xml:space="preserve">(X) </w:t>
-      </w:r>
-      <w:r>
-        <w:rPr>
-          <w:b/>
-          <w:bCs/>
-          <w:i/>
-        </w:rPr>
-        <w:t>Pré-fixado</w:t>
-      </w:r>
-      <w:r>
-        <w:rPr>
-          <w:i/>
-        </w:rPr>
-        <w:t>, calculado com base no ano de 360 dias;</w:t>
-      </w:r>
-    </w:p>
-    <w:p>
-      <w:pPr>
-        <w:spacing w:after="0" w:line="250" w:lineRule="auto"/>
-        <w:ind w:left="1077" w:firstLine="0"/>
-      </w:pPr>
-      <w:r>
-        <w:rPr>
-          <w:i/>
-        </w:rPr>
-        <w:t xml:space="preserve">(X) </w:t>
-      </w:r>
-      <w:r>
-        <w:rPr>
-          <w:b/>
-          <w:bCs/>
-          <w:i/>
-        </w:rPr>
-        <w:t>Pós-fixado</w:t>
-      </w:r>
-      <w:r>
-        <w:rPr>
-          <w:i/>
-        </w:rPr>
-        <w:t>: atualização dos valores pela variação mensal do Índice Nacional de Preços ao Consumidor Amplo – IPCA/IBGE, apurado a partir da data de emissão até a efetiva quitação da CCB;</w:t>
-      </w:r>
-    </w:p>
-    <w:p>
-      <w:pPr>
-        <w:numPr>
-          <w:ilvl w:val="0"/>
-          <w:numId w:val="3"/>
+          <w:numId w:val="25"/>
         </w:numPr>
         <w:spacing w:after="8" w:line="250" w:lineRule="auto"/>
-        <w:ind w:hanging="720"/>
         <w:jc w:val="left"/>
       </w:pPr>
       <w:r>
@@ -1056,13 +1378,23 @@
         </w:rPr>
         <w:tab/>
       </w:r>
+      <w:proofErr w:type="spellStart"/>
       <w:r>
         <w:rPr>
           <w:i/>
           <w:iCs/>
         </w:rPr>
-        <w:t>taxaDeJurosMes%</w:t>
-      </w:r>
+        <w:t>taxaDeJurosMes</w:t>
+      </w:r>
+      <w:proofErr w:type="spellEnd"/>
+      <w:r>
+        <w:rPr>
+          <w:i/>
+          <w:iCs/>
+        </w:rPr>
+        <w:t>%</w:t>
+      </w:r>
+      <w:proofErr w:type="gramStart"/>
       <w:r>
         <w:tab/>
       </w:r>
@@ -1080,24 +1412,42 @@
           <w:i/>
           <w:iCs/>
         </w:rPr>
-        <w:t xml:space="preserve"> Ano: </w:t>
-      </w:r>
-      <w:r>
-        <w:rPr>
+        <w:t xml:space="preserve"> Ano</w:t>
+      </w:r>
+      <w:proofErr w:type="gramEnd"/>
+      <w:r>
+        <w:rPr>
+          <w:b/>
+          <w:bCs/>
           <w:i/>
           <w:iCs/>
         </w:rPr>
-        <w:t>taxaDeJurosAno%</w:t>
+        <w:t xml:space="preserve">: </w:t>
+      </w:r>
+      <w:proofErr w:type="spellStart"/>
+      <w:r>
+        <w:rPr>
+          <w:i/>
+          <w:iCs/>
+        </w:rPr>
+        <w:t>taxaDeJurosAno</w:t>
+      </w:r>
+      <w:proofErr w:type="spellEnd"/>
+      <w:r>
+        <w:rPr>
+          <w:i/>
+          <w:iCs/>
+        </w:rPr>
+        <w:t>%</w:t>
       </w:r>
     </w:p>
     <w:p>
       <w:pPr>
         <w:numPr>
           <w:ilvl w:val="0"/>
-          <w:numId w:val="3"/>
+          <w:numId w:val="25"/>
         </w:numPr>
         <w:spacing w:after="0" w:line="259" w:lineRule="auto"/>
-        <w:ind w:hanging="720"/>
         <w:jc w:val="left"/>
       </w:pPr>
       <w:r>
@@ -1126,49 +1476,47 @@
         <w:spacing w:after="0" w:line="259" w:lineRule="auto"/>
         <w:ind w:left="0" w:firstLine="0"/>
         <w:jc w:val="left"/>
-      </w:pPr>
-      <w:r>
-        <w:rPr>
-          <w:sz w:val="22"/>
-        </w:rPr>
-        <w:tab/>
-      </w:r>
-      <w:r>
-        <w:rPr>
-          <w:b/>
-          <w:bCs/>
-          <w:i/>
-          <w:iCs/>
-        </w:rPr>
-        <w:t xml:space="preserve">Mês:    </w:t>
-      </w:r>
-      <w:r>
-        <w:rPr>
-          <w:i/>
-          <w:iCs/>
-        </w:rPr>
-        <w:t xml:space="preserve"> </w:t>
-      </w:r>
-      <w:r>
-        <w:rPr>
-          <w:i/>
-        </w:rPr>
-        <w:tab/>
-      </w:r>
-      <w:r>
-        <w:rPr>
-          <w:i/>
-          <w:iCs/>
-        </w:rPr>
-        <w:t xml:space="preserve"> </w:t>
-      </w:r>
-      <w:r>
         <w:rPr>
           <w:i/>
           <w:iCs/>
           <w:sz w:val="22"/>
           <w:szCs w:val="22"/>
         </w:rPr>
+      </w:pPr>
+      <w:r>
+        <w:rPr>
+          <w:sz w:val="22"/>
+        </w:rPr>
+        <w:tab/>
+      </w:r>
+      <w:r>
+        <w:rPr>
+          <w:b/>
+          <w:bCs/>
+          <w:i/>
+          <w:iCs/>
+        </w:rPr>
+        <w:t xml:space="preserve">Mês:    </w:t>
+      </w:r>
+      <w:r>
+        <w:rPr>
+          <w:i/>
+          <w:iCs/>
+        </w:rPr>
+        <w:t xml:space="preserve"> </w:t>
+      </w:r>
+      <w:proofErr w:type="gramStart"/>
+      <w:r>
+        <w:rPr>
+          <w:i/>
+        </w:rPr>
+        <w:tab/>
+      </w:r>
+      <w:r>
+        <w:rPr>
+          <w:i/>
+          <w:iCs/>
+        </w:rPr>
         <w:t xml:space="preserve"> </w:t>
       </w:r>
       <w:r>
@@ -1178,11 +1526,9 @@
           <w:sz w:val="22"/>
           <w:szCs w:val="22"/>
         </w:rPr>
-        <w:t>cetMes%</w:t>
-      </w:r>
-      <w:r>
-        <w:tab/>
-      </w:r>
+        <w:t xml:space="preserve"> </w:t>
+      </w:r>
+      <w:proofErr w:type="spellStart"/>
       <w:r>
         <w:rPr>
           <w:i/>
@@ -1190,18 +1536,21 @@
           <w:sz w:val="22"/>
           <w:szCs w:val="22"/>
         </w:rPr>
-        <w:t xml:space="preserve"> </w:t>
-      </w:r>
-      <w:r>
-        <w:rPr>
-          <w:b/>
-          <w:bCs/>
+        <w:t>cetMes</w:t>
+      </w:r>
+      <w:proofErr w:type="spellEnd"/>
+      <w:proofErr w:type="gramEnd"/>
+      <w:r>
+        <w:rPr>
           <w:i/>
           <w:iCs/>
           <w:sz w:val="22"/>
           <w:szCs w:val="22"/>
         </w:rPr>
-        <w:t>Ano:</w:t>
+        <w:t>%</w:t>
+      </w:r>
+      <w:r>
+        <w:tab/>
       </w:r>
       <w:r>
         <w:rPr>
@@ -1210,17 +1559,56 @@
           <w:sz w:val="22"/>
           <w:szCs w:val="22"/>
         </w:rPr>
-        <w:t xml:space="preserve"> cetAno%</w:t>
+        <w:t xml:space="preserve"> </w:t>
+      </w:r>
+      <w:r>
+        <w:rPr>
+          <w:b/>
+          <w:bCs/>
+          <w:i/>
+          <w:iCs/>
+          <w:sz w:val="22"/>
+          <w:szCs w:val="22"/>
+        </w:rPr>
+        <w:t>Ano:</w:t>
+      </w:r>
+      <w:r>
+        <w:rPr>
+          <w:i/>
+          <w:iCs/>
+          <w:sz w:val="22"/>
+          <w:szCs w:val="22"/>
+        </w:rPr>
+        <w:t xml:space="preserve"> </w:t>
+      </w:r>
+      <w:proofErr w:type="spellStart"/>
+      <w:r>
+        <w:rPr>
+          <w:i/>
+          <w:iCs/>
+          <w:sz w:val="22"/>
+          <w:szCs w:val="22"/>
+        </w:rPr>
+        <w:t>cetAno</w:t>
+      </w:r>
+      <w:proofErr w:type="spellEnd"/>
+      <w:r>
+        <w:rPr>
+          <w:i/>
+          <w:iCs/>
+          <w:sz w:val="22"/>
+          <w:szCs w:val="22"/>
+        </w:rPr>
+        <w:t>%</w:t>
       </w:r>
     </w:p>
     <w:p>
       <w:pPr>
         <w:numPr>
           <w:ilvl w:val="0"/>
-          <w:numId w:val="3"/>
+          <w:numId w:val="25"/>
         </w:numPr>
         <w:spacing w:after="0" w:line="259" w:lineRule="auto"/>
-        <w:ind w:hanging="720"/>
         <w:jc w:val="left"/>
       </w:pPr>
       <w:r>
@@ -1239,30 +1627,41 @@
         </w:rPr>
         <w:t xml:space="preserve"> </w:t>
       </w:r>
+      <w:proofErr w:type="spellStart"/>
+      <w:proofErr w:type="gramStart"/>
       <w:r>
         <w:rPr>
           <w:i/>
           <w:iCs/>
           <w:color w:val="auto"/>
         </w:rPr>
-        <w:t xml:space="preserve">dataDeEmissao </w:t>
-      </w:r>
+        <w:t>dataDeEmissao</w:t>
+      </w:r>
+      <w:proofErr w:type="spellEnd"/>
       <w:r>
         <w:rPr>
           <w:i/>
           <w:iCs/>
+          <w:color w:val="auto"/>
+        </w:rPr>
+        <w:t xml:space="preserve"> </w:t>
+      </w:r>
+      <w:r>
+        <w:rPr>
+          <w:i/>
+          <w:iCs/>
         </w:rPr>
         <w:t>;</w:t>
       </w:r>
+      <w:proofErr w:type="gramEnd"/>
     </w:p>
     <w:p>
       <w:pPr>
         <w:numPr>
           <w:ilvl w:val="0"/>
-          <w:numId w:val="3"/>
+          <w:numId w:val="25"/>
         </w:numPr>
         <w:spacing w:after="0" w:line="259" w:lineRule="auto"/>
-        <w:ind w:hanging="720"/>
         <w:jc w:val="left"/>
       </w:pPr>
       <w:r>
@@ -1274,6 +1673,7 @@
         </w:rPr>
         <w:t xml:space="preserve">Data de Vencimento:  </w:t>
       </w:r>
+      <w:proofErr w:type="spellStart"/>
       <w:r>
         <w:rPr>
           <w:i/>
@@ -1281,6 +1681,7 @@
         </w:rPr>
         <w:t>vencimentoUltimaParcelaPagamento</w:t>
       </w:r>
+      <w:proofErr w:type="spellEnd"/>
       <w:r>
         <w:rPr>
           <w:b/>
@@ -1295,12 +1696,13 @@
       <w:pPr>
         <w:numPr>
           <w:ilvl w:val="0"/>
-          <w:numId w:val="4"/>
+          <w:numId w:val="25"/>
         </w:numPr>
         <w:spacing w:after="8" w:line="250" w:lineRule="auto"/>
-        <w:ind w:hanging="730"/>
         <w:jc w:val="left"/>
       </w:pPr>
+      <w:bookmarkStart w:id="0" w:name="_GoBack"/>
+      <w:bookmarkEnd w:id="0"/>
       <w:r>
         <w:rPr>
           <w:b/>
@@ -1320,10 +1722,9 @@
       <w:pPr>
         <w:numPr>
           <w:ilvl w:val="0"/>
-          <w:numId w:val="4"/>
+          <w:numId w:val="25"/>
         </w:numPr>
         <w:spacing w:after="8" w:line="250" w:lineRule="auto"/>
-        <w:ind w:hanging="730"/>
         <w:jc w:val="left"/>
       </w:pPr>
       <w:r>
@@ -1332,7 +1733,53 @@
           <w:i/>
           <w:u w:val="single" w:color="000000"/>
         </w:rPr>
-        <w:t>Clausula assegurando o Fiduciante – enquanto adimplente - ao uso do Bem(ns) Imóvel(eis)</w:t>
+        <w:t xml:space="preserve">Clausula assegurando o </w:t>
+      </w:r>
+      <w:proofErr w:type="spellStart"/>
+      <w:r>
+        <w:rPr>
+          <w:b/>
+          <w:i/>
+          <w:u w:val="single" w:color="000000"/>
+        </w:rPr>
+        <w:t>Fiduciante</w:t>
+      </w:r>
+      <w:proofErr w:type="spellEnd"/>
+      <w:r>
+        <w:rPr>
+          <w:b/>
+          <w:i/>
+          <w:u w:val="single" w:color="000000"/>
+        </w:rPr>
+        <w:t xml:space="preserve"> – enquanto adimplente - ao uso do </w:t>
+      </w:r>
+      <w:proofErr w:type="gramStart"/>
+      <w:r>
+        <w:rPr>
+          <w:b/>
+          <w:i/>
+          <w:u w:val="single" w:color="000000"/>
+        </w:rPr>
+        <w:t>Bem(</w:t>
+      </w:r>
+      <w:proofErr w:type="spellStart"/>
+      <w:proofErr w:type="gramEnd"/>
+      <w:r>
+        <w:rPr>
+          <w:b/>
+          <w:i/>
+          <w:u w:val="single" w:color="000000"/>
+        </w:rPr>
+        <w:t>ns</w:t>
+      </w:r>
+      <w:proofErr w:type="spellEnd"/>
+      <w:r>
+        <w:rPr>
+          <w:b/>
+          <w:i/>
+          <w:u w:val="single" w:color="000000"/>
+        </w:rPr>
+        <w:t>) Imóvel(eis)</w:t>
       </w:r>
       <w:r>
         <w:rPr>
@@ -1345,17 +1792,30 @@
         <w:rPr>
           <w:i/>
         </w:rPr>
-        <w:t xml:space="preserve">  vide clausula 3.9. deste instrumento;</w:t>
+        <w:t xml:space="preserve">  vide clausula 3.9. </w:t>
+      </w:r>
+      <w:proofErr w:type="gramStart"/>
+      <w:r>
+        <w:rPr>
+          <w:i/>
+        </w:rPr>
+        <w:t>deste</w:t>
+      </w:r>
+      <w:proofErr w:type="gramEnd"/>
+      <w:r>
+        <w:rPr>
+          <w:i/>
+        </w:rPr>
+        <w:t xml:space="preserve"> instrumento;</w:t>
       </w:r>
     </w:p>
     <w:p>
       <w:pPr>
         <w:numPr>
           <w:ilvl w:val="0"/>
-          <w:numId w:val="4"/>
+          <w:numId w:val="25"/>
         </w:numPr>
         <w:spacing w:after="8" w:line="250" w:lineRule="auto"/>
-        <w:ind w:hanging="730"/>
         <w:jc w:val="left"/>
       </w:pPr>
       <w:r>
@@ -1377,10 +1837,9 @@
       <w:pPr>
         <w:numPr>
           <w:ilvl w:val="0"/>
-          <w:numId w:val="4"/>
+          <w:numId w:val="25"/>
         </w:numPr>
         <w:spacing w:after="8" w:line="250" w:lineRule="auto"/>
-        <w:ind w:hanging="730"/>
         <w:jc w:val="left"/>
       </w:pPr>
       <w:r>
@@ -1458,7 +1917,15 @@
         <w:t xml:space="preserve"> </w:t>
       </w:r>
       <w:r>
-        <w:t xml:space="preserve">As Partes anuem e o(s) FIDUCIANTE(s) ratificam que, entende-se por Obrigações Garantidas a totalidade da(s) cédula(s) de crédito bancário que contenham a presente garantia fiduciária constituída em garantia (“Garantia Fiduciária”). </w:t>
+        <w:t xml:space="preserve">As Partes anuem e </w:t>
+      </w:r>
+      <w:proofErr w:type="gramStart"/>
+      <w:r>
+        <w:t>o(</w:t>
+      </w:r>
+      <w:proofErr w:type="gramEnd"/>
+      <w:r>
+        <w:t xml:space="preserve">s) FIDUCIANTE(s) ratificam que, entende-se por Obrigações Garantidas a totalidade da(s) cédula(s) de crédito bancário que contenham a presente garantia fiduciária constituída em garantia (“Garantia Fiduciária”). </w:t>
       </w:r>
     </w:p>
     <w:p>
@@ -1480,7 +1947,15 @@
         <w:t xml:space="preserve"> </w:t>
       </w:r>
       <w:r>
-        <w:t xml:space="preserve">Ficará a cargo do FIDUCIANTE(S) realizar o registro da Alienação Fiduciária do Imóvel(eis) na(s) respectiva(s) matrícula(s) do(s) Imóvel(eis) perante o Cartório de Registro de Imóveis competente nos prazos estabelecidos entre as Partes </w:t>
+        <w:t xml:space="preserve">Ficará a cargo do </w:t>
+      </w:r>
+      <w:proofErr w:type="gramStart"/>
+      <w:r>
+        <w:t>FIDUCIANTE(</w:t>
+      </w:r>
+      <w:proofErr w:type="gramEnd"/>
+      <w:r>
+        <w:t xml:space="preserve">S) realizar o registro da Alienação Fiduciária do Imóvel(eis) na(s) respectiva(s) matrícula(s) do(s) Imóvel(eis) perante o Cartório de Registro de Imóveis competente nos prazos estabelecidos entre as Partes </w:t>
       </w:r>
       <w:r>
         <w:rPr>
@@ -1576,7 +2051,15 @@
         <w:tab/>
       </w:r>
       <w:r>
-        <w:t xml:space="preserve">A presente Garantia Fiduciária compreende a propriedade fiduciária do Imóvel(eis) e todas as acessões, melhorias e benfeitorias existentes. </w:t>
+        <w:t xml:space="preserve">A presente Garantia Fiduciária compreende a propriedade fiduciária do </w:t>
+      </w:r>
+      <w:proofErr w:type="gramStart"/>
+      <w:r>
+        <w:t>Imóvel(</w:t>
+      </w:r>
+      <w:proofErr w:type="gramEnd"/>
+      <w:r>
+        <w:t xml:space="preserve">eis) e todas as acessões, melhorias e benfeitorias existentes. </w:t>
       </w:r>
     </w:p>
     <w:p>
@@ -1597,8 +2080,13 @@
         </w:rPr>
         <w:t xml:space="preserve"> </w:t>
       </w:r>
-      <w:r>
-        <w:t xml:space="preserve">O(s) FIDUCIANTE(S) se obriga(m) a manter o Imóvel(eis) ora alienado fiduciariamente nos termos deste instrumento, em perfeito estado de segurança e utilização, além de realizar todas as obras, reparos e benfeitorias necessárias. </w:t>
+      <w:proofErr w:type="gramStart"/>
+      <w:r>
+        <w:t>O(</w:t>
+      </w:r>
+      <w:proofErr w:type="gramEnd"/>
+      <w:r>
+        <w:t xml:space="preserve">s) FIDUCIANTE(S) se obriga(m) a manter o Imóvel(eis) ora alienado fiduciariamente nos termos deste instrumento, em perfeito estado de segurança e utilização, além de realizar todas as obras, reparos e benfeitorias necessárias. </w:t>
       </w:r>
     </w:p>
     <w:p>
@@ -1620,7 +2108,15 @@
         <w:t xml:space="preserve"> </w:t>
       </w:r>
       <w:r>
-        <w:t xml:space="preserve">Mediante o registro da presente Alienação Fiduciária na(s) matrícula(s) do(s) Imóvel(eis), estará constituída a propriedade fiduciária sobre o(s) Imóvel(eis) em nome do FIDUCIÁRIA, efetivando-se o desdobramento da posse e tornando-se o(s) FIDUCIANTE(S) possuidor(es) direto(s) com direito à utilização do(s) Imóvel(eis) e a FIDUCIÁRIA, ou os Sucessores, conforme o caso, possuidores indiretos do(s) Imóvel(eis). </w:t>
+        <w:t xml:space="preserve">Mediante o registro da presente Alienação Fiduciária </w:t>
+      </w:r>
+      <w:proofErr w:type="gramStart"/>
+      <w:r>
+        <w:t>na(</w:t>
+      </w:r>
+      <w:proofErr w:type="gramEnd"/>
+      <w:r>
+        <w:t xml:space="preserve">s) matrícula(s) do(s) Imóvel(eis), estará constituída a propriedade fiduciária sobre o(s) Imóvel(eis) em nome do FIDUCIÁRIA, efetivando-se o desdobramento da posse e tornando-se o(s) FIDUCIANTE(S) possuidor(es) direto(s) com direito à utilização do(s) Imóvel(eis) e a FIDUCIÁRIA, ou os Sucessores, conforme o caso, possuidores indiretos do(s) Imóvel(eis). </w:t>
       </w:r>
     </w:p>
     <w:p>
@@ -1641,7 +2137,15 @@
         <w:t xml:space="preserve"> </w:t>
       </w:r>
       <w:r>
-        <w:t xml:space="preserve">A posse direta de que fica investida o(s) FIDUCIANTE(S) manter-se-ão até o adimplemento total das Obrigações Garantidas e enquanto estas permanecerem adimplidas, obrigando-se o(s) FIDUCIANTE(S) a manter, conservar e guardar o(s) Imóvel(eis), pagar pontualmente todos os tributos, taxas e quaisquer outras contribuições ou encargos que incidam ou venham a incidir sobre estes ou que sejam inerentes à Garantia Fiduciária. </w:t>
+        <w:t xml:space="preserve">A posse direta de que fica investida </w:t>
+      </w:r>
+      <w:proofErr w:type="gramStart"/>
+      <w:r>
+        <w:t>o(</w:t>
+      </w:r>
+      <w:proofErr w:type="gramEnd"/>
+      <w:r>
+        <w:t xml:space="preserve">s) FIDUCIANTE(S) manter-se-ão até o adimplemento total das Obrigações Garantidas e enquanto estas permanecerem adimplidas, obrigando-se o(s) FIDUCIANTE(S) a manter, conservar e guardar o(s) Imóvel(eis), pagar pontualmente todos os tributos, taxas e quaisquer outras contribuições ou encargos que incidam ou venham a incidir sobre estes ou que sejam inerentes à Garantia Fiduciária. </w:t>
       </w:r>
     </w:p>
     <w:p>
@@ -1681,7 +2185,23 @@
           <w:b/>
           <w:u w:val="single" w:color="000000"/>
         </w:rPr>
-        <w:t>que é assegurado ao(s) FIDUCIANTE(S) titular do(s) Imóvel(eis), enquanto adimplente(s), a</w:t>
+        <w:t xml:space="preserve">que é assegurado </w:t>
+      </w:r>
+      <w:proofErr w:type="gramStart"/>
+      <w:r>
+        <w:rPr>
+          <w:b/>
+          <w:u w:val="single" w:color="000000"/>
+        </w:rPr>
+        <w:t>ao(</w:t>
+      </w:r>
+      <w:proofErr w:type="gramEnd"/>
+      <w:r>
+        <w:rPr>
+          <w:b/>
+          <w:u w:val="single" w:color="000000"/>
+        </w:rPr>
+        <w:t>s) FIDUCIANTE(S) titular do(s) Imóvel(eis), enquanto adimplente(s), a</w:t>
       </w:r>
       <w:r>
         <w:rPr>
@@ -1765,8 +2285,21 @@
         </w:rPr>
         <w:t xml:space="preserve"> </w:t>
       </w:r>
-      <w:r>
-        <w:t xml:space="preserve">O(s) FIDUCIANTE(S) titular(es) do(s) Imóvel(eis) declara(m) e informa(m) que o(s) Bem(ns) Imóvel(eis) outorgado(s) em garantia não é(são) nem faz(em) parte de bem de família de maneira que ratificam que, caso em algum momento da vigência das Obrigações Garantidas tal condição venha a ser contestada, servirá a presente clausula como RENÚNCIA aos benefícios de tal natureza. </w:t>
+      <w:proofErr w:type="gramStart"/>
+      <w:r>
+        <w:t>O(</w:t>
+      </w:r>
+      <w:proofErr w:type="gramEnd"/>
+      <w:r>
+        <w:t>s) FIDUCIANTE(S) titular(es) do(s) Imóvel(eis) declara(m) e informa(m) que o(s) Bem(</w:t>
+      </w:r>
+      <w:proofErr w:type="spellStart"/>
+      <w:r>
+        <w:t>ns</w:t>
+      </w:r>
+      <w:proofErr w:type="spellEnd"/>
+      <w:r>
+        <w:t xml:space="preserve">) Imóvel(eis) outorgado(s) em garantia não é(são) nem faz(em) parte de bem de família de maneira que ratificam que, caso em algum momento da vigência das Obrigações Garantidas tal condição venha a ser contestada, servirá a presente clausula como RENÚNCIA aos benefícios de tal natureza. </w:t>
       </w:r>
     </w:p>
     <w:p>
@@ -1787,8 +2320,21 @@
         </w:rPr>
         <w:t xml:space="preserve"> </w:t>
       </w:r>
-      <w:r>
-        <w:t xml:space="preserve">O(s) FIDUCIANTE(S) titular(es) do(s) Imóvel(eis) também declaram que o(s) Bem(ns) Imóvel(eis) não conta(m) com usufruto em nome de terceiros se responsabilizando pelas penas impostas, inclusive indenizatórias, aos que declaram condições que não contemplam a realidade dos fatos. </w:t>
+      <w:proofErr w:type="gramStart"/>
+      <w:r>
+        <w:t>O(</w:t>
+      </w:r>
+      <w:proofErr w:type="gramEnd"/>
+      <w:r>
+        <w:t>s) FIDUCIANTE(S) titular(es) do(s) Imóvel(eis) também declaram que o(s) Bem(</w:t>
+      </w:r>
+      <w:proofErr w:type="spellStart"/>
+      <w:r>
+        <w:t>ns</w:t>
+      </w:r>
+      <w:proofErr w:type="spellEnd"/>
+      <w:r>
+        <w:t xml:space="preserve">) Imóvel(eis) não conta(m) com usufruto em nome de terceiros se responsabilizando pelas penas impostas, inclusive indenizatórias, aos que declaram condições que não contemplam a realidade dos fatos. </w:t>
       </w:r>
     </w:p>
     <w:p>
@@ -1820,7 +2366,15 @@
         <w:t xml:space="preserve"> </w:t>
       </w:r>
       <w:r>
-        <w:t xml:space="preserve">Nos termos do artigo 26 da Lei nº 9.514/1997, vencida e não paga, no todo ou em parte as Obrigações Garantidas, consolidar-se-á, a propriedade do(s) Imóvel(eis) em nome da FIDUCIÁRIA, observadas as disposições a seguir. </w:t>
+        <w:t xml:space="preserve">Nos termos do artigo 26 da Lei nº 9.514/1997, vencida e não paga, no todo ou em parte as Obrigações Garantidas, consolidar-se-á, a propriedade </w:t>
+      </w:r>
+      <w:proofErr w:type="gramStart"/>
+      <w:r>
+        <w:t>do(</w:t>
+      </w:r>
+      <w:proofErr w:type="gramEnd"/>
+      <w:r>
+        <w:t xml:space="preserve">s) Imóvel(eis) em nome da FIDUCIÁRIA, observadas as disposições a seguir. </w:t>
       </w:r>
     </w:p>
     <w:p>
@@ -1882,7 +2436,15 @@
       </w:r>
       <w:r>
         <w:lastRenderedPageBreak/>
-        <w:t xml:space="preserve">excussão da presente Garantia Fiduciária através da intimação do(s) FIDUCIANTE(S) nos termos do artigo 26, § 1º da Lei nº 9.514/1997. </w:t>
+        <w:t xml:space="preserve">excussão da presente Garantia Fiduciária através da intimação </w:t>
+      </w:r>
+      <w:proofErr w:type="gramStart"/>
+      <w:r>
+        <w:t>do(</w:t>
+      </w:r>
+      <w:proofErr w:type="gramEnd"/>
+      <w:r>
+        <w:t xml:space="preserve">s) FIDUCIANTE(S) nos termos do artigo 26, § 1º da Lei nº 9.514/1997. </w:t>
       </w:r>
     </w:p>
     <w:p>
@@ -1913,7 +2475,15 @@
         <w:t>ou de parte dos valores atrasados</w:t>
       </w:r>
       <w:r>
-        <w:t xml:space="preserve">, sem encargos pactuados, não exonerará o(s) FIDUCIANTE(S) OU DEVEDOR, da responsabilidade de liquidar(em) tais obrigações, continuando em mora para todos os efeitos legais, contratuais e da excussão iniciada; </w:t>
+        <w:t xml:space="preserve">, sem encargos pactuados, não exonerará </w:t>
+      </w:r>
+      <w:proofErr w:type="gramStart"/>
+      <w:r>
+        <w:t>o(</w:t>
+      </w:r>
+      <w:proofErr w:type="gramEnd"/>
+      <w:r>
+        <w:t xml:space="preserve">s) FIDUCIANTE(S) OU DEVEDOR, da responsabilidade de liquidar(em) tais obrigações, continuando em mora para todos os efeitos legais, contratuais e da excussão iniciada; </w:t>
       </w:r>
     </w:p>
     <w:p>
@@ -1952,7 +2522,15 @@
         <w:ind w:right="49" w:hanging="360"/>
       </w:pPr>
       <w:r>
-        <w:t>A intimação será requerida pela FIDUCIÁRIA, ou por seu sucessor conforme o caso, ao Oficial do Serviço de Registro de Imóveis competente, indicando o valor total das obrigações garantidas decorrentes da(s) CCB(s) vencidas e não pagas;</w:t>
+        <w:t xml:space="preserve">A intimação será requerida pela FIDUCIÁRIA, ou por seu sucessor conforme o caso, ao Oficial do Serviço de Registro de Imóveis competente, indicando o valor total das obrigações garantidas decorrentes </w:t>
+      </w:r>
+      <w:proofErr w:type="gramStart"/>
+      <w:r>
+        <w:t>da(</w:t>
+      </w:r>
+      <w:proofErr w:type="gramEnd"/>
+      <w:r>
+        <w:t>s) CCB(s) vencidas e não pagas;</w:t>
       </w:r>
     </w:p>
     <w:p>
@@ -1978,7 +2556,15 @@
         <w:ind w:right="49" w:hanging="360"/>
       </w:pPr>
       <w:r>
-        <w:t>Quando se tratar de pessoa jurídica, a intimação será feita ao(s) representantes ou a procuradores regularmente constituídos pelo(s) FIDUCIANTE(S);</w:t>
+        <w:t xml:space="preserve">Quando se tratar de pessoa jurídica, a intimação será feita </w:t>
+      </w:r>
+      <w:proofErr w:type="gramStart"/>
+      <w:r>
+        <w:t>ao(</w:t>
+      </w:r>
+      <w:proofErr w:type="gramEnd"/>
+      <w:r>
+        <w:t>s) representantes ou a procuradores regularmente constituídos pelo(s) FIDUCIANTE(S);</w:t>
       </w:r>
     </w:p>
     <w:p>
@@ -1991,7 +2577,15 @@
         <w:ind w:right="49" w:hanging="360"/>
       </w:pPr>
       <w:r>
-        <w:t>Nos termos da Lei nº 13.465/2017, quando, por duas vezes, o Oficial de Registro de Imóveis ou de Registro de Títulos e Documentos ou o serventuário por eles credenciado ou o Oficial Registro de Títulos e Documentos  do domicilio do(s) FIDUCIANTE(S)   houver procurado o(s) FIDUCIANTE(S) titular(es) do(s) Imóvel(eis) em seu domicílio ou residência sem o encontrar, deverá, havendo suspeita motivada de ocultação, intimar qualquer pessoa da família ou, em sua falta, qualquer vizinho de que, no dia útil imediato, retornará ao imóvel, a fim de efetuar a intimação, na hora que designar, aplicando-se subsidiariamente o disposto nos arts. 252, 253 e 254 da Lei no 13.105, de 16 de março de 2015 (Código de Processo Civil);</w:t>
+        <w:t xml:space="preserve">Nos termos da Lei nº 13.465/2017, quando, por duas vezes, o Oficial de Registro de Imóveis ou de Registro de Títulos e Documentos ou o serventuário por eles credenciado ou o Oficial Registro de Títulos e Documentos  do domicilio do(s) FIDUCIANTE(S)   houver procurado o(s) FIDUCIANTE(S) titular(es) do(s) Imóvel(eis) em seu domicílio ou residência sem o encontrar, deverá, havendo suspeita motivada de ocultação, intimar qualquer pessoa da família ou, em sua falta, qualquer vizinho de que, no dia útil imediato, retornará ao imóvel, a fim de efetuar a intimação, na hora que designar, aplicando-se subsidiariamente o disposto nos </w:t>
+      </w:r>
+      <w:proofErr w:type="spellStart"/>
+      <w:r>
+        <w:t>arts</w:t>
+      </w:r>
+      <w:proofErr w:type="spellEnd"/>
+      <w:r>
+        <w:t>. 252, 253 e 254 da Lei no 13.105, de 16 de março de 2015 (Código de Processo Civil);</w:t>
       </w:r>
     </w:p>
     <w:p>
@@ -2073,7 +2667,15 @@
         <w:ind w:left="0" w:right="49" w:firstLine="0"/>
       </w:pPr>
       <w:r>
-        <w:t xml:space="preserve">Purgada a mora, perante o Cartório de Registro de Imóvel(eis) competente, a presente Alienação Fiduciária se restabelecerá, caso ainda exista(m) Obrigações Garantidas. Nesta hipótese, nos 3 (três) dias seguintes, o Oficial entregará à FIDUCIÁRIA, ou aos Sucessores, conforme o caso, as importâncias recebidas, deduzidas as despesas de cobrança e de intimação. </w:t>
+        <w:t xml:space="preserve">Purgada a mora, perante o Cartório de Registro de </w:t>
+      </w:r>
+      <w:proofErr w:type="gramStart"/>
+      <w:r>
+        <w:t>Imóvel(</w:t>
+      </w:r>
+      <w:proofErr w:type="gramEnd"/>
+      <w:r>
+        <w:t xml:space="preserve">eis) competente, a presente Alienação Fiduciária se restabelecerá, caso ainda exista(m) Obrigações Garantidas. Nesta hipótese, nos 3 (três) dias seguintes, o Oficial entregará à FIDUCIÁRIA, ou aos Sucessores, conforme o caso, as importâncias recebidas, deduzidas as despesas de cobrança e de intimação. </w:t>
       </w:r>
     </w:p>
     <w:p>
@@ -2086,7 +2688,15 @@
         <w:ind w:left="0" w:right="49" w:firstLine="0"/>
       </w:pPr>
       <w:r>
-        <w:t xml:space="preserve">O não pagamento, pelo(s) FIDUCIANTE(S) de qualquer valor devido pelas Obrigações Garantidas vencidas e não pagas, depois de devidamente comunicada nos termos da intimação tratada acima, bastará para a configuração da não purgação da mora. </w:t>
+        <w:t xml:space="preserve">O não pagamento, </w:t>
+      </w:r>
+      <w:proofErr w:type="gramStart"/>
+      <w:r>
+        <w:t>pelo(</w:t>
+      </w:r>
+      <w:proofErr w:type="gramEnd"/>
+      <w:r>
+        <w:t xml:space="preserve">s) FIDUCIANTE(S) de qualquer valor devido pelas Obrigações Garantidas vencidas e não pagas, depois de devidamente comunicada nos termos da intimação tratada acima, bastará para a configuração da não purgação da mora. </w:t>
       </w:r>
     </w:p>
     <w:p>
@@ -2099,7 +2709,15 @@
         <w:ind w:left="0" w:right="49" w:firstLine="0"/>
       </w:pPr>
       <w:r>
-        <w:t xml:space="preserve">Não havendo purgação da mora, o Oficial do Cartório de Registro de Imóvel(eis) certificará o fato e promoverá a averbação, na matrícula do(s) Imóvel(eis), da consolidação da propriedade do(s) Imóvel(eis) em nome da FIDUCIÁRIA, cabendo a esta, apresentar o comprovante de recolhimento do respectivo Imposto sobre Transmissão de Bens Imóveis – ITBI e, se for o caso, do laudêmio.  </w:t>
+        <w:t xml:space="preserve">Não havendo purgação da mora, o Oficial do Cartório de Registro de </w:t>
+      </w:r>
+      <w:proofErr w:type="gramStart"/>
+      <w:r>
+        <w:t>Imóvel(</w:t>
+      </w:r>
+      <w:proofErr w:type="gramEnd"/>
+      <w:r>
+        <w:t xml:space="preserve">eis) certificará o fato e promoverá a averbação, na matrícula do(s) Imóvel(eis), da consolidação da propriedade do(s) Imóvel(eis) em nome da FIDUCIÁRIA, cabendo a esta, apresentar o comprovante de recolhimento do respectivo Imposto sobre Transmissão de Bens Imóveis – ITBI e, se for o caso, do laudêmio.  </w:t>
       </w:r>
     </w:p>
     <w:p>
@@ -2111,8 +2729,21 @@
         <w:spacing w:after="344"/>
         <w:ind w:left="0" w:right="49" w:firstLine="0"/>
       </w:pPr>
-      <w:r>
-        <w:t>O(s) FIDUCIANTE(s) pode(rão),</w:t>
+      <w:proofErr w:type="gramStart"/>
+      <w:r>
+        <w:t>O(</w:t>
+      </w:r>
+      <w:proofErr w:type="gramEnd"/>
+      <w:r>
+        <w:t>s) FIDUCIANTE(s) pode(</w:t>
+      </w:r>
+      <w:proofErr w:type="spellStart"/>
+      <w:r>
+        <w:t>rão</w:t>
+      </w:r>
+      <w:proofErr w:type="spellEnd"/>
+      <w:r>
+        <w:t>),</w:t>
       </w:r>
       <w:r>
         <w:t xml:space="preserve"> </w:t>
@@ -2130,7 +2761,15 @@
         <w:ind w:left="0" w:right="49" w:firstLine="0"/>
       </w:pPr>
       <w:r>
-        <w:t xml:space="preserve">Até a data da averbação da consolidação da propriedade fiduciária, é assegurado ao(s) FIDUCIANTE(S) ou DEVEDOR, quando aplicável, pagar as parcelas da dívida vencidas e as despesas de que trata o inciso II do § 3o do art. 27, hipótese em que convalescerá o contrato de Alienação Fiduciária. </w:t>
+        <w:t xml:space="preserve">Até a data da averbação da consolidação da propriedade fiduciária, é assegurado </w:t>
+      </w:r>
+      <w:proofErr w:type="gramStart"/>
+      <w:r>
+        <w:t>ao(</w:t>
+      </w:r>
+      <w:proofErr w:type="gramEnd"/>
+      <w:r>
+        <w:t xml:space="preserve">s) FIDUCIANTE(S) ou DEVEDOR, quando aplicável, pagar as parcelas da dívida vencidas e as despesas de que trata o inciso II do § 3o do art. 27, hipótese em que convalescerá o contrato de Alienação Fiduciária. </w:t>
       </w:r>
     </w:p>
     <w:p>
@@ -2166,7 +2805,15 @@
         <w:t xml:space="preserve"> </w:t>
       </w:r>
       <w:r>
-        <w:t xml:space="preserve">Consolidada a propriedade do(s) Imóvel(eis) em nome da FIDUCIÁRIA, esta promoverá os públicos leilões, extrajudicialmente, para alienação em questão, no prazo de 30 (trinta) dias contados do registro da referida consolidação. </w:t>
+        <w:t xml:space="preserve">Consolidada a propriedade </w:t>
+      </w:r>
+      <w:proofErr w:type="gramStart"/>
+      <w:r>
+        <w:t>do(</w:t>
+      </w:r>
+      <w:proofErr w:type="gramEnd"/>
+      <w:r>
+        <w:t xml:space="preserve">s) Imóvel(eis) em nome da FIDUCIÁRIA, esta promoverá os públicos leilões, extrajudicialmente, para alienação em questão, no prazo de 30 (trinta) dias contados do registro da referida consolidação. </w:t>
       </w:r>
     </w:p>
     <w:p>
@@ -2258,7 +2905,15 @@
         <w:t>5.4.</w:t>
       </w:r>
       <w:r>
-        <w:t xml:space="preserve"> Os leilões públicos extrajudiciais (primeiro e segundo) serão anunciados em edital único, resumido, por três vezes em jornal de ampla circulação na Comarca da situação do(s) Imóvel(eis) ou em outro de comarca de fácil acesso, se, no local do(s) Imóvel(eis) não houver imprensa com circulação diária;</w:t>
+        <w:t xml:space="preserve"> Os leilões públicos extrajudiciais (primeiro e segundo) serão anunciados em edital único, resumido, por três vezes em jornal de ampla circulação na Comarca da situação </w:t>
+      </w:r>
+      <w:proofErr w:type="gramStart"/>
+      <w:r>
+        <w:t>do(</w:t>
+      </w:r>
+      <w:proofErr w:type="gramEnd"/>
+      <w:r>
+        <w:t>s) Imóvel(eis) ou em outro de comarca de fácil acesso, se, no local do(s) Imóvel(eis) não houver imprensa com circulação diária;</w:t>
       </w:r>
     </w:p>
     <w:p>
@@ -2300,12 +2955,45 @@
         <w:spacing w:after="131" w:line="269" w:lineRule="auto"/>
         <w:ind w:left="-5" w:right="41"/>
       </w:pPr>
-      <w:r>
-        <w:t>fiducianteTerceiroG fiducianteAvalista fiducianteEmitente fiducianteInterveniente</w:t>
-      </w:r>
-      <w:r>
-        <w:t xml:space="preserve"> devedorEmitente</w:t>
-      </w:r>
+      <w:proofErr w:type="spellStart"/>
+      <w:proofErr w:type="gramStart"/>
+      <w:r>
+        <w:t>fiducianteTerceiroG</w:t>
+      </w:r>
+      <w:proofErr w:type="spellEnd"/>
+      <w:proofErr w:type="gramEnd"/>
+      <w:r>
+        <w:t xml:space="preserve"> </w:t>
+      </w:r>
+      <w:proofErr w:type="spellStart"/>
+      <w:r>
+        <w:t>fiducianteAvalista</w:t>
+      </w:r>
+      <w:proofErr w:type="spellEnd"/>
+      <w:r>
+        <w:t xml:space="preserve"> </w:t>
+      </w:r>
+      <w:proofErr w:type="spellStart"/>
+      <w:r>
+        <w:t>fiducianteEmitente</w:t>
+      </w:r>
+      <w:proofErr w:type="spellEnd"/>
+      <w:r>
+        <w:t xml:space="preserve"> </w:t>
+      </w:r>
+      <w:proofErr w:type="spellStart"/>
+      <w:r>
+        <w:t>fiducianteInterveniente</w:t>
+      </w:r>
+      <w:proofErr w:type="spellEnd"/>
+      <w:r>
+        <w:t xml:space="preserve"> </w:t>
+      </w:r>
+      <w:proofErr w:type="spellStart"/>
+      <w:r>
+        <w:t>devedorEmitente</w:t>
+      </w:r>
+      <w:proofErr w:type="spellEnd"/>
     </w:p>
     <w:p>
       <w:pPr>
@@ -2360,8 +3048,13 @@
         <w:ind w:left="0" w:firstLine="0"/>
         <w:jc w:val="left"/>
       </w:pPr>
-      <w:r>
-        <w:t xml:space="preserve">Email: </w:t>
+      <w:proofErr w:type="spellStart"/>
+      <w:r>
+        <w:t>Email</w:t>
+      </w:r>
+      <w:proofErr w:type="spellEnd"/>
+      <w:r>
+        <w:t xml:space="preserve">: </w:t>
       </w:r>
       <w:r>
         <w:rPr>
@@ -2421,7 +3114,15 @@
         <w:t>Dívida</w:t>
       </w:r>
       <w:r>
-        <w:t xml:space="preserve">, somado aos encargos, dos prêmios de seguro, dos encargos legais, inclusive tributos, e das contribuições condominiais, aos valores correspondentes ao imposto sobre transmissão inter vivos e ao laudêmio, se for o caso, pagos para efeito de consolidação da propriedade fiduciária no patrimônio da FIDUCIÁRIA, e às </w:t>
+        <w:t xml:space="preserve">, somado aos encargos, dos prêmios de seguro, dos encargos legais, inclusive tributos, e das contribuições condominiais, aos valores correspondentes ao imposto sobre transmissão </w:t>
+      </w:r>
+      <w:proofErr w:type="spellStart"/>
+      <w:r>
+        <w:t>inter</w:t>
+      </w:r>
+      <w:proofErr w:type="spellEnd"/>
+      <w:r>
+        <w:t xml:space="preserve"> vivos e ao laudêmio, se for o caso, pagos para efeito de consolidação da propriedade fiduciária no patrimônio da FIDUCIÁRIA, e às </w:t>
       </w:r>
       <w:r>
         <w:rPr>
@@ -2449,7 +3150,15 @@
         <w:t xml:space="preserve">5.6. </w:t>
       </w:r>
       <w:r>
-        <w:t>Para os fins do disposto na cláusula 5.5. deste instrumento, as datas, horários e locais dos leilões serão comunicados ao devedor mediante correspondência dirigida aos endereços constantes do contrato, inclusive ao endereço eletrônico.</w:t>
+        <w:t xml:space="preserve">Para os fins do disposto na cláusula 5.5. </w:t>
+      </w:r>
+      <w:proofErr w:type="gramStart"/>
+      <w:r>
+        <w:t>deste</w:t>
+      </w:r>
+      <w:proofErr w:type="gramEnd"/>
+      <w:r>
+        <w:t xml:space="preserve"> instrumento, as datas, horários e locais dos leilões serão comunicados ao devedor mediante correspondência dirigida aos endereços constantes do contrato, inclusive ao endereço eletrônico.</w:t>
       </w:r>
     </w:p>
     <w:p>
@@ -2583,12 +3292,12 @@
       <w:r>
         <w:t xml:space="preserve"> fato esse que importará em recíproca quitação, não se aplicando o disposto na parte final do</w:t>
       </w:r>
-      <w:hyperlink r:id="rId7" w:anchor="art516">
+      <w:hyperlink r:id="rId8" w:anchor="art516">
         <w:r>
           <w:t xml:space="preserve"> </w:t>
         </w:r>
       </w:hyperlink>
-      <w:hyperlink r:id="rId8" w:anchor="art516">
+      <w:hyperlink r:id="rId9" w:anchor="art516">
         <w:r>
           <w:t>art. 516 do Código Civil.</w:t>
         </w:r>
@@ -2599,7 +3308,7 @@
         <w:pStyle w:val="PargrafodaLista"/>
         <w:ind w:left="0" w:right="49" w:firstLine="0"/>
       </w:pPr>
-      <w:hyperlink r:id="rId9" w:anchor="art516">
+      <w:hyperlink r:id="rId10" w:anchor="art516">
         <w:r>
           <w:t xml:space="preserve"> </w:t>
         </w:r>
@@ -2638,7 +3347,15 @@
         <w:t>Dívida</w:t>
       </w:r>
       <w:r>
-        <w:t xml:space="preserve"> somado às Despesas e dos Encargos, considerar-se-á extinta a dívida e exonerada a FIDUCIÁRIA da obrigação de entregar ao(s) FIDUCIANTE(S) o sobejo retratado na clausula acima. </w:t>
+        <w:t xml:space="preserve"> somado às Despesas e dos Encargos, considerar-se-á extinta a dívida e exonerada a FIDUCIÁRIA da obrigação de entregar </w:t>
+      </w:r>
+      <w:proofErr w:type="gramStart"/>
+      <w:r>
+        <w:t>ao(</w:t>
+      </w:r>
+      <w:proofErr w:type="gramEnd"/>
+      <w:r>
+        <w:t xml:space="preserve">s) FIDUCIANTE(S) o sobejo retratado na clausula acima. </w:t>
       </w:r>
     </w:p>
     <w:p>
@@ -2680,7 +3397,15 @@
         <w:t>no prazo de cinco dias a contar da data do segundo leilão</w:t>
       </w:r>
       <w:r>
-        <w:t xml:space="preserve">, dará ao(s) FIDUCIANTE(S) quitação da dívida, mediante termo próprio. </w:t>
+        <w:t xml:space="preserve">, dará </w:t>
+      </w:r>
+      <w:proofErr w:type="gramStart"/>
+      <w:r>
+        <w:t>ao(</w:t>
+      </w:r>
+      <w:proofErr w:type="gramEnd"/>
+      <w:r>
+        <w:t xml:space="preserve">s) FIDUCIANTE(S) quitação da dívida, mediante termo próprio. </w:t>
       </w:r>
     </w:p>
     <w:p>
@@ -2693,7 +3418,15 @@
         <w:ind w:left="0" w:right="49" w:firstLine="0"/>
       </w:pPr>
       <w:r>
-        <w:t>Se o(s) Imóvel (eis) estiver(em) locado(s), a locação poderá ser denunciada com o prazo de 30(trinta) dias para desocupação, salvo se tiver havido aquiescência por escrito da FIDUCIÁRIA, devendo a denúncia ser realizada no prazo de 90(noventa) dias a contar da data da consolidação da propriedade na FIDUCIÁRIA, devendo essa condição constar expressamente em cláusula contratual específica, destacando-se das demais por sua apresentação gráfica.</w:t>
+        <w:t xml:space="preserve">Se </w:t>
+      </w:r>
+      <w:proofErr w:type="gramStart"/>
+      <w:r>
+        <w:t>o(</w:t>
+      </w:r>
+      <w:proofErr w:type="gramEnd"/>
+      <w:r>
+        <w:t>s) Imóvel (eis) estiver(em) locado(s), a locação poderá ser denunciada com o prazo de 30(trinta) dias para desocupação, salvo se tiver havido aquiescência por escrito da FIDUCIÁRIA, devendo a denúncia ser realizada no prazo de 90(noventa) dias a contar da data da consolidação da propriedade na FIDUCIÁRIA, devendo essa condição constar expressamente em cláusula contratual específica, destacando-se das demais por sua apresentação gráfica.</w:t>
       </w:r>
     </w:p>
     <w:p>
@@ -2717,7 +3450,15 @@
         <w:ind w:left="0" w:right="49" w:firstLine="0"/>
       </w:pPr>
       <w:r>
-        <w:t xml:space="preserve">Responde o(s) FIDUCIANTE(S) pelo pagamento dos impostos, taxas, contribuições condominiais e quaisquer outros encargos que recaiam ou venham a recair sobre o(s) </w:t>
+        <w:t xml:space="preserve">Responde </w:t>
+      </w:r>
+      <w:proofErr w:type="gramStart"/>
+      <w:r>
+        <w:t>o(</w:t>
+      </w:r>
+      <w:proofErr w:type="gramEnd"/>
+      <w:r>
+        <w:t xml:space="preserve">s) FIDUCIANTE(S) pelo pagamento dos impostos, taxas, contribuições condominiais e quaisquer outros encargos que recaiam ou venham a recair sobre o(s) </w:t>
       </w:r>
       <w:r>
         <w:lastRenderedPageBreak/>
@@ -2744,8 +3485,13 @@
         </w:numPr>
         <w:ind w:left="0" w:right="49" w:firstLine="0"/>
       </w:pPr>
-      <w:r>
-        <w:t xml:space="preserve">O(s) FIDUCIANTE(S), com anuência expressa da FIDUCIÁRIA, poderá transmitir os direitos de que seja titular sobre o(s) Imóvel(eis) objeto da alienação fiduciária em garantia, assumindo o adquirente as respectivas obrigações. </w:t>
+      <w:proofErr w:type="gramStart"/>
+      <w:r>
+        <w:t>O(</w:t>
+      </w:r>
+      <w:proofErr w:type="gramEnd"/>
+      <w:r>
+        <w:t xml:space="preserve">s) FIDUCIANTE(S), com anuência expressa da FIDUCIÁRIA, poderá transmitir os direitos de que seja titular sobre o(s) Imóvel(eis) objeto da alienação fiduciária em garantia, assumindo o adquirente as respectivas obrigações. </w:t>
       </w:r>
     </w:p>
     <w:p>
@@ -2756,8 +3502,21 @@
         </w:numPr>
         <w:ind w:left="0" w:right="49" w:firstLine="0"/>
       </w:pPr>
-      <w:r>
-        <w:t xml:space="preserve">O(s) FIDUCIANTE(S) deverá(ão) desocupar o imóvel até a data da realização do primeiro público leilão, deixando-o livre e desimpedido de pessoas e coisas. </w:t>
+      <w:proofErr w:type="gramStart"/>
+      <w:r>
+        <w:t>O(</w:t>
+      </w:r>
+      <w:proofErr w:type="gramEnd"/>
+      <w:r>
+        <w:t>s) FIDUCIANTE(S) deverá(</w:t>
+      </w:r>
+      <w:proofErr w:type="spellStart"/>
+      <w:r>
+        <w:t>ão</w:t>
+      </w:r>
+      <w:proofErr w:type="spellEnd"/>
+      <w:r>
+        <w:t xml:space="preserve">) desocupar o imóvel até a data da realização do primeiro público leilão, deixando-o livre e desimpedido de pessoas e coisas. </w:t>
       </w:r>
     </w:p>
     <w:p>
@@ -2826,7 +3585,15 @@
         <w:ind w:left="0" w:right="49" w:firstLine="0"/>
       </w:pPr>
       <w:r>
-        <w:t xml:space="preserve">Na hipótese de insolvência do(s) FIDUCIANTE(S) fica assegurada à FIDUCIÁRIA a restituição do(s) Imóvel(eis) alienado(s) fiduciariamente, na forma da legislação pertinente. </w:t>
+        <w:t xml:space="preserve">Na hipótese de insolvência </w:t>
+      </w:r>
+      <w:proofErr w:type="gramStart"/>
+      <w:r>
+        <w:t>do(</w:t>
+      </w:r>
+      <w:proofErr w:type="gramEnd"/>
+      <w:r>
+        <w:t xml:space="preserve">s) FIDUCIANTE(S) fica assegurada à FIDUCIÁRIA a restituição do(s) Imóvel(eis) alienado(s) fiduciariamente, na forma da legislação pertinente. </w:t>
       </w:r>
     </w:p>
     <w:p>
@@ -2840,37 +3607,42 @@
       <w:r>
         <w:t>Aplicam-se à propriedade fiduciária regida por este instrumento, no que couber, as disposições dos</w:t>
       </w:r>
-      <w:hyperlink r:id="rId10" w:anchor="art647">
+      <w:hyperlink r:id="rId11" w:anchor="art647">
         <w:r>
           <w:t xml:space="preserve"> </w:t>
         </w:r>
       </w:hyperlink>
-      <w:hyperlink r:id="rId11" w:anchor="art647">
+      <w:hyperlink r:id="rId12" w:anchor="art647">
+        <w:proofErr w:type="spellStart"/>
         <w:r>
-          <w:t>arts. 647</w:t>
+          <w:t>arts</w:t>
+        </w:r>
+        <w:proofErr w:type="spellEnd"/>
+        <w:r>
+          <w:t>. 647</w:t>
         </w:r>
       </w:hyperlink>
-      <w:hyperlink r:id="rId12" w:anchor="art647">
+      <w:hyperlink r:id="rId13" w:anchor="art647">
         <w:r>
           <w:t xml:space="preserve"> </w:t>
         </w:r>
       </w:hyperlink>
-      <w:hyperlink r:id="rId13" w:anchor="art647">
+      <w:hyperlink r:id="rId14" w:anchor="art647">
         <w:r>
           <w:t>e</w:t>
         </w:r>
       </w:hyperlink>
-      <w:hyperlink r:id="rId14" w:anchor="art648">
+      <w:hyperlink r:id="rId15" w:anchor="art648">
         <w:r>
           <w:t xml:space="preserve"> </w:t>
         </w:r>
       </w:hyperlink>
-      <w:hyperlink r:id="rId15" w:anchor="art648">
+      <w:hyperlink r:id="rId16" w:anchor="art648">
         <w:r>
           <w:t>648 do Código Civil.</w:t>
         </w:r>
       </w:hyperlink>
-      <w:hyperlink r:id="rId16" w:anchor="art648">
+      <w:hyperlink r:id="rId17" w:anchor="art648">
         <w:r>
           <w:t xml:space="preserve"> </w:t>
         </w:r>
@@ -2886,7 +3658,15 @@
         <w:ind w:left="0" w:right="49" w:firstLine="0"/>
       </w:pPr>
       <w:r>
-        <w:t xml:space="preserve">Na hipótese de desapropriação, total ou parcial, do(s) Imóvel(eis), a FIDUCIÁRIA, como proprietária, ainda que em caráter resolúvel, será o único e exclusivo beneficiário da justa e prévia indenização paga pelo poder expropriante. </w:t>
+        <w:t xml:space="preserve">Na hipótese de desapropriação, total ou parcial, </w:t>
+      </w:r>
+      <w:proofErr w:type="gramStart"/>
+      <w:r>
+        <w:t>do(</w:t>
+      </w:r>
+      <w:proofErr w:type="gramEnd"/>
+      <w:r>
+        <w:t xml:space="preserve">s) Imóvel(eis), a FIDUCIÁRIA, como proprietária, ainda que em caráter resolúvel, será o único e exclusivo beneficiário da justa e prévia indenização paga pelo poder expropriante. </w:t>
       </w:r>
     </w:p>
     <w:p>
@@ -2902,7 +3682,15 @@
         <w:ind w:left="-5"/>
       </w:pPr>
       <w:r>
-        <w:t xml:space="preserve">CLÁUSULA SEXTA – DO VALOR DE VENDA DO(S) IMÓVEL(EIS) PARA FINS DE LEILÃO </w:t>
+        <w:t xml:space="preserve">CLÁUSULA SEXTA – DO VALOR DE VENDA </w:t>
+      </w:r>
+      <w:proofErr w:type="gramStart"/>
+      <w:r>
+        <w:t>DO(</w:t>
+      </w:r>
+      <w:proofErr w:type="gramEnd"/>
+      <w:r>
+        <w:t xml:space="preserve">S) IMÓVEL(EIS) PARA FINS DE LEILÃO </w:t>
       </w:r>
     </w:p>
     <w:p>
@@ -2924,7 +3712,15 @@
         <w:t xml:space="preserve"> </w:t>
       </w:r>
       <w:r>
-        <w:t xml:space="preserve">As Partes convencionam que o valor de venda total do(s) Imóvel(eis) para fins de leilão, é de </w:t>
+        <w:t xml:space="preserve">As Partes convencionam que o valor de venda total </w:t>
+      </w:r>
+      <w:proofErr w:type="gramStart"/>
+      <w:r>
+        <w:t>do(</w:t>
+      </w:r>
+      <w:proofErr w:type="gramEnd"/>
+      <w:r>
+        <w:t xml:space="preserve">s) Imóvel(eis) para fins de leilão, é de </w:t>
       </w:r>
       <w:r>
         <w:rPr>
@@ -2933,20 +3729,31 @@
         </w:rPr>
         <w:t xml:space="preserve"> </w:t>
       </w:r>
+      <w:proofErr w:type="spellStart"/>
       <w:r>
         <w:rPr>
           <w:b/>
           <w:bCs/>
         </w:rPr>
-        <w:t>vendaLeilao (</w:t>
-      </w:r>
+        <w:t>vendaLeilao</w:t>
+      </w:r>
+      <w:proofErr w:type="spellEnd"/>
       <w:r>
         <w:rPr>
           <w:b/>
           <w:bCs/>
         </w:rPr>
+        <w:t xml:space="preserve"> (</w:t>
+      </w:r>
+      <w:proofErr w:type="spellStart"/>
+      <w:r>
+        <w:rPr>
+          <w:b/>
+          <w:bCs/>
+        </w:rPr>
         <w:t>ExtensoVendaLeilao</w:t>
       </w:r>
+      <w:proofErr w:type="spellEnd"/>
       <w:r>
         <w:rPr>
           <w:b/>
@@ -2957,22 +3764,65 @@
       <w:r>
         <w:t xml:space="preserve"> conforme Laudo de Avaliação (anexo) elaborado por </w:t>
       </w:r>
+      <w:proofErr w:type="spellStart"/>
       <w:r>
         <w:rPr>
           <w:b/>
           <w:bCs/>
         </w:rPr>
-        <w:t>elaboradorNome - CREA elaboradorCrea</w:t>
-      </w:r>
+        <w:t>elaboradorNome</w:t>
+      </w:r>
+      <w:proofErr w:type="spellEnd"/>
+      <w:r>
+        <w:rPr>
+          <w:b/>
+          <w:bCs/>
+        </w:rPr>
+        <w:t xml:space="preserve"> - CREA </w:t>
+      </w:r>
+      <w:proofErr w:type="spellStart"/>
+      <w:r>
+        <w:rPr>
+          <w:b/>
+          <w:bCs/>
+        </w:rPr>
+        <w:t>elaboradorCrea</w:t>
+      </w:r>
+      <w:proofErr w:type="spellEnd"/>
       <w:r>
         <w:t xml:space="preserve"> e responsável </w:t>
       </w:r>
+      <w:proofErr w:type="spellStart"/>
       <w:r>
         <w:rPr>
           <w:b/>
           <w:bCs/>
         </w:rPr>
-        <w:t>responsavelNome - CREA responsavelCrea,</w:t>
+        <w:t>responsavelNome</w:t>
+      </w:r>
+      <w:proofErr w:type="spellEnd"/>
+      <w:r>
+        <w:rPr>
+          <w:b/>
+          <w:bCs/>
+        </w:rPr>
+        <w:t xml:space="preserve"> - CREA </w:t>
+      </w:r>
+      <w:proofErr w:type="spellStart"/>
+      <w:r>
+        <w:rPr>
+          <w:b/>
+          <w:bCs/>
+        </w:rPr>
+        <w:t>responsavelCrea</w:t>
+      </w:r>
+      <w:proofErr w:type="spellEnd"/>
+      <w:r>
+        <w:rPr>
+          <w:b/>
+          <w:bCs/>
+        </w:rPr>
+        <w:t>,</w:t>
       </w:r>
       <w:r>
         <w:t xml:space="preserve"> o qual deverá ser devidamente atualizado pelo IGP-M/FGV, desde a data base do Laudo até a data de realização de cada leilão (“</w:t>
@@ -2984,7 +3834,15 @@
         <w:t>Valor de Venda do Imóvel(eis) em Leilão</w:t>
       </w:r>
       <w:r>
-        <w:t>” ou “Valor do Imóvel(eis)”).  (novo)</w:t>
+        <w:t>” ou “Valor do Imóvel(eis)”).  (</w:t>
+      </w:r>
+      <w:proofErr w:type="gramStart"/>
+      <w:r>
+        <w:t>novo</w:t>
+      </w:r>
+      <w:proofErr w:type="gramEnd"/>
+      <w:r>
+        <w:t>)</w:t>
       </w:r>
     </w:p>
     <w:p>
@@ -3001,7 +3859,15 @@
         <w:t>6.2.</w:t>
       </w:r>
       <w:r>
-        <w:t xml:space="preserve"> Até o pagamento integral da(s) CCB(s), a qualquer momento e independentemente do devido cumprimento das demais obrigações da </w:t>
+        <w:t xml:space="preserve"> Até o pagamento integral </w:t>
+      </w:r>
+      <w:proofErr w:type="gramStart"/>
+      <w:r>
+        <w:t>da(</w:t>
+      </w:r>
+      <w:proofErr w:type="gramEnd"/>
+      <w:r>
+        <w:t xml:space="preserve">s) CCB(s), a qualquer momento e independentemente do devido cumprimento das demais obrigações da </w:t>
       </w:r>
       <w:r>
         <w:rPr>
@@ -3013,6 +3879,7 @@
       <w:r>
         <w:t xml:space="preserve"> </w:t>
       </w:r>
+      <w:proofErr w:type="spellStart"/>
       <w:r>
         <w:rPr>
           <w:b/>
@@ -3020,9 +3887,11 @@
         </w:rPr>
         <w:t>nomeEmitente</w:t>
       </w:r>
+      <w:proofErr w:type="spellEnd"/>
       <w:r>
         <w:t xml:space="preserve"> contratadas no âmbito da CCB, o valor do Imóvel(eis) deverá ser equivalente a, pelo menos, </w:t>
       </w:r>
+      <w:proofErr w:type="spellStart"/>
       <w:r>
         <w:rPr>
           <w:b/>
@@ -3030,8 +3899,7 @@
         </w:rPr>
         <w:t>porcentagemImovel</w:t>
       </w:r>
-      <w:bookmarkStart w:id="0" w:name="_GoBack"/>
-      <w:bookmarkEnd w:id="0"/>
+      <w:proofErr w:type="spellEnd"/>
       <w:r>
         <w:rPr>
           <w:b/>
@@ -3046,6 +3914,7 @@
         </w:rPr>
         <w:t>(</w:t>
       </w:r>
+      <w:proofErr w:type="spellStart"/>
       <w:r>
         <w:rPr>
           <w:rFonts w:asciiTheme="minorHAnsi" w:hAnsiTheme="minorHAnsi" w:cstheme="minorHAnsi"/>
@@ -3054,6 +3923,7 @@
         </w:rPr>
         <w:t>xtensoPorcentagemImovel</w:t>
       </w:r>
+      <w:proofErr w:type="spellEnd"/>
       <w:r>
         <w:rPr>
           <w:b/>
@@ -3079,14 +3949,30 @@
       <w:r>
         <w:t xml:space="preserve"> Na hipótese de a Razão Mínima não ser observada, a qualquer momento, </w:t>
       </w:r>
-      <w:r>
-        <w:rPr>
-          <w:b/>
-        </w:rPr>
-        <w:t>o(s) FIDUCIANTE(S)</w:t>
-      </w:r>
-      <w:r>
-        <w:t xml:space="preserve"> deverá(ão), no prazo de até 10 (dez) dias contados do recebimento de comunicação nesse sentido, oferecer à </w:t>
+      <w:proofErr w:type="gramStart"/>
+      <w:r>
+        <w:rPr>
+          <w:b/>
+        </w:rPr>
+        <w:t>o(</w:t>
+      </w:r>
+      <w:proofErr w:type="gramEnd"/>
+      <w:r>
+        <w:rPr>
+          <w:b/>
+        </w:rPr>
+        <w:t>s) FIDUCIANTE(S)</w:t>
+      </w:r>
+      <w:r>
+        <w:t xml:space="preserve"> deverá(</w:t>
+      </w:r>
+      <w:proofErr w:type="spellStart"/>
+      <w:r>
+        <w:t>ão</w:t>
+      </w:r>
+      <w:proofErr w:type="spellEnd"/>
+      <w:r>
+        <w:t xml:space="preserve">), no prazo de até 10 (dez) dias contados do recebimento de comunicação nesse sentido, oferecer à </w:t>
       </w:r>
       <w:r>
         <w:rPr>
@@ -3095,7 +3981,15 @@
         <w:t>FIDUCIÁRIA</w:t>
       </w:r>
       <w:r>
-        <w:t xml:space="preserve"> outra garantia que este considere aceitável, a seu exclusivo critério, para reforço das garantias nos termos da(s) CCBs. </w:t>
+        <w:t xml:space="preserve"> outra garantia que este considere aceitável, a seu exclusivo critério, para reforço das garantias nos termos da(s) </w:t>
+      </w:r>
+      <w:proofErr w:type="spellStart"/>
+      <w:r>
+        <w:t>CCBs</w:t>
+      </w:r>
+      <w:proofErr w:type="spellEnd"/>
+      <w:r>
+        <w:t xml:space="preserve">. </w:t>
       </w:r>
     </w:p>
     <w:p>
@@ -3134,16 +4028,44 @@
         <w:rPr>
           <w:u w:val="single" w:color="000000"/>
         </w:rPr>
-        <w:t>imposto sobre transmissão inter vivos, exigível por força da consolidação da propriedade em</w:t>
-      </w:r>
-      <w:r>
-        <w:t xml:space="preserve"> </w:t>
-      </w:r>
+        <w:t xml:space="preserve">imposto sobre transmissão </w:t>
+      </w:r>
+      <w:proofErr w:type="spellStart"/>
       <w:r>
         <w:rPr>
           <w:u w:val="single" w:color="000000"/>
         </w:rPr>
-        <w:t>nome do credor fiduciário, o Valor Mínimo de Venda do Imóvel(eis) em Leilão deverá</w:t>
+        <w:t>inter</w:t>
+      </w:r>
+      <w:proofErr w:type="spellEnd"/>
+      <w:r>
+        <w:rPr>
+          <w:u w:val="single" w:color="000000"/>
+        </w:rPr>
+        <w:t xml:space="preserve"> vivos, exigível por força da consolidação da propriedade em</w:t>
+      </w:r>
+      <w:r>
+        <w:t xml:space="preserve"> </w:t>
+      </w:r>
+      <w:r>
+        <w:rPr>
+          <w:u w:val="single" w:color="000000"/>
+        </w:rPr>
+        <w:t xml:space="preserve">nome do credor fiduciário, o Valor Mínimo de Venda do </w:t>
+      </w:r>
+      <w:proofErr w:type="gramStart"/>
+      <w:r>
+        <w:rPr>
+          <w:u w:val="single" w:color="000000"/>
+        </w:rPr>
+        <w:t>Imóvel(</w:t>
+      </w:r>
+      <w:proofErr w:type="gramEnd"/>
+      <w:r>
+        <w:rPr>
+          <w:u w:val="single" w:color="000000"/>
+        </w:rPr>
+        <w:t>eis) em Leilão deverá</w:t>
       </w:r>
       <w:r>
         <w:t xml:space="preserve"> </w:t>
@@ -3216,6 +4138,7 @@
       <w:pPr>
         <w:ind w:left="-5" w:right="49"/>
       </w:pPr>
+      <w:proofErr w:type="gramStart"/>
       <w:r>
         <w:rPr>
           <w:b/>
@@ -3223,7 +4146,11 @@
         <w:t>7.3</w:t>
       </w:r>
       <w:r>
-        <w:t xml:space="preserve"> As obrigações constituídas por esta Alienação Fiduciária são extensivas e obrigatórias aos cessionários, promissários-cessionários, herdeiros e sucessores a qualquer título das Partes.  </w:t>
+        <w:t xml:space="preserve"> As</w:t>
+      </w:r>
+      <w:proofErr w:type="gramEnd"/>
+      <w:r>
+        <w:t xml:space="preserve"> obrigações constituídas por esta Alienação Fiduciária são extensivas e obrigatórias aos cessionários, promissários-cessionários, herdeiros e sucessores a qualquer título das Partes.  </w:t>
       </w:r>
     </w:p>
     <w:p>
@@ -3238,7 +4165,15 @@
         <w:t>7.4</w:t>
       </w:r>
       <w:r>
-        <w:t xml:space="preserve"> Na hipótese de desapropriação total ou parcial do Imóvel(eis), a </w:t>
+        <w:t xml:space="preserve"> Na hipótese de desapropriação total ou parcial do </w:t>
+      </w:r>
+      <w:proofErr w:type="gramStart"/>
+      <w:r>
+        <w:t>Imóvel(</w:t>
+      </w:r>
+      <w:proofErr w:type="gramEnd"/>
+      <w:r>
+        <w:t xml:space="preserve">eis), a </w:t>
       </w:r>
       <w:r>
         <w:rPr>
@@ -3255,6 +4190,7 @@
         <w:spacing w:after="208"/>
         <w:ind w:left="-5" w:right="49"/>
       </w:pPr>
+      <w:proofErr w:type="gramStart"/>
       <w:r>
         <w:rPr>
           <w:b/>
@@ -3263,7 +4199,11 @@
         <w:t>7.4.1</w:t>
       </w:r>
       <w:r>
-        <w:t xml:space="preserve"> Se, no dia de seu recebimento pela </w:t>
+        <w:t xml:space="preserve"> Se</w:t>
+      </w:r>
+      <w:proofErr w:type="gramEnd"/>
+      <w:r>
+        <w:t xml:space="preserve">, no dia de seu recebimento pela </w:t>
       </w:r>
       <w:r>
         <w:rPr>
@@ -3287,11 +4227,19 @@
       <w:r>
         <w:t xml:space="preserve">Superior ao saldo devedor das Obrigações Garantidas à época, a importância que sobejar será entregue aos </w:t>
       </w:r>
-      <w:r>
-        <w:rPr>
-          <w:b/>
-        </w:rPr>
-        <w:t>FIDUCIANTE(S)</w:t>
+      <w:proofErr w:type="gramStart"/>
+      <w:r>
+        <w:rPr>
+          <w:b/>
+        </w:rPr>
+        <w:t>FIDUCIANTE(</w:t>
+      </w:r>
+      <w:proofErr w:type="gramEnd"/>
+      <w:r>
+        <w:rPr>
+          <w:b/>
+        </w:rPr>
+        <w:t>S)</w:t>
       </w:r>
       <w:r>
         <w:t>; ou</w:t>
@@ -3327,11 +4275,19 @@
       <w:r>
         <w:t xml:space="preserve">ficarão exonerados da obrigação de restituição de qualquer quantia, a que título for, em favor dos </w:t>
       </w:r>
-      <w:r>
-        <w:rPr>
-          <w:b/>
-        </w:rPr>
-        <w:t>FIDUCIANTE(S)</w:t>
+      <w:proofErr w:type="gramStart"/>
+      <w:r>
+        <w:rPr>
+          <w:b/>
+        </w:rPr>
+        <w:t>FIDUCIANTE(</w:t>
+      </w:r>
+      <w:proofErr w:type="gramEnd"/>
+      <w:r>
+        <w:rPr>
+          <w:b/>
+        </w:rPr>
+        <w:t>S)</w:t>
       </w:r>
       <w:r>
         <w:t>, pela integral liquidação das Obrigações Garantidas.</w:t>
@@ -3379,7 +4335,11 @@
         <w:t xml:space="preserve">constantes </w:t>
       </w:r>
       <w:r>
-        <w:t xml:space="preserve">da cláusula 5.4.1 </w:t>
+        <w:t xml:space="preserve">da cláusula </w:t>
+      </w:r>
+      <w:proofErr w:type="gramStart"/>
+      <w:r>
+        <w:t xml:space="preserve">5.4.1 </w:t>
       </w:r>
       <w:r>
         <w:t xml:space="preserve"> </w:t>
@@ -3387,6 +4347,7 @@
       <w:r>
         <w:t>desta</w:t>
       </w:r>
+      <w:proofErr w:type="gramEnd"/>
       <w:r>
         <w:t xml:space="preserve"> Alienação Fiduciária, ou em outros que venham a indicar, por escrito, no curso desta relação. As comunicações serão consideradas entregues quando recebidas sob protocolo, com “aviso de recebimento” expedido pela Empresa Brasileira de Correios e Telégrafos ou por telegrama nos endereços acima. Cada Parte deverá comunicar imediatamente a outra sobre a mudança de seu endereço</w:t>
       </w:r>
@@ -3394,7 +4355,15 @@
         <w:t xml:space="preserve">, </w:t>
       </w:r>
       <w:r>
-        <w:t>observado o disposto no item 4.4. alínea “g”</w:t>
+        <w:t xml:space="preserve">observado o disposto no item 4.4. </w:t>
+      </w:r>
+      <w:proofErr w:type="gramStart"/>
+      <w:r>
+        <w:t>alínea</w:t>
+      </w:r>
+      <w:proofErr w:type="gramEnd"/>
+      <w:r>
+        <w:t xml:space="preserve"> “g”</w:t>
       </w:r>
       <w:r>
         <w:t xml:space="preserve">. </w:t>
@@ -3427,7 +4396,15 @@
         <w:t>FIDUCIÁRIA</w:t>
       </w:r>
       <w:r>
-        <w:t xml:space="preserve"> de forma irrevogável e irretratável, para representá-lo(s) na celebração de escrituras de registro da presente que eventualmente se façam necessárias por exigência do competente Oficial de Registro de Imóveis, podendo este descrever e caracterizar o(s) Imóvel(eis), suas benfeitorias, perímetro e confrontantes, bem como cumprir alterar todo e qualquer outro item que se faça necessário, desde que mantidas as condições comerciais ora pactuadas, podendo inclusive substabelecer, com reservas os poderes ora conferidos. Ainda, o(s) </w:t>
+        <w:t xml:space="preserve"> de forma irrevogável e irretratável, para representá-lo(s) na celebração de escrituras de registro da presente que eventualmente se façam necessárias por exigência do competente Oficial de Registro de Imóveis, podendo este descrever e caracterizar o(s) Imóvel(eis), suas benfeitorias, perímetro e confrontantes, bem como cumprir alterar todo e qualquer outro item que se faça necessário, desde que mantidas as condições comerciais ora pactuadas, podendo inclusive substabelecer, com reservas os poderes ora conferidos. Ainda, </w:t>
+      </w:r>
+      <w:proofErr w:type="gramStart"/>
+      <w:r>
+        <w:t>o(</w:t>
+      </w:r>
+      <w:proofErr w:type="gramEnd"/>
+      <w:r>
+        <w:t xml:space="preserve">s) </w:t>
       </w:r>
       <w:r>
         <w:rPr>
@@ -3451,11 +4428,19 @@
       <w:r>
         <w:t>Os “</w:t>
       </w:r>
-      <w:r>
-        <w:rPr>
-          <w:i/>
-        </w:rPr>
-        <w:t>Considerandos”</w:t>
+      <w:proofErr w:type="spellStart"/>
+      <w:r>
+        <w:rPr>
+          <w:i/>
+        </w:rPr>
+        <w:t>Considerandos</w:t>
+      </w:r>
+      <w:proofErr w:type="spellEnd"/>
+      <w:r>
+        <w:rPr>
+          <w:i/>
+        </w:rPr>
+        <w:t>”</w:t>
       </w:r>
       <w:r>
         <w:t xml:space="preserve"> e os Anexos constituem partes integrantes e inseparáveis da presente Alienação Fiduciária, e serão considerados meios válidos e eficazes para fins de interpretação das Cláusulas deste.  </w:t>
@@ -3483,7 +4468,15 @@
         <w:t xml:space="preserve">8.1 </w:t>
       </w:r>
       <w:r>
-        <w:t>A presente Alienação Fiduciária é regida, material e processualmente, pelas leis da República Federativa do Brasil e faz parte acessória da(s) CCB(s).</w:t>
+        <w:t xml:space="preserve">A presente Alienação Fiduciária é regida, material e processualmente, pelas leis da República Federativa do Brasil e faz parte acessória </w:t>
+      </w:r>
+      <w:proofErr w:type="gramStart"/>
+      <w:r>
+        <w:t>da(</w:t>
+      </w:r>
+      <w:proofErr w:type="gramEnd"/>
+      <w:r>
+        <w:t>s) CCB(s).</w:t>
       </w:r>
       <w:r>
         <w:rPr>
@@ -3504,6 +4497,7 @@
         <w:lastRenderedPageBreak/>
         <w:t xml:space="preserve">8.2 </w:t>
       </w:r>
+      <w:proofErr w:type="gramStart"/>
       <w:r>
         <w:rPr>
           <w:b/>
@@ -3511,7 +4505,11 @@
         <w:tab/>
       </w:r>
       <w:r>
-        <w:t xml:space="preserve">Todo litígio ou controvérsia originário ou decorrente desta Alienação Fiduciária e dos demais Documentos da Operação será submetido ao Foro da Comarca de São Paulo, Estado de São Paulo, único competente para conhecer e dirimir quaisquer questões ou litígios, com renúncia expressa a qualquer outro, por mais privilegiado que seja ou venha a ser. </w:t>
+        <w:t>Todo</w:t>
+      </w:r>
+      <w:proofErr w:type="gramEnd"/>
+      <w:r>
+        <w:t xml:space="preserve"> litígio ou controvérsia originário ou decorrente desta Alienação Fiduciária e dos demais Documentos da Operação será submetido ao Foro da Comarca de São Paulo, Estado de São Paulo, único competente para conhecer e dirimir quaisquer questões ou litígios, com renúncia expressa a qualquer outro, por mais privilegiado que seja ou venha a ser. </w:t>
       </w:r>
     </w:p>
     <w:p>
@@ -3529,7 +4527,31 @@
         <w:ind w:left="-5" w:right="49"/>
       </w:pPr>
       <w:r>
-        <w:t>São Paulo, SP, emissaoDia de emissaoMes de emissaoAno.</w:t>
+        <w:t xml:space="preserve">São Paulo, SP, </w:t>
+      </w:r>
+      <w:proofErr w:type="spellStart"/>
+      <w:r>
+        <w:t>emissaoDia</w:t>
+      </w:r>
+      <w:proofErr w:type="spellEnd"/>
+      <w:r>
+        <w:t xml:space="preserve"> de </w:t>
+      </w:r>
+      <w:proofErr w:type="spellStart"/>
+      <w:r>
+        <w:t>emissaoMes</w:t>
+      </w:r>
+      <w:proofErr w:type="spellEnd"/>
+      <w:r>
+        <w:t xml:space="preserve"> de </w:t>
+      </w:r>
+      <w:proofErr w:type="spellStart"/>
+      <w:r>
+        <w:t>emissaoAno</w:t>
+      </w:r>
+      <w:proofErr w:type="spellEnd"/>
+      <w:r>
+        <w:t>.</w:t>
       </w:r>
     </w:p>
     <w:p>
@@ -3588,7 +4610,61 @@
           <w:color w:val="000000" w:themeColor="text1"/>
         </w:rPr>
         <w:lastRenderedPageBreak/>
-        <w:t>(Página de assinaturas da Cédula de Crédito Bancário nº XXXXXX, emitida por nomeEmitente, CPF/MF nº cpfEmitente, em favor de BMP MONEY PLUS SOCIEDADE DE CRÉDITO DIRETO S.A., CNPJ/ MF sob nº 34.337.707/0001-00, em dataDeEmissao).</w:t>
+        <w:t xml:space="preserve">(Página de assinaturas da Cédula de Crédito Bancário nº XXXXXX, emitida por </w:t>
+      </w:r>
+      <w:proofErr w:type="spellStart"/>
+      <w:r>
+        <w:rPr>
+          <w:i/>
+          <w:iCs/>
+          <w:color w:val="000000" w:themeColor="text1"/>
+        </w:rPr>
+        <w:t>nomeEmitente</w:t>
+      </w:r>
+      <w:proofErr w:type="spellEnd"/>
+      <w:r>
+        <w:rPr>
+          <w:i/>
+          <w:iCs/>
+          <w:color w:val="000000" w:themeColor="text1"/>
+        </w:rPr>
+        <w:t xml:space="preserve">, CPF/MF nº </w:t>
+      </w:r>
+      <w:proofErr w:type="spellStart"/>
+      <w:r>
+        <w:rPr>
+          <w:i/>
+          <w:iCs/>
+          <w:color w:val="000000" w:themeColor="text1"/>
+        </w:rPr>
+        <w:t>cpfEmitente</w:t>
+      </w:r>
+      <w:proofErr w:type="spellEnd"/>
+      <w:r>
+        <w:rPr>
+          <w:i/>
+          <w:iCs/>
+          <w:color w:val="000000" w:themeColor="text1"/>
+        </w:rPr>
+        <w:t xml:space="preserve">, em favor de BMP MONEY PLUS SOCIEDADE DE CRÉDITO DIRETO S.A., CNPJ/ MF sob nº 34.337.707/0001-00, em </w:t>
+      </w:r>
+      <w:proofErr w:type="spellStart"/>
+      <w:r>
+        <w:rPr>
+          <w:i/>
+          <w:iCs/>
+          <w:color w:val="000000" w:themeColor="text1"/>
+        </w:rPr>
+        <w:t>dataDeEmissao</w:t>
+      </w:r>
+      <w:proofErr w:type="spellEnd"/>
+      <w:r>
+        <w:rPr>
+          <w:i/>
+          <w:iCs/>
+          <w:color w:val="000000" w:themeColor="text1"/>
+        </w:rPr>
+        <w:t>).</w:t>
       </w:r>
     </w:p>
     <w:p>
@@ -3763,6 +4839,8 @@
                 <w:szCs w:val="22"/>
               </w:rPr>
             </w:pPr>
+            <w:proofErr w:type="spellStart"/>
+            <w:proofErr w:type="gramStart"/>
             <w:r>
               <w:rPr>
                 <w:color w:val="000000" w:themeColor="text1"/>
@@ -3771,6 +4849,8 @@
               </w:rPr>
               <w:t>nomeEmitente</w:t>
             </w:r>
+            <w:proofErr w:type="spellEnd"/>
+            <w:proofErr w:type="gramEnd"/>
           </w:p>
           <w:p>
             <w:pPr>
@@ -3778,6 +4858,8 @@
               <w:ind w:right="40"/>
               <w:cnfStyle w:val="100000000000" w:firstRow="1" w:lastRow="0" w:firstColumn="0" w:lastColumn="0" w:oddVBand="0" w:evenVBand="0" w:oddHBand="0" w:evenHBand="0" w:firstRowFirstColumn="0" w:firstRowLastColumn="0" w:lastRowFirstColumn="0" w:lastRowLastColumn="0"/>
             </w:pPr>
+            <w:proofErr w:type="spellStart"/>
+            <w:proofErr w:type="gramStart"/>
             <w:r>
               <w:rPr>
                 <w:b w:val="0"/>
@@ -3785,6 +4867,8 @@
               </w:rPr>
               <w:t>classeEmitente</w:t>
             </w:r>
+            <w:proofErr w:type="spellEnd"/>
+            <w:proofErr w:type="gramEnd"/>
           </w:p>
         </w:tc>
       </w:tr>
@@ -3857,6 +4941,8 @@
                 <w:lang w:val="en-PH"/>
               </w:rPr>
             </w:pPr>
+            <w:proofErr w:type="spellStart"/>
+            <w:proofErr w:type="gramStart"/>
             <w:r>
               <w:rPr>
                 <w:color w:val="000000" w:themeColor="text1"/>
@@ -3865,6 +4951,8 @@
               </w:rPr>
               <w:t>nomeInterveniente</w:t>
             </w:r>
+            <w:proofErr w:type="spellEnd"/>
+            <w:proofErr w:type="gramEnd"/>
           </w:p>
           <w:p>
             <w:pPr>
@@ -3918,6 +5006,8 @@
                 <w:szCs w:val="22"/>
               </w:rPr>
             </w:pPr>
+            <w:proofErr w:type="spellStart"/>
+            <w:proofErr w:type="gramStart"/>
             <w:r>
               <w:rPr>
                 <w:b/>
@@ -3928,6 +5018,8 @@
               </w:rPr>
               <w:t>nomeAvalista</w:t>
             </w:r>
+            <w:proofErr w:type="spellEnd"/>
+            <w:proofErr w:type="gramEnd"/>
           </w:p>
           <w:p>
             <w:pPr>
@@ -3977,6 +5069,8 @@
                 <w:szCs w:val="22"/>
               </w:rPr>
             </w:pPr>
+            <w:proofErr w:type="spellStart"/>
+            <w:proofErr w:type="gramStart"/>
             <w:r>
               <w:rPr>
                 <w:b/>
@@ -3987,6 +5081,8 @@
               </w:rPr>
               <w:t>nomeTerceiroG</w:t>
             </w:r>
+            <w:proofErr w:type="spellEnd"/>
+            <w:proofErr w:type="gramEnd"/>
           </w:p>
           <w:p>
             <w:pPr>
@@ -4022,8 +5118,13 @@
               <w:ind w:right="40"/>
               <w:cnfStyle w:val="000000000000" w:firstRow="0" w:lastRow="0" w:firstColumn="0" w:lastColumn="0" w:oddVBand="0" w:evenVBand="0" w:oddHBand="0" w:evenHBand="0" w:firstRowFirstColumn="0" w:firstRowLastColumn="0" w:lastRowFirstColumn="0" w:lastRowLastColumn="0"/>
             </w:pPr>
+            <w:proofErr w:type="gramStart"/>
             <w:r>
-              <w:t>FIDUCIANTE(S)</w:t>
+              <w:t>FIDUCIANTE(</w:t>
+            </w:r>
+            <w:proofErr w:type="gramEnd"/>
+            <w:r>
+              <w:t>S)</w:t>
             </w:r>
           </w:p>
           <w:p>
@@ -4288,6 +5389,7 @@
                 <w:szCs w:val="22"/>
               </w:rPr>
             </w:pPr>
+            <w:proofErr w:type="gramStart"/>
             <w:r>
               <w:rPr>
                 <w:b w:val="0"/>
@@ -4301,6 +5403,7 @@
             <w:r>
               <w:tab/>
             </w:r>
+            <w:proofErr w:type="gramEnd"/>
             <w:r>
               <w:rPr>
                 <w:b w:val="0"/>
@@ -4387,7 +5490,15 @@
         <w:ind w:right="60"/>
       </w:pPr>
       <w:r>
-        <w:t>ANEXO I – MATRÍCULA DO(S) IMÓVEL(EIS)</w:t>
+        <w:t xml:space="preserve">ANEXO I – MATRÍCULA </w:t>
+      </w:r>
+      <w:proofErr w:type="gramStart"/>
+      <w:r>
+        <w:t>DO(</w:t>
+      </w:r>
+      <w:proofErr w:type="gramEnd"/>
+      <w:r>
+        <w:t>S) IMÓVEL(EIS)</w:t>
       </w:r>
       <w:r>
         <w:rPr>
@@ -4448,7 +5559,23 @@
           <w:b/>
           <w:u w:val="single" w:color="000000"/>
         </w:rPr>
-        <w:t>ANEXO II – LAUDO(S) DE AVALIAÇÃO</w:t>
+        <w:t xml:space="preserve">ANEXO II – </w:t>
+      </w:r>
+      <w:proofErr w:type="gramStart"/>
+      <w:r>
+        <w:rPr>
+          <w:b/>
+          <w:u w:val="single" w:color="000000"/>
+        </w:rPr>
+        <w:t>LAUDO(</w:t>
+      </w:r>
+      <w:proofErr w:type="gramEnd"/>
+      <w:r>
+        <w:rPr>
+          <w:b/>
+          <w:u w:val="single" w:color="000000"/>
+        </w:rPr>
+        <w:t>S) DE AVALIAÇÃO</w:t>
       </w:r>
       <w:r>
         <w:rPr>
@@ -4900,10 +6027,10 @@
       </w:r>
     </w:p>
     <w:sectPr>
-      <w:headerReference w:type="default" r:id="rId17"/>
-      <w:footerReference w:type="even" r:id="rId18"/>
-      <w:footerReference w:type="default" r:id="rId19"/>
-      <w:footerReference w:type="first" r:id="rId20"/>
+      <w:headerReference w:type="default" r:id="rId18"/>
+      <w:footerReference w:type="even" r:id="rId19"/>
+      <w:footerReference w:type="default" r:id="rId20"/>
+      <w:footerReference w:type="first" r:id="rId21"/>
       <w:pgSz w:w="11906" w:h="16838"/>
       <w:pgMar w:top="1461" w:right="1216" w:bottom="1135" w:left="1702" w:header="720" w:footer="592" w:gutter="0"/>
       <w:cols w:space="720"/>
@@ -5002,7 +6129,7 @@
         <w:noProof/>
         <w:sz w:val="20"/>
       </w:rPr>
-      <w:t>11</w:t>
+      <w:t>3</w:t>
     </w:r>
     <w:r>
       <w:rPr>
@@ -5373,6 +6500,92 @@
     </w:lvl>
   </w:abstractNum>
   <w:abstractNum w:abstractNumId="1" w15:restartNumberingAfterBreak="0">
+    <w:nsid w:val="09DB37B0"/>
+    <w:multiLevelType w:val="hybridMultilevel"/>
+    <w:tmpl w:val="381C0E9A"/>
+    <w:lvl w:ilvl="0" w:tplc="04160013">
+      <w:start w:val="1"/>
+      <w:numFmt w:val="upperRoman"/>
+      <w:lvlText w:val="%1."/>
+      <w:lvlJc w:val="right"/>
+      <w:pPr>
+        <w:ind w:left="1785" w:hanging="360"/>
+      </w:pPr>
+    </w:lvl>
+    <w:lvl w:ilvl="1" w:tplc="04160019" w:tentative="1">
+      <w:start w:val="1"/>
+      <w:numFmt w:val="lowerLetter"/>
+      <w:lvlText w:val="%2."/>
+      <w:lvlJc w:val="left"/>
+      <w:pPr>
+        <w:ind w:left="2505" w:hanging="360"/>
+      </w:pPr>
+    </w:lvl>
+    <w:lvl w:ilvl="2" w:tplc="0416001B" w:tentative="1">
+      <w:start w:val="1"/>
+      <w:numFmt w:val="lowerRoman"/>
+      <w:lvlText w:val="%3."/>
+      <w:lvlJc w:val="right"/>
+      <w:pPr>
+        <w:ind w:left="3225" w:hanging="180"/>
+      </w:pPr>
+    </w:lvl>
+    <w:lvl w:ilvl="3" w:tplc="0416000F" w:tentative="1">
+      <w:start w:val="1"/>
+      <w:numFmt w:val="decimal"/>
+      <w:lvlText w:val="%4."/>
+      <w:lvlJc w:val="left"/>
+      <w:pPr>
+        <w:ind w:left="3945" w:hanging="360"/>
+      </w:pPr>
+    </w:lvl>
+    <w:lvl w:ilvl="4" w:tplc="04160019" w:tentative="1">
+      <w:start w:val="1"/>
+      <w:numFmt w:val="lowerLetter"/>
+      <w:lvlText w:val="%5."/>
+      <w:lvlJc w:val="left"/>
+      <w:pPr>
+        <w:ind w:left="4665" w:hanging="360"/>
+      </w:pPr>
+    </w:lvl>
+    <w:lvl w:ilvl="5" w:tplc="0416001B" w:tentative="1">
+      <w:start w:val="1"/>
+      <w:numFmt w:val="lowerRoman"/>
+      <w:lvlText w:val="%6."/>
+      <w:lvlJc w:val="right"/>
+      <w:pPr>
+        <w:ind w:left="5385" w:hanging="180"/>
+      </w:pPr>
+    </w:lvl>
+    <w:lvl w:ilvl="6" w:tplc="0416000F" w:tentative="1">
+      <w:start w:val="1"/>
+      <w:numFmt w:val="decimal"/>
+      <w:lvlText w:val="%7."/>
+      <w:lvlJc w:val="left"/>
+      <w:pPr>
+        <w:ind w:left="6105" w:hanging="360"/>
+      </w:pPr>
+    </w:lvl>
+    <w:lvl w:ilvl="7" w:tplc="04160019" w:tentative="1">
+      <w:start w:val="1"/>
+      <w:numFmt w:val="lowerLetter"/>
+      <w:lvlText w:val="%8."/>
+      <w:lvlJc w:val="left"/>
+      <w:pPr>
+        <w:ind w:left="6825" w:hanging="360"/>
+      </w:pPr>
+    </w:lvl>
+    <w:lvl w:ilvl="8" w:tplc="0416001B" w:tentative="1">
+      <w:start w:val="1"/>
+      <w:numFmt w:val="lowerRoman"/>
+      <w:lvlText w:val="%9."/>
+      <w:lvlJc w:val="right"/>
+      <w:pPr>
+        <w:ind w:left="7545" w:hanging="180"/>
+      </w:pPr>
+    </w:lvl>
+  </w:abstractNum>
+  <w:abstractNum w:abstractNumId="2" w15:restartNumberingAfterBreak="0">
     <w:nsid w:val="09E305BC"/>
     <w:multiLevelType w:val="hybridMultilevel"/>
     <w:tmpl w:val="442A86BA"/>
@@ -5602,7 +6815,7 @@
       </w:rPr>
     </w:lvl>
   </w:abstractNum>
-  <w:abstractNum w:abstractNumId="2" w15:restartNumberingAfterBreak="0">
+  <w:abstractNum w:abstractNumId="3" w15:restartNumberingAfterBreak="0">
     <w:nsid w:val="188260B6"/>
     <w:multiLevelType w:val="hybridMultilevel"/>
     <w:tmpl w:val="C576F314"/>
@@ -5823,7 +7036,7 @@
       </w:rPr>
     </w:lvl>
   </w:abstractNum>
-  <w:abstractNum w:abstractNumId="3" w15:restartNumberingAfterBreak="0">
+  <w:abstractNum w:abstractNumId="4" w15:restartNumberingAfterBreak="0">
     <w:nsid w:val="1ADB0C44"/>
     <w:multiLevelType w:val="multilevel"/>
     <w:tmpl w:val="5BDA0F20"/>
@@ -5936,7 +7149,209 @@
       </w:rPr>
     </w:lvl>
   </w:abstractNum>
-  <w:abstractNum w:abstractNumId="4" w15:restartNumberingAfterBreak="0">
+  <w:abstractNum w:abstractNumId="5" w15:restartNumberingAfterBreak="0">
+    <w:nsid w:val="2C212F91"/>
+    <w:multiLevelType w:val="hybridMultilevel"/>
+    <w:tmpl w:val="0BF04D4E"/>
+    <w:lvl w:ilvl="0" w:tplc="D414B948">
+      <w:start w:val="1"/>
+      <w:numFmt w:val="upperRoman"/>
+      <w:lvlText w:val="%1-"/>
+      <w:lvlJc w:val="left"/>
+      <w:pPr>
+        <w:ind w:left="1785" w:hanging="360"/>
+      </w:pPr>
+      <w:rPr>
+        <w:rFonts w:ascii="Calibri" w:eastAsia="Calibri" w:hAnsi="Calibri" w:cs="Calibri"/>
+        <w:b/>
+        <w:bCs/>
+        <w:i/>
+        <w:iCs/>
+        <w:strike w:val="0"/>
+        <w:dstrike w:val="0"/>
+        <w:color w:val="000000"/>
+        <w:sz w:val="24"/>
+        <w:szCs w:val="24"/>
+        <w:u w:val="none" w:color="000000"/>
+        <w:bdr w:val="none" w:sz="0" w:space="0" w:color="auto"/>
+        <w:shd w:val="clear" w:color="auto" w:fill="auto"/>
+        <w:vertAlign w:val="baseline"/>
+      </w:rPr>
+    </w:lvl>
+    <w:lvl w:ilvl="1" w:tplc="04160019" w:tentative="1">
+      <w:start w:val="1"/>
+      <w:numFmt w:val="lowerLetter"/>
+      <w:lvlText w:val="%2."/>
+      <w:lvlJc w:val="left"/>
+      <w:pPr>
+        <w:ind w:left="2505" w:hanging="360"/>
+      </w:pPr>
+    </w:lvl>
+    <w:lvl w:ilvl="2" w:tplc="0416001B" w:tentative="1">
+      <w:start w:val="1"/>
+      <w:numFmt w:val="lowerRoman"/>
+      <w:lvlText w:val="%3."/>
+      <w:lvlJc w:val="right"/>
+      <w:pPr>
+        <w:ind w:left="3225" w:hanging="180"/>
+      </w:pPr>
+    </w:lvl>
+    <w:lvl w:ilvl="3" w:tplc="0416000F" w:tentative="1">
+      <w:start w:val="1"/>
+      <w:numFmt w:val="decimal"/>
+      <w:lvlText w:val="%4."/>
+      <w:lvlJc w:val="left"/>
+      <w:pPr>
+        <w:ind w:left="3945" w:hanging="360"/>
+      </w:pPr>
+    </w:lvl>
+    <w:lvl w:ilvl="4" w:tplc="04160019" w:tentative="1">
+      <w:start w:val="1"/>
+      <w:numFmt w:val="lowerLetter"/>
+      <w:lvlText w:val="%5."/>
+      <w:lvlJc w:val="left"/>
+      <w:pPr>
+        <w:ind w:left="4665" w:hanging="360"/>
+      </w:pPr>
+    </w:lvl>
+    <w:lvl w:ilvl="5" w:tplc="0416001B" w:tentative="1">
+      <w:start w:val="1"/>
+      <w:numFmt w:val="lowerRoman"/>
+      <w:lvlText w:val="%6."/>
+      <w:lvlJc w:val="right"/>
+      <w:pPr>
+        <w:ind w:left="5385" w:hanging="180"/>
+      </w:pPr>
+    </w:lvl>
+    <w:lvl w:ilvl="6" w:tplc="0416000F" w:tentative="1">
+      <w:start w:val="1"/>
+      <w:numFmt w:val="decimal"/>
+      <w:lvlText w:val="%7."/>
+      <w:lvlJc w:val="left"/>
+      <w:pPr>
+        <w:ind w:left="6105" w:hanging="360"/>
+      </w:pPr>
+    </w:lvl>
+    <w:lvl w:ilvl="7" w:tplc="04160019" w:tentative="1">
+      <w:start w:val="1"/>
+      <w:numFmt w:val="lowerLetter"/>
+      <w:lvlText w:val="%8."/>
+      <w:lvlJc w:val="left"/>
+      <w:pPr>
+        <w:ind w:left="6825" w:hanging="360"/>
+      </w:pPr>
+    </w:lvl>
+    <w:lvl w:ilvl="8" w:tplc="0416001B" w:tentative="1">
+      <w:start w:val="1"/>
+      <w:numFmt w:val="lowerRoman"/>
+      <w:lvlText w:val="%9."/>
+      <w:lvlJc w:val="right"/>
+      <w:pPr>
+        <w:ind w:left="7545" w:hanging="180"/>
+      </w:pPr>
+    </w:lvl>
+  </w:abstractNum>
+  <w:abstractNum w:abstractNumId="6" w15:restartNumberingAfterBreak="0">
+    <w:nsid w:val="301433EF"/>
+    <w:multiLevelType w:val="hybridMultilevel"/>
+    <w:tmpl w:val="1EC610FC"/>
+    <w:lvl w:ilvl="0" w:tplc="DB6C60E8">
+      <w:start w:val="1"/>
+      <w:numFmt w:val="upperRoman"/>
+      <w:lvlText w:val="%1-"/>
+      <w:lvlJc w:val="left"/>
+      <w:pPr>
+        <w:ind w:left="1785" w:hanging="360"/>
+      </w:pPr>
+      <w:rPr>
+        <w:rFonts w:ascii="Calibri" w:eastAsia="Calibri" w:hAnsi="Calibri" w:cs="Calibri" w:hint="default"/>
+        <w:b/>
+        <w:bCs/>
+        <w:i/>
+        <w:iCs/>
+        <w:strike w:val="0"/>
+        <w:dstrike w:val="0"/>
+        <w:color w:val="000000"/>
+        <w:sz w:val="24"/>
+        <w:szCs w:val="24"/>
+        <w:u w:val="none" w:color="000000"/>
+        <w:vertAlign w:val="baseline"/>
+      </w:rPr>
+    </w:lvl>
+    <w:lvl w:ilvl="1" w:tplc="04160019" w:tentative="1">
+      <w:start w:val="1"/>
+      <w:numFmt w:val="lowerLetter"/>
+      <w:lvlText w:val="%2."/>
+      <w:lvlJc w:val="left"/>
+      <w:pPr>
+        <w:ind w:left="2505" w:hanging="360"/>
+      </w:pPr>
+    </w:lvl>
+    <w:lvl w:ilvl="2" w:tplc="0416001B" w:tentative="1">
+      <w:start w:val="1"/>
+      <w:numFmt w:val="lowerRoman"/>
+      <w:lvlText w:val="%3."/>
+      <w:lvlJc w:val="right"/>
+      <w:pPr>
+        <w:ind w:left="3225" w:hanging="180"/>
+      </w:pPr>
+    </w:lvl>
+    <w:lvl w:ilvl="3" w:tplc="0416000F" w:tentative="1">
+      <w:start w:val="1"/>
+      <w:numFmt w:val="decimal"/>
+      <w:lvlText w:val="%4."/>
+      <w:lvlJc w:val="left"/>
+      <w:pPr>
+        <w:ind w:left="3945" w:hanging="360"/>
+      </w:pPr>
+    </w:lvl>
+    <w:lvl w:ilvl="4" w:tplc="04160019" w:tentative="1">
+      <w:start w:val="1"/>
+      <w:numFmt w:val="lowerLetter"/>
+      <w:lvlText w:val="%5."/>
+      <w:lvlJc w:val="left"/>
+      <w:pPr>
+        <w:ind w:left="4665" w:hanging="360"/>
+      </w:pPr>
+    </w:lvl>
+    <w:lvl w:ilvl="5" w:tplc="0416001B" w:tentative="1">
+      <w:start w:val="1"/>
+      <w:numFmt w:val="lowerRoman"/>
+      <w:lvlText w:val="%6."/>
+      <w:lvlJc w:val="right"/>
+      <w:pPr>
+        <w:ind w:left="5385" w:hanging="180"/>
+      </w:pPr>
+    </w:lvl>
+    <w:lvl w:ilvl="6" w:tplc="0416000F" w:tentative="1">
+      <w:start w:val="1"/>
+      <w:numFmt w:val="decimal"/>
+      <w:lvlText w:val="%7."/>
+      <w:lvlJc w:val="left"/>
+      <w:pPr>
+        <w:ind w:left="6105" w:hanging="360"/>
+      </w:pPr>
+    </w:lvl>
+    <w:lvl w:ilvl="7" w:tplc="04160019" w:tentative="1">
+      <w:start w:val="1"/>
+      <w:numFmt w:val="lowerLetter"/>
+      <w:lvlText w:val="%8."/>
+      <w:lvlJc w:val="left"/>
+      <w:pPr>
+        <w:ind w:left="6825" w:hanging="360"/>
+      </w:pPr>
+    </w:lvl>
+    <w:lvl w:ilvl="8" w:tplc="0416001B" w:tentative="1">
+      <w:start w:val="1"/>
+      <w:numFmt w:val="lowerRoman"/>
+      <w:lvlText w:val="%9."/>
+      <w:lvlJc w:val="right"/>
+      <w:pPr>
+        <w:ind w:left="7545" w:hanging="180"/>
+      </w:pPr>
+    </w:lvl>
+  </w:abstractNum>
+  <w:abstractNum w:abstractNumId="7" w15:restartNumberingAfterBreak="0">
     <w:nsid w:val="3B0B459C"/>
     <w:multiLevelType w:val="multilevel"/>
     <w:tmpl w:val="7E446478"/>
@@ -6158,7 +7573,7 @@
       </w:rPr>
     </w:lvl>
   </w:abstractNum>
-  <w:abstractNum w:abstractNumId="5" w15:restartNumberingAfterBreak="0">
+  <w:abstractNum w:abstractNumId="8" w15:restartNumberingAfterBreak="0">
     <w:nsid w:val="3B1973CF"/>
     <w:multiLevelType w:val="hybridMultilevel"/>
     <w:tmpl w:val="4C8AD8BC"/>
@@ -6379,7 +7794,7 @@
       </w:rPr>
     </w:lvl>
   </w:abstractNum>
-  <w:abstractNum w:abstractNumId="6" w15:restartNumberingAfterBreak="0">
+  <w:abstractNum w:abstractNumId="9" w15:restartNumberingAfterBreak="0">
     <w:nsid w:val="3DF514E9"/>
     <w:multiLevelType w:val="multilevel"/>
     <w:tmpl w:val="A9DCF27A"/>
@@ -6601,7 +8016,93 @@
       </w:rPr>
     </w:lvl>
   </w:abstractNum>
-  <w:abstractNum w:abstractNumId="7" w15:restartNumberingAfterBreak="0">
+  <w:abstractNum w:abstractNumId="10" w15:restartNumberingAfterBreak="0">
+    <w:nsid w:val="459930F5"/>
+    <w:multiLevelType w:val="hybridMultilevel"/>
+    <w:tmpl w:val="381C0E9A"/>
+    <w:lvl w:ilvl="0" w:tplc="04160013">
+      <w:start w:val="1"/>
+      <w:numFmt w:val="upperRoman"/>
+      <w:lvlText w:val="%1."/>
+      <w:lvlJc w:val="right"/>
+      <w:pPr>
+        <w:ind w:left="1785" w:hanging="360"/>
+      </w:pPr>
+    </w:lvl>
+    <w:lvl w:ilvl="1" w:tplc="04160019" w:tentative="1">
+      <w:start w:val="1"/>
+      <w:numFmt w:val="lowerLetter"/>
+      <w:lvlText w:val="%2."/>
+      <w:lvlJc w:val="left"/>
+      <w:pPr>
+        <w:ind w:left="2505" w:hanging="360"/>
+      </w:pPr>
+    </w:lvl>
+    <w:lvl w:ilvl="2" w:tplc="0416001B" w:tentative="1">
+      <w:start w:val="1"/>
+      <w:numFmt w:val="lowerRoman"/>
+      <w:lvlText w:val="%3."/>
+      <w:lvlJc w:val="right"/>
+      <w:pPr>
+        <w:ind w:left="3225" w:hanging="180"/>
+      </w:pPr>
+    </w:lvl>
+    <w:lvl w:ilvl="3" w:tplc="0416000F" w:tentative="1">
+      <w:start w:val="1"/>
+      <w:numFmt w:val="decimal"/>
+      <w:lvlText w:val="%4."/>
+      <w:lvlJc w:val="left"/>
+      <w:pPr>
+        <w:ind w:left="3945" w:hanging="360"/>
+      </w:pPr>
+    </w:lvl>
+    <w:lvl w:ilvl="4" w:tplc="04160019" w:tentative="1">
+      <w:start w:val="1"/>
+      <w:numFmt w:val="lowerLetter"/>
+      <w:lvlText w:val="%5."/>
+      <w:lvlJc w:val="left"/>
+      <w:pPr>
+        <w:ind w:left="4665" w:hanging="360"/>
+      </w:pPr>
+    </w:lvl>
+    <w:lvl w:ilvl="5" w:tplc="0416001B" w:tentative="1">
+      <w:start w:val="1"/>
+      <w:numFmt w:val="lowerRoman"/>
+      <w:lvlText w:val="%6."/>
+      <w:lvlJc w:val="right"/>
+      <w:pPr>
+        <w:ind w:left="5385" w:hanging="180"/>
+      </w:pPr>
+    </w:lvl>
+    <w:lvl w:ilvl="6" w:tplc="0416000F" w:tentative="1">
+      <w:start w:val="1"/>
+      <w:numFmt w:val="decimal"/>
+      <w:lvlText w:val="%7."/>
+      <w:lvlJc w:val="left"/>
+      <w:pPr>
+        <w:ind w:left="6105" w:hanging="360"/>
+      </w:pPr>
+    </w:lvl>
+    <w:lvl w:ilvl="7" w:tplc="04160019" w:tentative="1">
+      <w:start w:val="1"/>
+      <w:numFmt w:val="lowerLetter"/>
+      <w:lvlText w:val="%8."/>
+      <w:lvlJc w:val="left"/>
+      <w:pPr>
+        <w:ind w:left="6825" w:hanging="360"/>
+      </w:pPr>
+    </w:lvl>
+    <w:lvl w:ilvl="8" w:tplc="0416001B" w:tentative="1">
+      <w:start w:val="1"/>
+      <w:numFmt w:val="lowerRoman"/>
+      <w:lvlText w:val="%9."/>
+      <w:lvlJc w:val="right"/>
+      <w:pPr>
+        <w:ind w:left="7545" w:hanging="180"/>
+      </w:pPr>
+    </w:lvl>
+  </w:abstractNum>
+  <w:abstractNum w:abstractNumId="11" w15:restartNumberingAfterBreak="0">
     <w:nsid w:val="477A4434"/>
     <w:multiLevelType w:val="multilevel"/>
     <w:tmpl w:val="9A486CBA"/>
@@ -6823,7 +8324,7 @@
       </w:rPr>
     </w:lvl>
   </w:abstractNum>
-  <w:abstractNum w:abstractNumId="8" w15:restartNumberingAfterBreak="0">
+  <w:abstractNum w:abstractNumId="12" w15:restartNumberingAfterBreak="0">
     <w:nsid w:val="4E7D5B84"/>
     <w:multiLevelType w:val="hybridMultilevel"/>
     <w:tmpl w:val="32D80B44"/>
@@ -7053,7 +8554,7 @@
       </w:rPr>
     </w:lvl>
   </w:abstractNum>
-  <w:abstractNum w:abstractNumId="9" w15:restartNumberingAfterBreak="0">
+  <w:abstractNum w:abstractNumId="13" w15:restartNumberingAfterBreak="0">
     <w:nsid w:val="564C5BCA"/>
     <w:multiLevelType w:val="multilevel"/>
     <w:tmpl w:val="82CC2E3A"/>
@@ -7167,7 +8668,7 @@
       </w:rPr>
     </w:lvl>
   </w:abstractNum>
-  <w:abstractNum w:abstractNumId="10" w15:restartNumberingAfterBreak="0">
+  <w:abstractNum w:abstractNumId="14" w15:restartNumberingAfterBreak="0">
     <w:nsid w:val="5AA52963"/>
     <w:multiLevelType w:val="hybridMultilevel"/>
     <w:tmpl w:val="F0DEFB56"/>
@@ -7388,20 +8889,122 @@
       </w:rPr>
     </w:lvl>
   </w:abstractNum>
-  <w:abstractNum w:abstractNumId="11" w15:restartNumberingAfterBreak="0">
+  <w:abstractNum w:abstractNumId="15" w15:restartNumberingAfterBreak="0">
+    <w:nsid w:val="618C0821"/>
+    <w:multiLevelType w:val="hybridMultilevel"/>
+    <w:tmpl w:val="0CF69EDE"/>
+    <w:lvl w:ilvl="0" w:tplc="D414B948">
+      <w:start w:val="1"/>
+      <w:numFmt w:val="upperRoman"/>
+      <w:lvlText w:val="%1-"/>
+      <w:lvlJc w:val="left"/>
+      <w:pPr>
+        <w:ind w:left="720" w:hanging="360"/>
+      </w:pPr>
+      <w:rPr>
+        <w:rFonts w:ascii="Calibri" w:eastAsia="Calibri" w:hAnsi="Calibri" w:cs="Calibri"/>
+        <w:b/>
+        <w:bCs/>
+        <w:i/>
+        <w:iCs/>
+        <w:strike w:val="0"/>
+        <w:dstrike w:val="0"/>
+        <w:color w:val="000000"/>
+        <w:sz w:val="24"/>
+        <w:szCs w:val="24"/>
+        <w:u w:val="none" w:color="000000"/>
+        <w:bdr w:val="none" w:sz="0" w:space="0" w:color="auto"/>
+        <w:shd w:val="clear" w:color="auto" w:fill="auto"/>
+        <w:vertAlign w:val="baseline"/>
+      </w:rPr>
+    </w:lvl>
+    <w:lvl w:ilvl="1" w:tplc="04160019" w:tentative="1">
+      <w:start w:val="1"/>
+      <w:numFmt w:val="lowerLetter"/>
+      <w:lvlText w:val="%2."/>
+      <w:lvlJc w:val="left"/>
+      <w:pPr>
+        <w:ind w:left="1440" w:hanging="360"/>
+      </w:pPr>
+    </w:lvl>
+    <w:lvl w:ilvl="2" w:tplc="0416001B" w:tentative="1">
+      <w:start w:val="1"/>
+      <w:numFmt w:val="lowerRoman"/>
+      <w:lvlText w:val="%3."/>
+      <w:lvlJc w:val="right"/>
+      <w:pPr>
+        <w:ind w:left="2160" w:hanging="180"/>
+      </w:pPr>
+    </w:lvl>
+    <w:lvl w:ilvl="3" w:tplc="0416000F" w:tentative="1">
+      <w:start w:val="1"/>
+      <w:numFmt w:val="decimal"/>
+      <w:lvlText w:val="%4."/>
+      <w:lvlJc w:val="left"/>
+      <w:pPr>
+        <w:ind w:left="2880" w:hanging="360"/>
+      </w:pPr>
+    </w:lvl>
+    <w:lvl w:ilvl="4" w:tplc="04160019" w:tentative="1">
+      <w:start w:val="1"/>
+      <w:numFmt w:val="lowerLetter"/>
+      <w:lvlText w:val="%5."/>
+      <w:lvlJc w:val="left"/>
+      <w:pPr>
+        <w:ind w:left="3600" w:hanging="360"/>
+      </w:pPr>
+    </w:lvl>
+    <w:lvl w:ilvl="5" w:tplc="0416001B" w:tentative="1">
+      <w:start w:val="1"/>
+      <w:numFmt w:val="lowerRoman"/>
+      <w:lvlText w:val="%6."/>
+      <w:lvlJc w:val="right"/>
+      <w:pPr>
+        <w:ind w:left="4320" w:hanging="180"/>
+      </w:pPr>
+    </w:lvl>
+    <w:lvl w:ilvl="6" w:tplc="0416000F" w:tentative="1">
+      <w:start w:val="1"/>
+      <w:numFmt w:val="decimal"/>
+      <w:lvlText w:val="%7."/>
+      <w:lvlJc w:val="left"/>
+      <w:pPr>
+        <w:ind w:left="5040" w:hanging="360"/>
+      </w:pPr>
+    </w:lvl>
+    <w:lvl w:ilvl="7" w:tplc="04160019" w:tentative="1">
+      <w:start w:val="1"/>
+      <w:numFmt w:val="lowerLetter"/>
+      <w:lvlText w:val="%8."/>
+      <w:lvlJc w:val="left"/>
+      <w:pPr>
+        <w:ind w:left="5760" w:hanging="360"/>
+      </w:pPr>
+    </w:lvl>
+    <w:lvl w:ilvl="8" w:tplc="0416001B" w:tentative="1">
+      <w:start w:val="1"/>
+      <w:numFmt w:val="lowerRoman"/>
+      <w:lvlText w:val="%9."/>
+      <w:lvlJc w:val="right"/>
+      <w:pPr>
+        <w:ind w:left="6480" w:hanging="180"/>
+      </w:pPr>
+    </w:lvl>
+  </w:abstractNum>
+  <w:abstractNum w:abstractNumId="16" w15:restartNumberingAfterBreak="0">
     <w:nsid w:val="61D90CA0"/>
     <w:multiLevelType w:val="hybridMultilevel"/>
-    <w:tmpl w:val="F592737C"/>
-    <w:lvl w:ilvl="0" w:tplc="D414B948">
+    <w:tmpl w:val="A2B80F66"/>
+    <w:lvl w:ilvl="0" w:tplc="FB1E7340">
       <w:start w:val="1"/>
       <w:numFmt w:val="upperRoman"/>
       <w:lvlText w:val="%1-"/>
       <w:lvlJc w:val="left"/>
       <w:pPr>
-        <w:ind w:left="1065"/>
-      </w:pPr>
-      <w:rPr>
-        <w:rFonts w:ascii="Calibri" w:eastAsia="Calibri" w:hAnsi="Calibri" w:cs="Calibri"/>
+        <w:ind w:left="993" w:hanging="653"/>
+      </w:pPr>
+      <w:rPr>
+        <w:rFonts w:ascii="Calibri" w:eastAsia="Calibri" w:hAnsi="Calibri" w:cs="Calibri" w:hint="default"/>
         <w:b/>
         <w:bCs/>
         <w:i/>
@@ -7618,7 +9221,7 @@
       </w:rPr>
     </w:lvl>
   </w:abstractNum>
-  <w:abstractNum w:abstractNumId="12" w15:restartNumberingAfterBreak="0">
+  <w:abstractNum w:abstractNumId="17" w15:restartNumberingAfterBreak="0">
     <w:nsid w:val="72A75266"/>
     <w:multiLevelType w:val="multilevel"/>
     <w:tmpl w:val="BDD89E0A"/>
@@ -7840,7 +9443,7 @@
       </w:rPr>
     </w:lvl>
   </w:abstractNum>
-  <w:abstractNum w:abstractNumId="13" w15:restartNumberingAfterBreak="0">
+  <w:abstractNum w:abstractNumId="18" w15:restartNumberingAfterBreak="0">
     <w:nsid w:val="783428ED"/>
     <w:multiLevelType w:val="hybridMultilevel"/>
     <w:tmpl w:val="9F867222"/>
@@ -8061,7 +9664,7 @@
       </w:rPr>
     </w:lvl>
   </w:abstractNum>
-  <w:abstractNum w:abstractNumId="14" w15:restartNumberingAfterBreak="0">
+  <w:abstractNum w:abstractNumId="19" w15:restartNumberingAfterBreak="0">
     <w:nsid w:val="791B57F9"/>
     <w:multiLevelType w:val="multilevel"/>
     <w:tmpl w:val="A9DCF27A"/>
@@ -8283,7 +9886,7 @@
       </w:rPr>
     </w:lvl>
   </w:abstractNum>
-  <w:abstractNum w:abstractNumId="15" w15:restartNumberingAfterBreak="0">
+  <w:abstractNum w:abstractNumId="20" w15:restartNumberingAfterBreak="0">
     <w:nsid w:val="7B2047A0"/>
     <w:multiLevelType w:val="multilevel"/>
     <w:tmpl w:val="EDBA9B42"/>
@@ -8405,53 +10008,392 @@
       </w:rPr>
     </w:lvl>
   </w:abstractNum>
+  <w:abstractNum w:abstractNumId="21" w15:restartNumberingAfterBreak="0">
+    <w:nsid w:val="7FC2158E"/>
+    <w:multiLevelType w:val="hybridMultilevel"/>
+    <w:tmpl w:val="3DEE2224"/>
+    <w:lvl w:ilvl="0" w:tplc="04160013">
+      <w:start w:val="1"/>
+      <w:numFmt w:val="upperRoman"/>
+      <w:lvlText w:val="%1."/>
+      <w:lvlJc w:val="right"/>
+      <w:pPr>
+        <w:ind w:left="720" w:hanging="360"/>
+      </w:pPr>
+    </w:lvl>
+    <w:lvl w:ilvl="1" w:tplc="04160019" w:tentative="1">
+      <w:start w:val="1"/>
+      <w:numFmt w:val="lowerLetter"/>
+      <w:lvlText w:val="%2."/>
+      <w:lvlJc w:val="left"/>
+      <w:pPr>
+        <w:ind w:left="1440" w:hanging="360"/>
+      </w:pPr>
+    </w:lvl>
+    <w:lvl w:ilvl="2" w:tplc="0416001B" w:tentative="1">
+      <w:start w:val="1"/>
+      <w:numFmt w:val="lowerRoman"/>
+      <w:lvlText w:val="%3."/>
+      <w:lvlJc w:val="right"/>
+      <w:pPr>
+        <w:ind w:left="2160" w:hanging="180"/>
+      </w:pPr>
+    </w:lvl>
+    <w:lvl w:ilvl="3" w:tplc="0416000F" w:tentative="1">
+      <w:start w:val="1"/>
+      <w:numFmt w:val="decimal"/>
+      <w:lvlText w:val="%4."/>
+      <w:lvlJc w:val="left"/>
+      <w:pPr>
+        <w:ind w:left="2880" w:hanging="360"/>
+      </w:pPr>
+    </w:lvl>
+    <w:lvl w:ilvl="4" w:tplc="04160019" w:tentative="1">
+      <w:start w:val="1"/>
+      <w:numFmt w:val="lowerLetter"/>
+      <w:lvlText w:val="%5."/>
+      <w:lvlJc w:val="left"/>
+      <w:pPr>
+        <w:ind w:left="3600" w:hanging="360"/>
+      </w:pPr>
+    </w:lvl>
+    <w:lvl w:ilvl="5" w:tplc="0416001B" w:tentative="1">
+      <w:start w:val="1"/>
+      <w:numFmt w:val="lowerRoman"/>
+      <w:lvlText w:val="%6."/>
+      <w:lvlJc w:val="right"/>
+      <w:pPr>
+        <w:ind w:left="4320" w:hanging="180"/>
+      </w:pPr>
+    </w:lvl>
+    <w:lvl w:ilvl="6" w:tplc="0416000F" w:tentative="1">
+      <w:start w:val="1"/>
+      <w:numFmt w:val="decimal"/>
+      <w:lvlText w:val="%7."/>
+      <w:lvlJc w:val="left"/>
+      <w:pPr>
+        <w:ind w:left="5040" w:hanging="360"/>
+      </w:pPr>
+    </w:lvl>
+    <w:lvl w:ilvl="7" w:tplc="04160019" w:tentative="1">
+      <w:start w:val="1"/>
+      <w:numFmt w:val="lowerLetter"/>
+      <w:lvlText w:val="%8."/>
+      <w:lvlJc w:val="left"/>
+      <w:pPr>
+        <w:ind w:left="5760" w:hanging="360"/>
+      </w:pPr>
+    </w:lvl>
+    <w:lvl w:ilvl="8" w:tplc="0416001B" w:tentative="1">
+      <w:start w:val="1"/>
+      <w:numFmt w:val="lowerRoman"/>
+      <w:lvlText w:val="%9."/>
+      <w:lvlJc w:val="right"/>
+      <w:pPr>
+        <w:ind w:left="6480" w:hanging="180"/>
+      </w:pPr>
+    </w:lvl>
+  </w:abstractNum>
   <w:num w:numId="1">
+    <w:abstractNumId w:val="3"/>
+  </w:num>
+  <w:num w:numId="2">
+    <w:abstractNumId w:val="16"/>
+  </w:num>
+  <w:num w:numId="3">
+    <w:abstractNumId w:val="12"/>
+  </w:num>
+  <w:num w:numId="4">
     <w:abstractNumId w:val="2"/>
   </w:num>
-  <w:num w:numId="2">
-    <w:abstractNumId w:val="11"/>
-  </w:num>
-  <w:num w:numId="3">
-    <w:abstractNumId w:val="8"/>
-  </w:num>
-  <w:num w:numId="4">
-    <w:abstractNumId w:val="1"/>
-  </w:num>
   <w:num w:numId="5">
-    <w:abstractNumId w:val="10"/>
+    <w:abstractNumId w:val="14"/>
   </w:num>
   <w:num w:numId="6">
     <w:abstractNumId w:val="0"/>
   </w:num>
   <w:num w:numId="7">
+    <w:abstractNumId w:val="7"/>
+  </w:num>
+  <w:num w:numId="8">
+    <w:abstractNumId w:val="18"/>
+  </w:num>
+  <w:num w:numId="9">
+    <w:abstractNumId w:val="9"/>
+  </w:num>
+  <w:num w:numId="10">
+    <w:abstractNumId w:val="17"/>
+  </w:num>
+  <w:num w:numId="11">
+    <w:abstractNumId w:val="8"/>
+  </w:num>
+  <w:num w:numId="12">
+    <w:abstractNumId w:val="11"/>
+  </w:num>
+  <w:num w:numId="13">
     <w:abstractNumId w:val="4"/>
   </w:num>
-  <w:num w:numId="8">
+  <w:num w:numId="14">
     <w:abstractNumId w:val="13"/>
   </w:num>
-  <w:num w:numId="9">
+  <w:num w:numId="15">
+    <w:abstractNumId w:val="19"/>
+  </w:num>
+  <w:num w:numId="16">
+    <w:abstractNumId w:val="20"/>
+  </w:num>
+  <w:num w:numId="17">
+    <w:abstractNumId w:val="5"/>
+  </w:num>
+  <w:num w:numId="18">
+    <w:abstractNumId w:val="15"/>
+  </w:num>
+  <w:num w:numId="19">
+    <w:abstractNumId w:val="1"/>
+  </w:num>
+  <w:num w:numId="20">
+    <w:abstractNumId w:val="10"/>
+  </w:num>
+  <w:num w:numId="21">
+    <w:abstractNumId w:val="21"/>
+  </w:num>
+  <w:num w:numId="22">
+    <w:abstractNumId w:val="16"/>
+    <w:lvlOverride w:ilvl="0">
+      <w:lvl w:ilvl="0" w:tplc="FB1E7340">
+        <w:start w:val="1"/>
+        <w:numFmt w:val="upperRoman"/>
+        <w:lvlText w:val="%1-"/>
+        <w:lvlJc w:val="left"/>
+        <w:pPr>
+          <w:ind w:left="993" w:firstLine="0"/>
+        </w:pPr>
+        <w:rPr>
+          <w:rFonts w:ascii="Calibri" w:eastAsia="Calibri" w:hAnsi="Calibri" w:cs="Calibri" w:hint="default"/>
+          <w:b/>
+          <w:bCs/>
+          <w:i/>
+          <w:iCs/>
+          <w:strike w:val="0"/>
+          <w:dstrike w:val="0"/>
+          <w:color w:val="000000"/>
+          <w:sz w:val="24"/>
+          <w:szCs w:val="24"/>
+          <w:u w:val="none" w:color="000000"/>
+          <w:vertAlign w:val="baseline"/>
+        </w:rPr>
+      </w:lvl>
+    </w:lvlOverride>
+    <w:lvlOverride w:ilvl="1">
+      <w:lvl w:ilvl="1" w:tplc="86A4AC48" w:tentative="1">
+        <w:start w:val="1"/>
+        <w:numFmt w:val="lowerLetter"/>
+        <w:lvlText w:val="%2."/>
+        <w:lvlJc w:val="left"/>
+        <w:pPr>
+          <w:ind w:left="1440" w:hanging="360"/>
+        </w:pPr>
+      </w:lvl>
+    </w:lvlOverride>
+    <w:lvlOverride w:ilvl="2">
+      <w:lvl w:ilvl="2" w:tplc="EE468CFE" w:tentative="1">
+        <w:start w:val="1"/>
+        <w:numFmt w:val="lowerRoman"/>
+        <w:lvlText w:val="%3."/>
+        <w:lvlJc w:val="right"/>
+        <w:pPr>
+          <w:ind w:left="2160" w:hanging="180"/>
+        </w:pPr>
+      </w:lvl>
+    </w:lvlOverride>
+    <w:lvlOverride w:ilvl="3">
+      <w:lvl w:ilvl="3" w:tplc="580E8B0A" w:tentative="1">
+        <w:start w:val="1"/>
+        <w:numFmt w:val="decimal"/>
+        <w:lvlText w:val="%4."/>
+        <w:lvlJc w:val="left"/>
+        <w:pPr>
+          <w:ind w:left="2880" w:hanging="360"/>
+        </w:pPr>
+      </w:lvl>
+    </w:lvlOverride>
+    <w:lvlOverride w:ilvl="4">
+      <w:lvl w:ilvl="4" w:tplc="7002638C" w:tentative="1">
+        <w:start w:val="1"/>
+        <w:numFmt w:val="lowerLetter"/>
+        <w:lvlText w:val="%5."/>
+        <w:lvlJc w:val="left"/>
+        <w:pPr>
+          <w:ind w:left="3600" w:hanging="360"/>
+        </w:pPr>
+      </w:lvl>
+    </w:lvlOverride>
+    <w:lvlOverride w:ilvl="5">
+      <w:lvl w:ilvl="5" w:tplc="7F72A536" w:tentative="1">
+        <w:start w:val="1"/>
+        <w:numFmt w:val="lowerRoman"/>
+        <w:lvlText w:val="%6."/>
+        <w:lvlJc w:val="right"/>
+        <w:pPr>
+          <w:ind w:left="4320" w:hanging="180"/>
+        </w:pPr>
+      </w:lvl>
+    </w:lvlOverride>
+    <w:lvlOverride w:ilvl="6">
+      <w:lvl w:ilvl="6" w:tplc="99C476BE" w:tentative="1">
+        <w:start w:val="1"/>
+        <w:numFmt w:val="decimal"/>
+        <w:lvlText w:val="%7."/>
+        <w:lvlJc w:val="left"/>
+        <w:pPr>
+          <w:ind w:left="5040" w:hanging="360"/>
+        </w:pPr>
+      </w:lvl>
+    </w:lvlOverride>
+    <w:lvlOverride w:ilvl="7">
+      <w:lvl w:ilvl="7" w:tplc="F80CAF9E" w:tentative="1">
+        <w:start w:val="1"/>
+        <w:numFmt w:val="lowerLetter"/>
+        <w:lvlText w:val="%8."/>
+        <w:lvlJc w:val="left"/>
+        <w:pPr>
+          <w:ind w:left="5760" w:hanging="360"/>
+        </w:pPr>
+      </w:lvl>
+    </w:lvlOverride>
+    <w:lvlOverride w:ilvl="8">
+      <w:lvl w:ilvl="8" w:tplc="D91EEF0E" w:tentative="1">
+        <w:start w:val="1"/>
+        <w:numFmt w:val="lowerRoman"/>
+        <w:lvlText w:val="%9."/>
+        <w:lvlJc w:val="right"/>
+        <w:pPr>
+          <w:ind w:left="6480" w:hanging="180"/>
+        </w:pPr>
+      </w:lvl>
+    </w:lvlOverride>
+  </w:num>
+  <w:num w:numId="23">
+    <w:abstractNumId w:val="16"/>
+    <w:lvlOverride w:ilvl="0">
+      <w:lvl w:ilvl="0" w:tplc="FB1E7340">
+        <w:start w:val="1"/>
+        <w:numFmt w:val="upperRoman"/>
+        <w:lvlText w:val="%1-"/>
+        <w:lvlJc w:val="left"/>
+        <w:pPr>
+          <w:ind w:left="993" w:firstLine="0"/>
+        </w:pPr>
+        <w:rPr>
+          <w:rFonts w:ascii="Calibri" w:eastAsia="Calibri" w:hAnsi="Calibri" w:cs="Calibri" w:hint="default"/>
+          <w:b/>
+          <w:bCs/>
+          <w:i/>
+          <w:iCs/>
+          <w:strike w:val="0"/>
+          <w:dstrike w:val="0"/>
+          <w:color w:val="000000"/>
+          <w:sz w:val="24"/>
+          <w:szCs w:val="24"/>
+          <w:u w:val="none" w:color="000000"/>
+          <w:vertAlign w:val="baseline"/>
+        </w:rPr>
+      </w:lvl>
+    </w:lvlOverride>
+    <w:lvlOverride w:ilvl="1">
+      <w:lvl w:ilvl="1" w:tplc="86A4AC48" w:tentative="1">
+        <w:start w:val="1"/>
+        <w:numFmt w:val="lowerLetter"/>
+        <w:lvlText w:val="%2."/>
+        <w:lvlJc w:val="left"/>
+        <w:pPr>
+          <w:ind w:left="1440" w:hanging="360"/>
+        </w:pPr>
+      </w:lvl>
+    </w:lvlOverride>
+    <w:lvlOverride w:ilvl="2">
+      <w:lvl w:ilvl="2" w:tplc="EE468CFE" w:tentative="1">
+        <w:start w:val="1"/>
+        <w:numFmt w:val="lowerRoman"/>
+        <w:lvlText w:val="%3."/>
+        <w:lvlJc w:val="right"/>
+        <w:pPr>
+          <w:ind w:left="2160" w:hanging="180"/>
+        </w:pPr>
+      </w:lvl>
+    </w:lvlOverride>
+    <w:lvlOverride w:ilvl="3">
+      <w:lvl w:ilvl="3" w:tplc="580E8B0A" w:tentative="1">
+        <w:start w:val="1"/>
+        <w:numFmt w:val="decimal"/>
+        <w:lvlText w:val="%4."/>
+        <w:lvlJc w:val="left"/>
+        <w:pPr>
+          <w:ind w:left="2880" w:hanging="360"/>
+        </w:pPr>
+      </w:lvl>
+    </w:lvlOverride>
+    <w:lvlOverride w:ilvl="4">
+      <w:lvl w:ilvl="4" w:tplc="7002638C" w:tentative="1">
+        <w:start w:val="1"/>
+        <w:numFmt w:val="lowerLetter"/>
+        <w:lvlText w:val="%5."/>
+        <w:lvlJc w:val="left"/>
+        <w:pPr>
+          <w:ind w:left="3600" w:hanging="360"/>
+        </w:pPr>
+      </w:lvl>
+    </w:lvlOverride>
+    <w:lvlOverride w:ilvl="5">
+      <w:lvl w:ilvl="5" w:tplc="7F72A536" w:tentative="1">
+        <w:start w:val="1"/>
+        <w:numFmt w:val="lowerRoman"/>
+        <w:lvlText w:val="%6."/>
+        <w:lvlJc w:val="right"/>
+        <w:pPr>
+          <w:ind w:left="4320" w:hanging="180"/>
+        </w:pPr>
+      </w:lvl>
+    </w:lvlOverride>
+    <w:lvlOverride w:ilvl="6">
+      <w:lvl w:ilvl="6" w:tplc="99C476BE" w:tentative="1">
+        <w:start w:val="1"/>
+        <w:numFmt w:val="decimal"/>
+        <w:lvlText w:val="%7."/>
+        <w:lvlJc w:val="left"/>
+        <w:pPr>
+          <w:ind w:left="5040" w:hanging="360"/>
+        </w:pPr>
+      </w:lvl>
+    </w:lvlOverride>
+    <w:lvlOverride w:ilvl="7">
+      <w:lvl w:ilvl="7" w:tplc="F80CAF9E" w:tentative="1">
+        <w:start w:val="1"/>
+        <w:numFmt w:val="lowerLetter"/>
+        <w:lvlText w:val="%8."/>
+        <w:lvlJc w:val="left"/>
+        <w:pPr>
+          <w:ind w:left="5760" w:hanging="360"/>
+        </w:pPr>
+      </w:lvl>
+    </w:lvlOverride>
+    <w:lvlOverride w:ilvl="8">
+      <w:lvl w:ilvl="8" w:tplc="D91EEF0E" w:tentative="1">
+        <w:start w:val="1"/>
+        <w:numFmt w:val="lowerRoman"/>
+        <w:lvlText w:val="%9."/>
+        <w:lvlJc w:val="right"/>
+        <w:pPr>
+          <w:ind w:left="6480" w:hanging="180"/>
+        </w:pPr>
+      </w:lvl>
+    </w:lvlOverride>
+  </w:num>
+  <w:num w:numId="24">
     <w:abstractNumId w:val="6"/>
   </w:num>
-  <w:num w:numId="10">
-    <w:abstractNumId w:val="12"/>
-  </w:num>
-  <w:num w:numId="11">
-    <w:abstractNumId w:val="5"/>
-  </w:num>
-  <w:num w:numId="12">
-    <w:abstractNumId w:val="7"/>
-  </w:num>
-  <w:num w:numId="13">
-    <w:abstractNumId w:val="3"/>
-  </w:num>
-  <w:num w:numId="14">
-    <w:abstractNumId w:val="9"/>
-  </w:num>
-  <w:num w:numId="15">
-    <w:abstractNumId w:val="14"/>
-  </w:num>
-  <w:num w:numId="16">
-    <w:abstractNumId w:val="15"/>
+  <w:num w:numId="25">
+    <w:abstractNumId w:val="16"/>
   </w:num>
 </w:numbering>
 </file>
@@ -9463,4 +11405,16 @@
     </a:ext>
   </a:extLst>
 </a:theme>
+</file>
+
+<file path=customXml/item1.xml><?xml version="1.0" encoding="utf-8"?>
+<b:Sources xmlns:b="http://schemas.openxmlformats.org/officeDocument/2006/bibliography" xmlns="http://schemas.openxmlformats.org/officeDocument/2006/bibliography" SelectedStyle="\APASixthEditionOfficeOnline.xsl" StyleName="APA" Version="6"/>
+</file>
+
+<file path=customXml/itemProps1.xml><?xml version="1.0" encoding="utf-8"?>
+<ds:datastoreItem xmlns:ds="http://schemas.openxmlformats.org/officeDocument/2006/customXml" ds:itemID="{5AC3D16E-0486-4E9F-8E93-5AF4EFA8C8F0}">
+  <ds:schemaRefs>
+    <ds:schemaRef ds:uri="http://schemas.openxmlformats.org/officeDocument/2006/bibliography"/>
+  </ds:schemaRefs>
+</ds:datastoreItem>
 </file>
</xml_diff>

<commit_message>
atualizacoes ccb e lead completo
</commit_message>
<xml_diff>
--- a/galleriafinancas/src/resource/AF.docx
+++ b/galleriafinancas/src/resource/AF.docx
@@ -560,12 +560,7 @@
         <w:t xml:space="preserve"> </w:t>
       </w:r>
       <w:r>
-        <w:t xml:space="preserve">Se solteiro(a), viúvo(a), divorciado(a) </w:t>
-      </w:r>
-      <w:bookmarkStart w:id="0" w:name="_GoBack"/>
-      <w:bookmarkEnd w:id="0"/>
-      <w:r>
-        <w:t>ou separado(a) judicialmente, declara, sob responsabilidade civil e criminal, que o imóvel aqui objetivado não foi adquirido na constância de união estável prevista na Lei nº 9.278, de 10/05/96 e no Código Civil, razão pela qual é seu único e exclusivo proprietário</w:t>
+        <w:t>Se solteiro(a), viúvo(a), divorciado(a) ou separado(a) judicialmente, declara, sob responsabilidade civil e criminal, que o imóvel aqui objetivado não foi adquirido na constância de união estável prevista na Lei nº 9.278, de 10/05/96 e no Código Civil, razão pela qual é seu único e exclusivo proprietário</w:t>
       </w:r>
       <w:r>
         <w:t>.</w:t>
@@ -1162,57 +1157,49 @@
           <w:i/>
           <w:iCs/>
         </w:rPr>
-        <w:t xml:space="preserve"> </w:t>
+        <w:t xml:space="preserve">  </w:t>
       </w:r>
       <w:r>
         <w:rPr>
           <w:i/>
           <w:iCs/>
-          <w:sz w:val="22"/>
-          <w:szCs w:val="22"/>
-        </w:rPr>
-        <w:t xml:space="preserve"> </w:t>
+        </w:rPr>
+        <w:t>cetMes%</w:t>
+      </w:r>
+      <w:r>
+        <w:tab/>
       </w:r>
       <w:r>
         <w:rPr>
           <w:i/>
           <w:iCs/>
-          <w:sz w:val="22"/>
-          <w:szCs w:val="22"/>
-        </w:rPr>
-        <w:t>cetMes%</w:t>
-      </w:r>
-      <w:r>
-        <w:tab/>
-      </w:r>
-      <w:r>
-        <w:rPr>
+        </w:rPr>
+        <w:t xml:space="preserve"> </w:t>
+      </w:r>
+      <w:r>
+        <w:rPr>
+          <w:b/>
+          <w:bCs/>
           <w:i/>
           <w:iCs/>
-          <w:sz w:val="22"/>
-          <w:szCs w:val="22"/>
-        </w:rPr>
-        <w:t xml:space="preserve"> </w:t>
-      </w:r>
-      <w:r>
-        <w:rPr>
-          <w:b/>
-          <w:bCs/>
+        </w:rPr>
+        <w:t>Ano:</w:t>
+      </w:r>
+      <w:r>
+        <w:rPr>
           <w:i/>
           <w:iCs/>
-          <w:sz w:val="22"/>
-          <w:szCs w:val="22"/>
-        </w:rPr>
-        <w:t>Ano:</w:t>
-      </w:r>
+        </w:rPr>
+        <w:t xml:space="preserve"> cet</w:t>
+      </w:r>
+      <w:bookmarkStart w:id="0" w:name="_GoBack"/>
+      <w:bookmarkEnd w:id="0"/>
       <w:r>
         <w:rPr>
           <w:i/>
           <w:iCs/>
-          <w:sz w:val="22"/>
-          <w:szCs w:val="22"/>
-        </w:rPr>
-        <w:t xml:space="preserve"> cetAno%</w:t>
+        </w:rPr>
+        <w:t>Ano%</w:t>
       </w:r>
     </w:p>
     <w:p>
@@ -5016,7 +5003,7 @@
         <w:noProof/>
         <w:sz w:val="20"/>
       </w:rPr>
-      <w:t>2</w:t>
+      <w:t>4</w:t>
     </w:r>
     <w:r>
       <w:rPr>
@@ -10299,7 +10286,7 @@
 </file>
 
 <file path=customXml/itemProps1.xml><?xml version="1.0" encoding="utf-8"?>
-<ds:datastoreItem xmlns:ds="http://schemas.openxmlformats.org/officeDocument/2006/customXml" ds:itemID="{A1454859-D20C-4121-A6EA-F955AFE561FE}">
+<ds:datastoreItem xmlns:ds="http://schemas.openxmlformats.org/officeDocument/2006/customXml" ds:itemID="{C3D428C2-F85B-4FEC-B3C8-249D2906D905}">
   <ds:schemaRefs>
     <ds:schemaRef ds:uri="http://schemas.openxmlformats.org/officeDocument/2006/bibliography"/>
   </ds:schemaRefs>

</xml_diff>

<commit_message>
0 #SIS-121# alteracao BMP MONEY PLUS SOCIEDADE DE CRÉDITO DIRETO S.A para BMP SOCIEDADE DE CRÉDITO DIRETO S.A
</commit_message>
<xml_diff>
--- a/galleriafinancas/src/resource/AF.docx
+++ b/galleriafinancas/src/resource/AF.docx
@@ -16,8 +16,13 @@
         </w:rPr>
         <w:t xml:space="preserve"> </w:t>
       </w:r>
-      <w:r>
-        <w:t>BEM(NS) IMÓVEL(EIS) EM GARANTIA E OUTRAS AVENÇAS</w:t>
+      <w:proofErr w:type="gramStart"/>
+      <w:r>
+        <w:t>BEM(</w:t>
+      </w:r>
+      <w:proofErr w:type="gramEnd"/>
+      <w:r>
+        <w:t>NS) IMÓVEL(EIS) EM GARANTIA E OUTRAS AVENÇAS</w:t>
       </w:r>
       <w:r>
         <w:rPr>
@@ -41,7 +46,15 @@
         <w:ind w:left="-17" w:right="51" w:firstLine="0"/>
       </w:pPr>
       <w:r>
-        <w:t xml:space="preserve">De um lado, na qualidade de outorgante(s) </w:t>
+        <w:t xml:space="preserve">De um lado, na qualidade de </w:t>
+      </w:r>
+      <w:proofErr w:type="gramStart"/>
+      <w:r>
+        <w:t>outorgante(</w:t>
+      </w:r>
+      <w:proofErr w:type="gramEnd"/>
+      <w:r>
+        <w:t xml:space="preserve">s) </w:t>
       </w:r>
       <w:r>
         <w:rPr>
@@ -66,12 +79,44 @@
           <w:color w:val="000000" w:themeColor="text1"/>
         </w:rPr>
       </w:pPr>
+      <w:proofErr w:type="spellStart"/>
+      <w:proofErr w:type="gramStart"/>
       <w:r>
         <w:rPr>
           <w:color w:val="000000" w:themeColor="text1"/>
         </w:rPr>
-        <w:t>criaTerceiroG criaFiduciante criaAvalista</w:t>
-      </w:r>
+        <w:t>criaTerceiroG</w:t>
+      </w:r>
+      <w:proofErr w:type="spellEnd"/>
+      <w:proofErr w:type="gramEnd"/>
+      <w:r>
+        <w:rPr>
+          <w:color w:val="000000" w:themeColor="text1"/>
+        </w:rPr>
+        <w:t xml:space="preserve"> </w:t>
+      </w:r>
+      <w:proofErr w:type="spellStart"/>
+      <w:r>
+        <w:rPr>
+          <w:color w:val="000000" w:themeColor="text1"/>
+        </w:rPr>
+        <w:t>criaFiduciante</w:t>
+      </w:r>
+      <w:proofErr w:type="spellEnd"/>
+      <w:r>
+        <w:rPr>
+          <w:color w:val="000000" w:themeColor="text1"/>
+        </w:rPr>
+        <w:t xml:space="preserve"> </w:t>
+      </w:r>
+      <w:proofErr w:type="spellStart"/>
+      <w:r>
+        <w:rPr>
+          <w:color w:val="000000" w:themeColor="text1"/>
+        </w:rPr>
+        <w:t>criaAvalista</w:t>
+      </w:r>
+      <w:proofErr w:type="spellEnd"/>
     </w:p>
     <w:p>
       <w:pPr>
@@ -101,7 +146,7 @@
           <w:b/>
           <w:bCs/>
         </w:rPr>
-        <w:t xml:space="preserve">BMP MONEY PLUS SOCIEDADE DE CRÉDITO DIRETO S.A., </w:t>
+        <w:t xml:space="preserve">BMP SOCIEDADE DE CRÉDITO DIRETO S.A., </w:t>
       </w:r>
       <w:r>
         <w:t>instituição financeira, inscrita no CNPJ/MF sob nº 34.337.707/0001-00, com sede na Av. Paulista, 1765, 1º Andar, CEP 01311-200, São Paulo, SP, neste ato, representada na forma do seu Estatuto Social (“</w:t>
@@ -117,12 +162,21 @@
       <w:r>
         <w:t xml:space="preserve">”, e quando em conjunto com o </w:t>
       </w:r>
+      <w:proofErr w:type="gramStart"/>
       <w:r>
         <w:rPr>
           <w:b/>
           <w:bCs/>
         </w:rPr>
-        <w:t>FIDUCIANTE(S),</w:t>
+        <w:t>FIDUCIANTE(</w:t>
+      </w:r>
+      <w:proofErr w:type="gramEnd"/>
+      <w:r>
+        <w:rPr>
+          <w:b/>
+          <w:bCs/>
+        </w:rPr>
+        <w:t>S),</w:t>
       </w:r>
       <w:r>
         <w:t xml:space="preserve"> doravante denominadas “</w:t>
@@ -159,12 +213,23 @@
           <w:bCs/>
         </w:rPr>
       </w:pPr>
+      <w:proofErr w:type="spellStart"/>
+      <w:proofErr w:type="gramStart"/>
       <w:r>
         <w:rPr>
           <w:color w:val="000000" w:themeColor="text1"/>
         </w:rPr>
-        <w:t xml:space="preserve">criaInterveniente </w:t>
-      </w:r>
+        <w:t>criaInterveniente</w:t>
+      </w:r>
+      <w:proofErr w:type="spellEnd"/>
+      <w:proofErr w:type="gramEnd"/>
+      <w:r>
+        <w:rPr>
+          <w:color w:val="000000" w:themeColor="text1"/>
+        </w:rPr>
+        <w:t xml:space="preserve"> </w:t>
+      </w:r>
+      <w:proofErr w:type="spellStart"/>
       <w:r>
         <w:rPr>
           <w:b/>
@@ -172,6 +237,7 @@
         </w:rPr>
         <w:t>criaDevedor</w:t>
       </w:r>
+      <w:proofErr w:type="spellEnd"/>
     </w:p>
     <w:p>
       <w:pPr>
@@ -209,6 +275,7 @@
       <w:r>
         <w:t xml:space="preserve">Em </w:t>
       </w:r>
+      <w:proofErr w:type="spellStart"/>
       <w:r>
         <w:rPr>
           <w:b/>
@@ -217,6 +284,7 @@
         </w:rPr>
         <w:t>dataDeEmissao</w:t>
       </w:r>
+      <w:proofErr w:type="spellEnd"/>
       <w:r>
         <w:rPr>
           <w:b/>
@@ -234,6 +302,7 @@
         </w:rPr>
         <w:t xml:space="preserve">FIDUCIANTE </w:t>
       </w:r>
+      <w:proofErr w:type="spellStart"/>
       <w:r>
         <w:rPr>
           <w:b/>
@@ -242,6 +311,7 @@
         </w:rPr>
         <w:t>nomeEmitente</w:t>
       </w:r>
+      <w:proofErr w:type="spellEnd"/>
       <w:r>
         <w:rPr>
           <w:b/>
@@ -250,7 +320,15 @@
         <w:t xml:space="preserve"> </w:t>
       </w:r>
       <w:r>
-        <w:t xml:space="preserve">emitiu a(s) Cédula(s) de Crédito Bancário nº </w:t>
+        <w:t xml:space="preserve">emitiu </w:t>
+      </w:r>
+      <w:proofErr w:type="gramStart"/>
+      <w:r>
+        <w:t>a(</w:t>
+      </w:r>
+      <w:proofErr w:type="gramEnd"/>
+      <w:r>
+        <w:t xml:space="preserve">s) Cédula(s) de Crédito Bancário nº </w:t>
       </w:r>
       <w:r>
         <w:rPr>
@@ -293,16 +371,42 @@
         <w:ind w:right="49" w:hanging="369"/>
       </w:pPr>
       <w:r>
-        <w:t xml:space="preserve">As obrigações, pecuniárias ou não, previstas na(s) CCB(s) são garantidas pela alienação fiduciária de Imóvel(eis) descrito abaixo bem como registrado(s) perante o </w:t>
-      </w:r>
+        <w:t xml:space="preserve">As obrigações, pecuniárias ou não, previstas </w:t>
+      </w:r>
+      <w:proofErr w:type="gramStart"/>
+      <w:r>
+        <w:t>na(</w:t>
+      </w:r>
+      <w:proofErr w:type="gramEnd"/>
+      <w:r>
+        <w:t xml:space="preserve">s) CCB(s) são garantidas pela alienação fiduciária de Imóvel(eis) descrito abaixo bem como registrado(s) perante o </w:t>
+      </w:r>
+      <w:proofErr w:type="spellStart"/>
       <w:r>
         <w:rPr>
           <w:color w:val="000000" w:themeColor="text1"/>
         </w:rPr>
         <w:t>cartorioImovel</w:t>
       </w:r>
-      <w:r>
-        <w:t xml:space="preserve"> Cartório de Registro de Imóveis da Comarca de cidadeImovel – ufImovel “RGI”</w:t>
+      <w:proofErr w:type="spellEnd"/>
+      <w:r>
+        <w:t xml:space="preserve"> Cartório de Registro de Imóveis da Comarca de </w:t>
+      </w:r>
+      <w:proofErr w:type="spellStart"/>
+      <w:r>
+        <w:t>cidadeImovel</w:t>
+      </w:r>
+      <w:proofErr w:type="spellEnd"/>
+      <w:r>
+        <w:t xml:space="preserve"> – </w:t>
+      </w:r>
+      <w:proofErr w:type="spellStart"/>
+      <w:r>
+        <w:t>ufImovel</w:t>
+      </w:r>
+      <w:proofErr w:type="spellEnd"/>
+      <w:r>
+        <w:t xml:space="preserve"> “RGI”</w:t>
       </w:r>
       <w:r>
         <w:rPr>
@@ -335,7 +439,15 @@
         <w:ind w:right="49" w:hanging="369"/>
       </w:pPr>
       <w:r>
-        <w:t>Nos termos da(s) CCB(s), o protocolo da garantia de Alienação Fiduciária junto ao RGI é condição precedente ao seu desembolso devendo o registro ser concluído no prazo de até 30(trinta) dias contados da emissão da CCB sob pena de vencimento antecipado do referido título;</w:t>
+        <w:t xml:space="preserve">Nos termos </w:t>
+      </w:r>
+      <w:proofErr w:type="gramStart"/>
+      <w:r>
+        <w:t>da(</w:t>
+      </w:r>
+      <w:proofErr w:type="gramEnd"/>
+      <w:r>
+        <w:t>s) CCB(s), o protocolo da garantia de Alienação Fiduciária junto ao RGI é condição precedente ao seu desembolso devendo o registro ser concluído no prazo de até 30(trinta) dias contados da emissão da CCB sob pena de vencimento antecipado do referido título;</w:t>
       </w:r>
     </w:p>
     <w:p>
@@ -348,7 +460,15 @@
         <w:ind w:right="49" w:hanging="369"/>
       </w:pPr>
       <w:r>
-        <w:t>A presente garantia de Alienação Fiduciária é celebrada sem prejuízo das outras garantias constituídas ou que venham a ser constituídas em favor da(s) CCB(s);</w:t>
+        <w:t xml:space="preserve">A presente garantia de Alienação Fiduciária é celebrada sem prejuízo das outras garantias constituídas ou que venham a ser constituídas em favor </w:t>
+      </w:r>
+      <w:proofErr w:type="gramStart"/>
+      <w:r>
+        <w:t>da(</w:t>
+      </w:r>
+      <w:proofErr w:type="gramEnd"/>
+      <w:r>
+        <w:t>s) CCB(s);</w:t>
       </w:r>
     </w:p>
     <w:p>
@@ -478,6 +598,7 @@
       <w:r>
         <w:t xml:space="preserve"> o(s) Imóvel(eis) de sua titularidade e de seguinte descrição: </w:t>
       </w:r>
+      <w:proofErr w:type="spellStart"/>
       <w:r>
         <w:rPr>
           <w:b/>
@@ -488,6 +609,7 @@
         </w:rPr>
         <w:t>ImagemImovel</w:t>
       </w:r>
+      <w:proofErr w:type="spellEnd"/>
       <w:r>
         <w:t xml:space="preserve"> </w:t>
       </w:r>
@@ -500,7 +622,79 @@
           <w:sz w:val="22"/>
           <w:szCs w:val="22"/>
         </w:rPr>
-        <w:t>objeto da matrícula nº numeroImovel (“Bem Imóvel” ou “Imóvel”), registrada perante o cartorioImovel Cartório de Registro de Imóveis da Comarca de cidadeImovel – ufImovel  (</w:t>
+        <w:t xml:space="preserve">objeto da matrícula nº </w:t>
+      </w:r>
+      <w:proofErr w:type="spellStart"/>
+      <w:r>
+        <w:rPr>
+          <w:rFonts w:asciiTheme="minorHAnsi" w:hAnsiTheme="minorHAnsi" w:cstheme="minorBidi"/>
+          <w:sz w:val="22"/>
+          <w:szCs w:val="22"/>
+        </w:rPr>
+        <w:t>numeroImovel</w:t>
+      </w:r>
+      <w:proofErr w:type="spellEnd"/>
+      <w:r>
+        <w:rPr>
+          <w:rFonts w:asciiTheme="minorHAnsi" w:hAnsiTheme="minorHAnsi" w:cstheme="minorBidi"/>
+          <w:sz w:val="22"/>
+          <w:szCs w:val="22"/>
+        </w:rPr>
+        <w:t xml:space="preserve"> (“Bem Imóvel” ou “Imóvel”), registrada perante o </w:t>
+      </w:r>
+      <w:proofErr w:type="spellStart"/>
+      <w:r>
+        <w:rPr>
+          <w:rFonts w:asciiTheme="minorHAnsi" w:hAnsiTheme="minorHAnsi" w:cstheme="minorBidi"/>
+          <w:sz w:val="22"/>
+          <w:szCs w:val="22"/>
+        </w:rPr>
+        <w:t>cartorioImovel</w:t>
+      </w:r>
+      <w:proofErr w:type="spellEnd"/>
+      <w:r>
+        <w:rPr>
+          <w:rFonts w:asciiTheme="minorHAnsi" w:hAnsiTheme="minorHAnsi" w:cstheme="minorBidi"/>
+          <w:sz w:val="22"/>
+          <w:szCs w:val="22"/>
+        </w:rPr>
+        <w:t xml:space="preserve"> Cartório de Registro de Imóveis da Comarca de </w:t>
+      </w:r>
+      <w:proofErr w:type="spellStart"/>
+      <w:r>
+        <w:rPr>
+          <w:rFonts w:asciiTheme="minorHAnsi" w:hAnsiTheme="minorHAnsi" w:cstheme="minorBidi"/>
+          <w:sz w:val="22"/>
+          <w:szCs w:val="22"/>
+        </w:rPr>
+        <w:t>cidadeImovel</w:t>
+      </w:r>
+      <w:proofErr w:type="spellEnd"/>
+      <w:r>
+        <w:rPr>
+          <w:rFonts w:asciiTheme="minorHAnsi" w:hAnsiTheme="minorHAnsi" w:cstheme="minorBidi"/>
+          <w:sz w:val="22"/>
+          <w:szCs w:val="22"/>
+        </w:rPr>
+        <w:t xml:space="preserve"> – </w:t>
+      </w:r>
+      <w:proofErr w:type="spellStart"/>
+      <w:r>
+        <w:rPr>
+          <w:rFonts w:asciiTheme="minorHAnsi" w:hAnsiTheme="minorHAnsi" w:cstheme="minorBidi"/>
+          <w:sz w:val="22"/>
+          <w:szCs w:val="22"/>
+        </w:rPr>
+        <w:t>ufImovel</w:t>
+      </w:r>
+      <w:proofErr w:type="spellEnd"/>
+      <w:r>
+        <w:rPr>
+          <w:rFonts w:asciiTheme="minorHAnsi" w:hAnsiTheme="minorHAnsi" w:cstheme="minorBidi"/>
+          <w:sz w:val="22"/>
+          <w:szCs w:val="22"/>
+        </w:rPr>
+        <w:t xml:space="preserve">  (</w:t>
       </w:r>
       <w:r>
         <w:rPr>
@@ -517,7 +711,15 @@
         <w:t xml:space="preserve">“RGI” </w:t>
       </w:r>
       <w:r>
-        <w:t xml:space="preserve">(“Bem(ns) Imóvel(eis) ou Imóvel(eis)”) bem conforme identificado no </w:t>
+        <w:t>(“Bem(</w:t>
+      </w:r>
+      <w:proofErr w:type="spellStart"/>
+      <w:r>
+        <w:t>ns</w:t>
+      </w:r>
+      <w:proofErr w:type="spellEnd"/>
+      <w:r>
+        <w:t xml:space="preserve">) Imóvel(eis) ou Imóvel(eis)”) bem conforme identificado no </w:t>
       </w:r>
       <w:r>
         <w:rPr>
@@ -560,7 +762,15 @@
         <w:t xml:space="preserve"> </w:t>
       </w:r>
       <w:r>
-        <w:t>Se solteiro(a), viúvo(a), divorciado(a) ou separado(a) judicialmente, declara, sob responsabilidade civil e criminal, que o imóvel aqui objetivado não foi adquirido na constância de união estável prevista na Lei nº 9.278, de 10/05/96 e no Código Civil, razão pela qual é seu único e exclusivo proprietário</w:t>
+        <w:t xml:space="preserve">Se </w:t>
+      </w:r>
+      <w:proofErr w:type="gramStart"/>
+      <w:r>
+        <w:t>solteiro(</w:t>
+      </w:r>
+      <w:proofErr w:type="gramEnd"/>
+      <w:r>
+        <w:t>a), viúvo(a), divorciado(a) ou separado(a) judicialmente, declara, sob responsabilidade civil e criminal, que o imóvel aqui objetivado não foi adquirido na constância de união estável prevista na Lei nº 9.278, de 10/05/96 e no Código Civil, razão pela qual é seu único e exclusivo proprietário</w:t>
       </w:r>
       <w:r>
         <w:t>.</w:t>
@@ -576,6 +786,7 @@
         </w:rPr>
         <w:t xml:space="preserve">1.3 </w:t>
       </w:r>
+      <w:proofErr w:type="gramStart"/>
       <w:r>
         <w:rPr>
           <w:bCs/>
@@ -585,23 +796,48 @@
       <w:r>
         <w:t>(</w:t>
       </w:r>
+      <w:proofErr w:type="gramEnd"/>
       <w:r>
         <w:t xml:space="preserve">s) FIDUCIANTE(S), </w:t>
       </w:r>
       <w:r>
-        <w:t>declara(m), sob as penas da lei, que não está(ão) vinculado(s) como empregador(es)</w:t>
-      </w:r>
-      <w:r>
-        <w:t xml:space="preserve"> </w:t>
-      </w:r>
-      <w:r>
-        <w:t>ao INSS - Instituto Nacional do Seguro Social, bem como não ser(em) produtor(es) rural(is), não estando, assim, incurso(s) nas restrições da legislação pertinente</w:t>
+        <w:t>declara(m), sob as penas da lei, que não está(</w:t>
+      </w:r>
+      <w:proofErr w:type="spellStart"/>
+      <w:r>
+        <w:t>ão</w:t>
+      </w:r>
+      <w:proofErr w:type="spellEnd"/>
+      <w:r>
+        <w:t>) vinculado(s) como empregador(es)</w:t>
+      </w:r>
+      <w:r>
+        <w:t xml:space="preserve"> </w:t>
+      </w:r>
+      <w:r>
+        <w:t>ao INSS - Instituto Nacional do Seguro Social, bem como não ser(em) produtor(es) rural(</w:t>
+      </w:r>
+      <w:proofErr w:type="spellStart"/>
+      <w:r>
+        <w:t>is</w:t>
+      </w:r>
+      <w:proofErr w:type="spellEnd"/>
+      <w:r>
+        <w:t>), não estando, assim, incurso(s) nas restrições da legislação pertinente</w:t>
       </w:r>
       <w:r>
         <w:t>, dispensando a apresentação de Certidão Negativa de Débitos – CND</w:t>
       </w:r>
       <w:r>
-        <w:t>. Todavia, na hipótese de ser(em) contribuinte(s) desse órgão, declara(m) ciente(s) e responsável(eis) pela apresentação da CND-INSS ao Cartório de Registro de Imóveis.</w:t>
+        <w:t xml:space="preserve">. Todavia, na hipótese de </w:t>
+      </w:r>
+      <w:proofErr w:type="gramStart"/>
+      <w:r>
+        <w:t>ser(</w:t>
+      </w:r>
+      <w:proofErr w:type="gramEnd"/>
+      <w:r>
+        <w:t>em) contribuinte(s) desse órgão, declara(m) ciente(s) e responsável(eis) pela apresentação da CND-INSS ao Cartório de Registro de Imóveis.</w:t>
       </w:r>
     </w:p>
     <w:p>
@@ -621,7 +857,15 @@
         <w:t xml:space="preserve"> </w:t>
       </w:r>
       <w:r>
-        <w:t xml:space="preserve">A transferência da propriedade fiduciária do(s) Imóvel(eis), pelo(s) </w:t>
+        <w:t xml:space="preserve">A transferência da propriedade fiduciária </w:t>
+      </w:r>
+      <w:proofErr w:type="gramStart"/>
+      <w:r>
+        <w:t>do(</w:t>
+      </w:r>
+      <w:proofErr w:type="gramEnd"/>
+      <w:r>
+        <w:t xml:space="preserve">s) Imóvel(eis), pelo(s) </w:t>
       </w:r>
       <w:r>
         <w:rPr>
@@ -653,7 +897,23 @@
         <w:t xml:space="preserve">1.5  </w:t>
       </w:r>
       <w:r>
-        <w:t xml:space="preserve">Obriga(m)-se o(s) FIDUCIANTE(S), seus herdeiros e sucessores a qualquer título das Partes a providenciar o registro do presente instrumento, com a constituição da Alienação Fiduciária aqui prevista, e averbação da CCB na matrícula do Imóvel objeto da garantia, no prazo de 30 (trinta) dias a contar de sua assinatura, sob pena deste CONTRATO ser considerado automaticamente resolvido, independentemente de qualquer notificação prévia ou outra formalidade, hipótese em que não serão devidas quaisquer indenizações ao(s) EMITENTE(S). Nesta hipótese, o(s) EMITENTE(S) deverá(ão) ressarcir o CREDOR das despesas </w:t>
+        <w:t xml:space="preserve">Obriga(m)-se o(s) FIDUCIANTE(S), seus herdeiros e sucessores a qualquer título das Partes a providenciar o registro do presente instrumento, com a constituição da Alienação Fiduciária aqui prevista, e averbação da CCB na matrícula do Imóvel objeto da garantia, no prazo de 30 (trinta) dias a contar de sua assinatura, sob pena deste CONTRATO ser considerado automaticamente resolvido, independentemente de qualquer notificação prévia ou outra formalidade, hipótese em que não serão devidas quaisquer indenizações ao(s) EMITENTE(S). Nesta hipótese, </w:t>
+      </w:r>
+      <w:proofErr w:type="gramStart"/>
+      <w:r>
+        <w:t>o(</w:t>
+      </w:r>
+      <w:proofErr w:type="gramEnd"/>
+      <w:r>
+        <w:t>s) EMITENTE(S) deverá(</w:t>
+      </w:r>
+      <w:proofErr w:type="spellStart"/>
+      <w:r>
+        <w:t>ão</w:t>
+      </w:r>
+      <w:proofErr w:type="spellEnd"/>
+      <w:r>
+        <w:t xml:space="preserve">) ressarcir o CREDOR das despesas </w:t>
       </w:r>
       <w:r>
         <w:t xml:space="preserve">de custo de emissão da CCB e outras despesas decorrentes desta </w:t>
@@ -858,7 +1118,39 @@
           <w:i/>
           <w:iCs/>
         </w:rPr>
-        <w:t>: valorCredito (ExtensoValorCredito);</w:t>
+        <w:t xml:space="preserve">: </w:t>
+      </w:r>
+      <w:proofErr w:type="spellStart"/>
+      <w:r>
+        <w:rPr>
+          <w:i/>
+          <w:iCs/>
+        </w:rPr>
+        <w:t>valorCredito</w:t>
+      </w:r>
+      <w:proofErr w:type="spellEnd"/>
+      <w:r>
+        <w:rPr>
+          <w:i/>
+          <w:iCs/>
+        </w:rPr>
+        <w:t xml:space="preserve"> (</w:t>
+      </w:r>
+      <w:proofErr w:type="spellStart"/>
+      <w:r>
+        <w:rPr>
+          <w:i/>
+          <w:iCs/>
+        </w:rPr>
+        <w:t>ExtensoValorCredito</w:t>
+      </w:r>
+      <w:proofErr w:type="spellEnd"/>
+      <w:r>
+        <w:rPr>
+          <w:i/>
+          <w:iCs/>
+        </w:rPr>
+        <w:t>);</w:t>
       </w:r>
     </w:p>
     <w:p>
@@ -893,12 +1185,101 @@
         </w:rPr>
         <w:t xml:space="preserve"> </w:t>
       </w:r>
+      <w:proofErr w:type="spellStart"/>
       <w:r>
         <w:rPr>
           <w:i/>
           <w:iCs/>
         </w:rPr>
-        <w:t>numeroParcelasPagamento (ExtensoNumeroParcelasPagamento) parcelas, sendo a 1ª. parcela com vencimento em vencimentoPrimeiraParcelaPagamento e a última parcela com vencimento em vencimentoUltimaParcelaPagamento, totalizando o montante de montantePagamento (ExtensoMontantePagamento);</w:t>
+        <w:t>numeroParcelasPagamento</w:t>
+      </w:r>
+      <w:proofErr w:type="spellEnd"/>
+      <w:r>
+        <w:rPr>
+          <w:i/>
+          <w:iCs/>
+        </w:rPr>
+        <w:t xml:space="preserve"> (</w:t>
+      </w:r>
+      <w:proofErr w:type="spellStart"/>
+      <w:r>
+        <w:rPr>
+          <w:i/>
+          <w:iCs/>
+        </w:rPr>
+        <w:t>ExtensoNumeroParcelasPagamento</w:t>
+      </w:r>
+      <w:proofErr w:type="spellEnd"/>
+      <w:r>
+        <w:rPr>
+          <w:i/>
+          <w:iCs/>
+        </w:rPr>
+        <w:t xml:space="preserve">) parcelas, sendo a 1ª. parcela com vencimento em </w:t>
+      </w:r>
+      <w:proofErr w:type="spellStart"/>
+      <w:r>
+        <w:rPr>
+          <w:i/>
+          <w:iCs/>
+        </w:rPr>
+        <w:t>vencimentoPrimeiraParcelaPagamento</w:t>
+      </w:r>
+      <w:proofErr w:type="spellEnd"/>
+      <w:r>
+        <w:rPr>
+          <w:i/>
+          <w:iCs/>
+        </w:rPr>
+        <w:t xml:space="preserve"> e a última parcela com vencimento em </w:t>
+      </w:r>
+      <w:proofErr w:type="spellStart"/>
+      <w:r>
+        <w:rPr>
+          <w:i/>
+          <w:iCs/>
+        </w:rPr>
+        <w:t>vencimentoUltimaParcelaPagamento</w:t>
+      </w:r>
+      <w:proofErr w:type="spellEnd"/>
+      <w:r>
+        <w:rPr>
+          <w:i/>
+          <w:iCs/>
+        </w:rPr>
+        <w:t xml:space="preserve">, totalizando o montante de </w:t>
+      </w:r>
+      <w:proofErr w:type="spellStart"/>
+      <w:r>
+        <w:rPr>
+          <w:i/>
+          <w:iCs/>
+        </w:rPr>
+        <w:t>montantePagamento</w:t>
+      </w:r>
+      <w:proofErr w:type="spellEnd"/>
+      <w:r>
+        <w:rPr>
+          <w:i/>
+          <w:iCs/>
+        </w:rPr>
+        <w:t xml:space="preserve"> (</w:t>
+      </w:r>
+      <w:proofErr w:type="spellStart"/>
+      <w:r>
+        <w:rPr>
+          <w:i/>
+          <w:iCs/>
+        </w:rPr>
+        <w:t>ExtensoMontantePagamento</w:t>
+      </w:r>
+      <w:proofErr w:type="spellEnd"/>
+      <w:r>
+        <w:rPr>
+          <w:i/>
+          <w:iCs/>
+        </w:rPr>
+        <w:t>);</w:t>
       </w:r>
     </w:p>
     <w:p>
@@ -929,6 +1310,7 @@
           <w:i/>
         </w:rPr>
       </w:pPr>
+      <w:proofErr w:type="gramStart"/>
       <w:r>
         <w:rPr>
           <w:i/>
@@ -943,6 +1325,7 @@
         </w:rPr>
         <w:t>Pré-fixado</w:t>
       </w:r>
+      <w:proofErr w:type="gramEnd"/>
       <w:r>
         <w:rPr>
           <w:i/>
@@ -1048,13 +1431,23 @@
         </w:rPr>
         <w:tab/>
       </w:r>
+      <w:proofErr w:type="spellStart"/>
       <w:r>
         <w:rPr>
           <w:i/>
           <w:iCs/>
         </w:rPr>
-        <w:t>taxaDeJurosMes%</w:t>
-      </w:r>
+        <w:t>taxaDeJurosMes</w:t>
+      </w:r>
+      <w:proofErr w:type="spellEnd"/>
+      <w:r>
+        <w:rPr>
+          <w:i/>
+          <w:iCs/>
+        </w:rPr>
+        <w:t>%</w:t>
+      </w:r>
+      <w:proofErr w:type="gramStart"/>
       <w:r>
         <w:tab/>
       </w:r>
@@ -1072,14 +1465,33 @@
           <w:i/>
           <w:iCs/>
         </w:rPr>
-        <w:t xml:space="preserve"> Ano: </w:t>
-      </w:r>
-      <w:r>
-        <w:rPr>
+        <w:t xml:space="preserve"> Ano</w:t>
+      </w:r>
+      <w:proofErr w:type="gramEnd"/>
+      <w:r>
+        <w:rPr>
+          <w:b/>
+          <w:bCs/>
           <w:i/>
           <w:iCs/>
         </w:rPr>
-        <w:t>taxaDeJurosAno%</w:t>
+        <w:t xml:space="preserve">: </w:t>
+      </w:r>
+      <w:proofErr w:type="spellStart"/>
+      <w:r>
+        <w:rPr>
+          <w:i/>
+          <w:iCs/>
+        </w:rPr>
+        <w:t>taxaDeJurosAno</w:t>
+      </w:r>
+      <w:proofErr w:type="spellEnd"/>
+      <w:r>
+        <w:rPr>
+          <w:i/>
+          <w:iCs/>
+        </w:rPr>
+        <w:t>%</w:t>
       </w:r>
     </w:p>
     <w:p>
@@ -1146,6 +1558,7 @@
         </w:rPr>
         <w:t xml:space="preserve"> </w:t>
       </w:r>
+      <w:proofErr w:type="gramStart"/>
       <w:r>
         <w:rPr>
           <w:i/>
@@ -1159,12 +1572,22 @@
         </w:rPr>
         <w:t xml:space="preserve">  </w:t>
       </w:r>
+      <w:proofErr w:type="spellStart"/>
       <w:r>
         <w:rPr>
           <w:i/>
           <w:iCs/>
         </w:rPr>
-        <w:t>cetMes%</w:t>
+        <w:t>cetMes</w:t>
+      </w:r>
+      <w:proofErr w:type="spellEnd"/>
+      <w:proofErr w:type="gramEnd"/>
+      <w:r>
+        <w:rPr>
+          <w:i/>
+          <w:iCs/>
+        </w:rPr>
+        <w:t>%</w:t>
       </w:r>
       <w:r>
         <w:tab/>
@@ -1190,16 +1613,23 @@
           <w:i/>
           <w:iCs/>
         </w:rPr>
-        <w:t xml:space="preserve"> cet</w:t>
-      </w:r>
-      <w:bookmarkStart w:id="0" w:name="_GoBack"/>
-      <w:bookmarkEnd w:id="0"/>
+        <w:t xml:space="preserve"> </w:t>
+      </w:r>
+      <w:proofErr w:type="spellStart"/>
       <w:r>
         <w:rPr>
           <w:i/>
           <w:iCs/>
         </w:rPr>
-        <w:t>Ano%</w:t>
+        <w:t>cetAno</w:t>
+      </w:r>
+      <w:proofErr w:type="spellEnd"/>
+      <w:r>
+        <w:rPr>
+          <w:i/>
+          <w:iCs/>
+        </w:rPr>
+        <w:t>%</w:t>
       </w:r>
     </w:p>
     <w:p>
@@ -1227,21 +1657,33 @@
         </w:rPr>
         <w:t xml:space="preserve"> </w:t>
       </w:r>
+      <w:proofErr w:type="spellStart"/>
+      <w:proofErr w:type="gramStart"/>
       <w:r>
         <w:rPr>
           <w:i/>
           <w:iCs/>
           <w:color w:val="auto"/>
         </w:rPr>
-        <w:t xml:space="preserve">dataDeEmissao </w:t>
-      </w:r>
+        <w:t>dataDeEmissao</w:t>
+      </w:r>
+      <w:proofErr w:type="spellEnd"/>
       <w:r>
         <w:rPr>
           <w:i/>
           <w:iCs/>
+          <w:color w:val="auto"/>
+        </w:rPr>
+        <w:t xml:space="preserve"> </w:t>
+      </w:r>
+      <w:r>
+        <w:rPr>
+          <w:i/>
+          <w:iCs/>
         </w:rPr>
         <w:t>;</w:t>
       </w:r>
+      <w:proofErr w:type="gramEnd"/>
     </w:p>
     <w:p>
       <w:pPr>
@@ -1261,6 +1703,7 @@
         </w:rPr>
         <w:t xml:space="preserve">Data de Vencimento:  </w:t>
       </w:r>
+      <w:proofErr w:type="spellStart"/>
       <w:r>
         <w:rPr>
           <w:i/>
@@ -1268,6 +1711,7 @@
         </w:rPr>
         <w:t>vencimentoUltimaParcelaPagamento</w:t>
       </w:r>
+      <w:proofErr w:type="spellEnd"/>
       <w:r>
         <w:rPr>
           <w:b/>
@@ -1317,7 +1761,53 @@
           <w:i/>
           <w:u w:val="single" w:color="000000"/>
         </w:rPr>
-        <w:t>Clausula assegurando o Fiduciante – enquanto adimplente - ao uso do Bem(ns) Imóvel(eis)</w:t>
+        <w:t xml:space="preserve">Clausula assegurando o </w:t>
+      </w:r>
+      <w:proofErr w:type="spellStart"/>
+      <w:r>
+        <w:rPr>
+          <w:b/>
+          <w:i/>
+          <w:u w:val="single" w:color="000000"/>
+        </w:rPr>
+        <w:t>Fiduciante</w:t>
+      </w:r>
+      <w:proofErr w:type="spellEnd"/>
+      <w:r>
+        <w:rPr>
+          <w:b/>
+          <w:i/>
+          <w:u w:val="single" w:color="000000"/>
+        </w:rPr>
+        <w:t xml:space="preserve"> – enquanto adimplente - ao uso do </w:t>
+      </w:r>
+      <w:proofErr w:type="gramStart"/>
+      <w:r>
+        <w:rPr>
+          <w:b/>
+          <w:i/>
+          <w:u w:val="single" w:color="000000"/>
+        </w:rPr>
+        <w:t>Bem(</w:t>
+      </w:r>
+      <w:proofErr w:type="spellStart"/>
+      <w:proofErr w:type="gramEnd"/>
+      <w:r>
+        <w:rPr>
+          <w:b/>
+          <w:i/>
+          <w:u w:val="single" w:color="000000"/>
+        </w:rPr>
+        <w:t>ns</w:t>
+      </w:r>
+      <w:proofErr w:type="spellEnd"/>
+      <w:r>
+        <w:rPr>
+          <w:b/>
+          <w:i/>
+          <w:u w:val="single" w:color="000000"/>
+        </w:rPr>
+        <w:t>) Imóvel(eis)</w:t>
       </w:r>
       <w:r>
         <w:rPr>
@@ -1330,7 +1820,21 @@
         <w:rPr>
           <w:i/>
         </w:rPr>
-        <w:t xml:space="preserve">  vide clausula 3.9. deste instrumento;</w:t>
+        <w:t xml:space="preserve">  vide clausula 3.9. </w:t>
+      </w:r>
+      <w:proofErr w:type="gramStart"/>
+      <w:r>
+        <w:rPr>
+          <w:i/>
+        </w:rPr>
+        <w:t>deste</w:t>
+      </w:r>
+      <w:proofErr w:type="gramEnd"/>
+      <w:r>
+        <w:rPr>
+          <w:i/>
+        </w:rPr>
+        <w:t xml:space="preserve"> instrumento;</w:t>
       </w:r>
     </w:p>
     <w:p>
@@ -1441,7 +1945,15 @@
         <w:t xml:space="preserve"> </w:t>
       </w:r>
       <w:r>
-        <w:t xml:space="preserve">As Partes anuem e o(s) FIDUCIANTE(s) ratificam que, entende-se por Obrigações Garantidas a totalidade da(s) cédula(s) de crédito bancário que contenham a presente garantia fiduciária constituída em garantia (“Garantia Fiduciária”). </w:t>
+        <w:t xml:space="preserve">As Partes anuem e </w:t>
+      </w:r>
+      <w:proofErr w:type="gramStart"/>
+      <w:r>
+        <w:t>o(</w:t>
+      </w:r>
+      <w:proofErr w:type="gramEnd"/>
+      <w:r>
+        <w:t xml:space="preserve">s) FIDUCIANTE(s) ratificam que, entende-se por Obrigações Garantidas a totalidade da(s) cédula(s) de crédito bancário que contenham a presente garantia fiduciária constituída em garantia (“Garantia Fiduciária”). </w:t>
       </w:r>
     </w:p>
     <w:p>
@@ -1463,7 +1975,15 @@
         <w:t xml:space="preserve"> </w:t>
       </w:r>
       <w:r>
-        <w:t xml:space="preserve">Ficará a cargo do FIDUCIANTE(S) realizar o registro da Alienação Fiduciária do Imóvel(eis) na(s) respectiva(s) matrícula(s) do(s) Imóvel(eis) perante o Cartório de Registro de Imóveis competente nos prazos estabelecidos entre as Partes </w:t>
+        <w:t xml:space="preserve">Ficará a cargo do </w:t>
+      </w:r>
+      <w:proofErr w:type="gramStart"/>
+      <w:r>
+        <w:t>FIDUCIANTE(</w:t>
+      </w:r>
+      <w:proofErr w:type="gramEnd"/>
+      <w:r>
+        <w:t xml:space="preserve">S) realizar o registro da Alienação Fiduciária do Imóvel(eis) na(s) respectiva(s) matrícula(s) do(s) Imóvel(eis) perante o Cartório de Registro de Imóveis competente nos prazos estabelecidos entre as Partes </w:t>
       </w:r>
       <w:r>
         <w:rPr>
@@ -1559,7 +2079,15 @@
         <w:tab/>
       </w:r>
       <w:r>
-        <w:t xml:space="preserve">A presente Garantia Fiduciária compreende a propriedade fiduciária do Imóvel(eis) e todas as acessões, melhorias e benfeitorias existentes. </w:t>
+        <w:t xml:space="preserve">A presente Garantia Fiduciária compreende a propriedade fiduciária do </w:t>
+      </w:r>
+      <w:proofErr w:type="gramStart"/>
+      <w:r>
+        <w:t>Imóvel(</w:t>
+      </w:r>
+      <w:proofErr w:type="gramEnd"/>
+      <w:r>
+        <w:t xml:space="preserve">eis) e todas as acessões, melhorias e benfeitorias existentes. </w:t>
       </w:r>
     </w:p>
     <w:p>
@@ -1580,8 +2108,13 @@
         </w:rPr>
         <w:t xml:space="preserve"> </w:t>
       </w:r>
-      <w:r>
-        <w:t xml:space="preserve">O(s) FIDUCIANTE(S) se obriga(m) a manter o Imóvel(eis) ora alienado fiduciariamente nos termos deste instrumento, em perfeito estado de segurança e utilização, além de realizar todas as obras, reparos e benfeitorias necessárias. </w:t>
+      <w:proofErr w:type="gramStart"/>
+      <w:r>
+        <w:t>O(</w:t>
+      </w:r>
+      <w:proofErr w:type="gramEnd"/>
+      <w:r>
+        <w:t xml:space="preserve">s) FIDUCIANTE(S) se obriga(m) a manter o Imóvel(eis) ora alienado fiduciariamente nos termos deste instrumento, em perfeito estado de segurança e utilização, além de realizar todas as obras, reparos e benfeitorias necessárias. </w:t>
       </w:r>
     </w:p>
     <w:p>
@@ -1603,7 +2136,15 @@
         <w:t xml:space="preserve"> </w:t>
       </w:r>
       <w:r>
-        <w:t xml:space="preserve">Mediante o registro da presente Alienação Fiduciária na(s) matrícula(s) do(s) Imóvel(eis), estará constituída a propriedade fiduciária sobre o(s) Imóvel(eis) em nome do FIDUCIÁRIA, efetivando-se o desdobramento da posse e tornando-se o(s) FIDUCIANTE(S) possuidor(es) direto(s) com direito à utilização do(s) Imóvel(eis) e a FIDUCIÁRIA, ou os Sucessores, conforme o caso, possuidores indiretos do(s) Imóvel(eis). </w:t>
+        <w:t xml:space="preserve">Mediante o registro da presente Alienação Fiduciária </w:t>
+      </w:r>
+      <w:proofErr w:type="gramStart"/>
+      <w:r>
+        <w:t>na(</w:t>
+      </w:r>
+      <w:proofErr w:type="gramEnd"/>
+      <w:r>
+        <w:t xml:space="preserve">s) matrícula(s) do(s) Imóvel(eis), estará constituída a propriedade fiduciária sobre o(s) Imóvel(eis) em nome do FIDUCIÁRIA, efetivando-se o desdobramento da posse e tornando-se o(s) FIDUCIANTE(S) possuidor(es) direto(s) com direito à utilização do(s) Imóvel(eis) e a FIDUCIÁRIA, ou os Sucessores, conforme o caso, possuidores indiretos do(s) Imóvel(eis). </w:t>
       </w:r>
     </w:p>
     <w:p>
@@ -1624,7 +2165,15 @@
         <w:t xml:space="preserve"> </w:t>
       </w:r>
       <w:r>
-        <w:t xml:space="preserve">A posse direta de que fica investida o(s) FIDUCIANTE(S) manter-se-ão até o adimplemento total das Obrigações Garantidas e enquanto estas permanecerem adimplidas, obrigando-se o(s) FIDUCIANTE(S) a manter, conservar e guardar o(s) Imóvel(eis), pagar pontualmente todos os tributos, taxas e quaisquer outras contribuições ou encargos que incidam ou venham a incidir sobre estes ou que sejam inerentes à Garantia Fiduciária. </w:t>
+        <w:t xml:space="preserve">A posse direta de que fica investida </w:t>
+      </w:r>
+      <w:proofErr w:type="gramStart"/>
+      <w:r>
+        <w:t>o(</w:t>
+      </w:r>
+      <w:proofErr w:type="gramEnd"/>
+      <w:r>
+        <w:t xml:space="preserve">s) FIDUCIANTE(S) manter-se-ão até o adimplemento total das Obrigações Garantidas e enquanto estas permanecerem adimplidas, obrigando-se o(s) FIDUCIANTE(S) a manter, conservar e guardar o(s) Imóvel(eis), pagar pontualmente todos os tributos, taxas e quaisquer outras contribuições ou encargos que incidam ou venham a incidir sobre estes ou que sejam inerentes à Garantia Fiduciária. </w:t>
       </w:r>
     </w:p>
     <w:p>
@@ -1664,7 +2213,23 @@
           <w:b/>
           <w:u w:val="single" w:color="000000"/>
         </w:rPr>
-        <w:t>que é assegurado ao(s) FIDUCIANTE(S) titular do(s) Imóvel(eis), enquanto adimplente(s), a</w:t>
+        <w:t xml:space="preserve">que é assegurado </w:t>
+      </w:r>
+      <w:proofErr w:type="gramStart"/>
+      <w:r>
+        <w:rPr>
+          <w:b/>
+          <w:u w:val="single" w:color="000000"/>
+        </w:rPr>
+        <w:t>ao(</w:t>
+      </w:r>
+      <w:proofErr w:type="gramEnd"/>
+      <w:r>
+        <w:rPr>
+          <w:b/>
+          <w:u w:val="single" w:color="000000"/>
+        </w:rPr>
+        <w:t>s) FIDUCIANTE(S) titular do(s) Imóvel(eis), enquanto adimplente(s), a</w:t>
       </w:r>
       <w:r>
         <w:rPr>
@@ -1748,8 +2313,21 @@
         </w:rPr>
         <w:t xml:space="preserve"> </w:t>
       </w:r>
-      <w:r>
-        <w:t xml:space="preserve">O(s) FIDUCIANTE(S) titular(es) do(s) Imóvel(eis) declara(m) e informa(m) que o(s) Bem(ns) Imóvel(eis) outorgado(s) em garantia não é(são) nem faz(em) parte de bem de família de maneira que ratificam que, caso em algum momento da vigência das Obrigações Garantidas tal condição venha a ser contestada, servirá a presente clausula como RENÚNCIA aos benefícios de tal natureza. </w:t>
+      <w:proofErr w:type="gramStart"/>
+      <w:r>
+        <w:t>O(</w:t>
+      </w:r>
+      <w:proofErr w:type="gramEnd"/>
+      <w:r>
+        <w:t>s) FIDUCIANTE(S) titular(es) do(s) Imóvel(eis) declara(m) e informa(m) que o(s) Bem(</w:t>
+      </w:r>
+      <w:proofErr w:type="spellStart"/>
+      <w:r>
+        <w:t>ns</w:t>
+      </w:r>
+      <w:proofErr w:type="spellEnd"/>
+      <w:r>
+        <w:t xml:space="preserve">) Imóvel(eis) outorgado(s) em garantia não é(são) nem faz(em) parte de bem de família de maneira que ratificam que, caso em algum momento da vigência das Obrigações Garantidas tal condição venha a ser contestada, servirá a presente clausula como RENÚNCIA aos benefícios de tal natureza. </w:t>
       </w:r>
     </w:p>
     <w:p>
@@ -1770,8 +2348,21 @@
         </w:rPr>
         <w:t xml:space="preserve"> </w:t>
       </w:r>
-      <w:r>
-        <w:t xml:space="preserve">O(s) FIDUCIANTE(S) titular(es) do(s) Imóvel(eis) também declaram que o(s) Bem(ns) Imóvel(eis) não conta(m) com usufruto em nome de terceiros se responsabilizando pelas penas impostas, inclusive indenizatórias, aos que declaram condições que não contemplam a realidade dos fatos. </w:t>
+      <w:proofErr w:type="gramStart"/>
+      <w:r>
+        <w:t>O(</w:t>
+      </w:r>
+      <w:proofErr w:type="gramEnd"/>
+      <w:r>
+        <w:t>s) FIDUCIANTE(S) titular(es) do(s) Imóvel(eis) também declaram que o(s) Bem(</w:t>
+      </w:r>
+      <w:proofErr w:type="spellStart"/>
+      <w:r>
+        <w:t>ns</w:t>
+      </w:r>
+      <w:proofErr w:type="spellEnd"/>
+      <w:r>
+        <w:t xml:space="preserve">) Imóvel(eis) não conta(m) com usufruto em nome de terceiros se responsabilizando pelas penas impostas, inclusive indenizatórias, aos que declaram condições que não contemplam a realidade dos fatos. </w:t>
       </w:r>
     </w:p>
     <w:p>
@@ -1803,7 +2394,15 @@
         <w:t xml:space="preserve"> </w:t>
       </w:r>
       <w:r>
-        <w:t xml:space="preserve">Nos termos do artigo 26 da Lei nº 9.514/1997, vencida e não paga, no todo ou em parte as Obrigações Garantidas, consolidar-se-á, a propriedade do(s) Imóvel(eis) em nome da FIDUCIÁRIA, observadas as disposições a seguir. </w:t>
+        <w:t xml:space="preserve">Nos termos do artigo 26 da Lei nº 9.514/1997, vencida e não paga, no todo ou em parte as Obrigações Garantidas, consolidar-se-á, a propriedade </w:t>
+      </w:r>
+      <w:proofErr w:type="gramStart"/>
+      <w:r>
+        <w:t>do(</w:t>
+      </w:r>
+      <w:proofErr w:type="gramEnd"/>
+      <w:r>
+        <w:t xml:space="preserve">s) Imóvel(eis) em nome da FIDUCIÁRIA, observadas as disposições a seguir. </w:t>
       </w:r>
     </w:p>
     <w:p>
@@ -1865,7 +2464,15 @@
       </w:r>
       <w:r>
         <w:lastRenderedPageBreak/>
-        <w:t xml:space="preserve">excussão da presente Garantia Fiduciária através da intimação do(s) FIDUCIANTE(S) nos termos do artigo 26, § 1º da Lei nº 9.514/1997. </w:t>
+        <w:t xml:space="preserve">excussão da presente Garantia Fiduciária através da intimação </w:t>
+      </w:r>
+      <w:proofErr w:type="gramStart"/>
+      <w:r>
+        <w:t>do(</w:t>
+      </w:r>
+      <w:proofErr w:type="gramEnd"/>
+      <w:r>
+        <w:t xml:space="preserve">s) FIDUCIANTE(S) nos termos do artigo 26, § 1º da Lei nº 9.514/1997. </w:t>
       </w:r>
     </w:p>
     <w:p>
@@ -1896,7 +2503,15 @@
         <w:t>ou de parte dos valores atrasados</w:t>
       </w:r>
       <w:r>
-        <w:t xml:space="preserve">, sem encargos pactuados, não exonerará o(s) FIDUCIANTE(S) OU DEVEDOR, da responsabilidade de liquidar(em) tais obrigações, continuando em mora para todos os efeitos legais, contratuais e da excussão iniciada; </w:t>
+        <w:t xml:space="preserve">, sem encargos pactuados, não exonerará </w:t>
+      </w:r>
+      <w:proofErr w:type="gramStart"/>
+      <w:r>
+        <w:t>o(</w:t>
+      </w:r>
+      <w:proofErr w:type="gramEnd"/>
+      <w:r>
+        <w:t xml:space="preserve">s) FIDUCIANTE(S) OU DEVEDOR, da responsabilidade de liquidar(em) tais obrigações, continuando em mora para todos os efeitos legais, contratuais e da excussão iniciada; </w:t>
       </w:r>
     </w:p>
     <w:p>
@@ -1935,7 +2550,15 @@
         <w:ind w:right="49" w:hanging="360"/>
       </w:pPr>
       <w:r>
-        <w:t>A intimação será requerida pela FIDUCIÁRIA, ou por seu sucessor conforme o caso, ao Oficial do Serviço de Registro de Imóveis competente, indicando o valor total das obrigações garantidas decorrentes da(s) CCB(s) vencidas e não pagas;</w:t>
+        <w:t xml:space="preserve">A intimação será requerida pela FIDUCIÁRIA, ou por seu sucessor conforme o caso, ao Oficial do Serviço de Registro de Imóveis competente, indicando o valor total das obrigações garantidas decorrentes </w:t>
+      </w:r>
+      <w:proofErr w:type="gramStart"/>
+      <w:r>
+        <w:t>da(</w:t>
+      </w:r>
+      <w:proofErr w:type="gramEnd"/>
+      <w:r>
+        <w:t>s) CCB(s) vencidas e não pagas;</w:t>
       </w:r>
     </w:p>
     <w:p>
@@ -1961,7 +2584,15 @@
         <w:ind w:right="49" w:hanging="360"/>
       </w:pPr>
       <w:r>
-        <w:t>Quando se tratar de pessoa jurídica, a intimação será feita ao(s) representantes ou a procuradores regularmente constituídos pelo(s) FIDUCIANTE(S);</w:t>
+        <w:t xml:space="preserve">Quando se tratar de pessoa jurídica, a intimação será feita </w:t>
+      </w:r>
+      <w:proofErr w:type="gramStart"/>
+      <w:r>
+        <w:t>ao(</w:t>
+      </w:r>
+      <w:proofErr w:type="gramEnd"/>
+      <w:r>
+        <w:t>s) representantes ou a procuradores regularmente constituídos pelo(s) FIDUCIANTE(S);</w:t>
       </w:r>
     </w:p>
     <w:p>
@@ -1974,7 +2605,15 @@
         <w:ind w:right="49" w:hanging="360"/>
       </w:pPr>
       <w:r>
-        <w:t>Nos termos da Lei nº 13.465/2017, quando, por duas vezes, o Oficial de Registro de Imóveis ou de Registro de Títulos e Documentos ou o serventuário por eles credenciado ou o Oficial Registro de Títulos e Documentos  do domicilio do(s) FIDUCIANTE(S)   houver procurado o(s) FIDUCIANTE(S) titular(es) do(s) Imóvel(eis) em seu domicílio ou residência sem o encontrar, deverá, havendo suspeita motivada de ocultação, intimar qualquer pessoa da família ou, em sua falta, qualquer vizinho de que, no dia útil imediato, retornará ao imóvel, a fim de efetuar a intimação, na hora que designar, aplicando-se subsidiariamente o disposto nos arts. 252, 253 e 254 da Lei no 13.105, de 16 de março de 2015 (Código de Processo Civil);</w:t>
+        <w:t xml:space="preserve">Nos termos da Lei nº 13.465/2017, quando, por duas vezes, o Oficial de Registro de Imóveis ou de Registro de Títulos e Documentos ou o serventuário por eles credenciado ou o Oficial Registro de Títulos e Documentos  do domicilio do(s) FIDUCIANTE(S)   houver procurado o(s) FIDUCIANTE(S) titular(es) do(s) Imóvel(eis) em seu domicílio ou residência sem o encontrar, deverá, havendo suspeita motivada de ocultação, intimar qualquer pessoa da família ou, em sua falta, qualquer vizinho de que, no dia útil imediato, retornará ao imóvel, a fim de efetuar a intimação, na hora que designar, aplicando-se subsidiariamente o disposto nos </w:t>
+      </w:r>
+      <w:proofErr w:type="spellStart"/>
+      <w:r>
+        <w:t>arts</w:t>
+      </w:r>
+      <w:proofErr w:type="spellEnd"/>
+      <w:r>
+        <w:t>. 252, 253 e 254 da Lei no 13.105, de 16 de março de 2015 (Código de Processo Civil);</w:t>
       </w:r>
     </w:p>
     <w:p>
@@ -2056,7 +2695,15 @@
         <w:ind w:left="0" w:right="49" w:firstLine="0"/>
       </w:pPr>
       <w:r>
-        <w:t xml:space="preserve">Purgada a mora, perante o Cartório de Registro de Imóvel(eis) competente, a presente Alienação Fiduciária se restabelecerá, caso ainda exista(m) Obrigações Garantidas. Nesta hipótese, nos 3 (três) dias seguintes, o Oficial entregará à FIDUCIÁRIA, ou aos Sucessores, conforme o caso, as importâncias recebidas, deduzidas as despesas de cobrança e de intimação. </w:t>
+        <w:t xml:space="preserve">Purgada a mora, perante o Cartório de Registro de </w:t>
+      </w:r>
+      <w:proofErr w:type="gramStart"/>
+      <w:r>
+        <w:t>Imóvel(</w:t>
+      </w:r>
+      <w:proofErr w:type="gramEnd"/>
+      <w:r>
+        <w:t xml:space="preserve">eis) competente, a presente Alienação Fiduciária se restabelecerá, caso ainda exista(m) Obrigações Garantidas. Nesta hipótese, nos 3 (três) dias seguintes, o Oficial entregará à FIDUCIÁRIA, ou aos Sucessores, conforme o caso, as importâncias recebidas, deduzidas as despesas de cobrança e de intimação. </w:t>
       </w:r>
     </w:p>
     <w:p>
@@ -2069,7 +2716,15 @@
         <w:ind w:left="0" w:right="49" w:firstLine="0"/>
       </w:pPr>
       <w:r>
-        <w:t xml:space="preserve">O não pagamento, pelo(s) FIDUCIANTE(S) de qualquer valor devido pelas Obrigações Garantidas vencidas e não pagas, depois de devidamente comunicada nos termos da intimação tratada acima, bastará para a configuração da não purgação da mora. </w:t>
+        <w:t xml:space="preserve">O não pagamento, </w:t>
+      </w:r>
+      <w:proofErr w:type="gramStart"/>
+      <w:r>
+        <w:t>pelo(</w:t>
+      </w:r>
+      <w:proofErr w:type="gramEnd"/>
+      <w:r>
+        <w:t xml:space="preserve">s) FIDUCIANTE(S) de qualquer valor devido pelas Obrigações Garantidas vencidas e não pagas, depois de devidamente comunicada nos termos da intimação tratada acima, bastará para a configuração da não purgação da mora. </w:t>
       </w:r>
     </w:p>
     <w:p>
@@ -2082,7 +2737,15 @@
         <w:ind w:left="0" w:right="49" w:firstLine="0"/>
       </w:pPr>
       <w:r>
-        <w:t xml:space="preserve">Não havendo purgação da mora, o Oficial do Cartório de Registro de Imóvel(eis) certificará o fato e promoverá a averbação, na matrícula do(s) Imóvel(eis), da consolidação da propriedade do(s) Imóvel(eis) em nome da FIDUCIÁRIA, cabendo a esta, apresentar o comprovante de recolhimento do respectivo Imposto sobre Transmissão de Bens Imóveis – ITBI e, se for o caso, do laudêmio.  </w:t>
+        <w:t xml:space="preserve">Não havendo purgação da mora, o Oficial do Cartório de Registro de </w:t>
+      </w:r>
+      <w:proofErr w:type="gramStart"/>
+      <w:r>
+        <w:t>Imóvel(</w:t>
+      </w:r>
+      <w:proofErr w:type="gramEnd"/>
+      <w:r>
+        <w:t xml:space="preserve">eis) certificará o fato e promoverá a averbação, na matrícula do(s) Imóvel(eis), da consolidação da propriedade do(s) Imóvel(eis) em nome da FIDUCIÁRIA, cabendo a esta, apresentar o comprovante de recolhimento do respectivo Imposto sobre Transmissão de Bens Imóveis – ITBI e, se for o caso, do laudêmio.  </w:t>
       </w:r>
     </w:p>
     <w:p>
@@ -2094,8 +2757,21 @@
         <w:spacing w:after="344"/>
         <w:ind w:left="0" w:right="49" w:firstLine="0"/>
       </w:pPr>
-      <w:r>
-        <w:t>O(s) FIDUCIANTE(s) pode(rão),</w:t>
+      <w:proofErr w:type="gramStart"/>
+      <w:r>
+        <w:t>O(</w:t>
+      </w:r>
+      <w:proofErr w:type="gramEnd"/>
+      <w:r>
+        <w:t>s) FIDUCIANTE(s) pode(</w:t>
+      </w:r>
+      <w:proofErr w:type="spellStart"/>
+      <w:r>
+        <w:t>rão</w:t>
+      </w:r>
+      <w:proofErr w:type="spellEnd"/>
+      <w:r>
+        <w:t>),</w:t>
       </w:r>
       <w:r>
         <w:t xml:space="preserve"> </w:t>
@@ -2113,7 +2789,15 @@
         <w:ind w:left="0" w:right="49" w:firstLine="0"/>
       </w:pPr>
       <w:r>
-        <w:t xml:space="preserve">Até a data da averbação da consolidação da propriedade fiduciária, é assegurado ao(s) FIDUCIANTE(S) ou DEVEDOR, quando aplicável, pagar as parcelas da dívida vencidas e as despesas de que trata o inciso II do § 3o do art. 27, hipótese em que convalescerá o contrato de Alienação Fiduciária. </w:t>
+        <w:t xml:space="preserve">Até a data da averbação da consolidação da propriedade fiduciária, é assegurado </w:t>
+      </w:r>
+      <w:proofErr w:type="gramStart"/>
+      <w:r>
+        <w:t>ao(</w:t>
+      </w:r>
+      <w:proofErr w:type="gramEnd"/>
+      <w:r>
+        <w:t xml:space="preserve">s) FIDUCIANTE(S) ou DEVEDOR, quando aplicável, pagar as parcelas da dívida vencidas e as despesas de que trata o inciso II do § 3o do art. 27, hipótese em que convalescerá o contrato de Alienação Fiduciária. </w:t>
       </w:r>
     </w:p>
     <w:p>
@@ -2149,7 +2833,15 @@
         <w:t xml:space="preserve"> </w:t>
       </w:r>
       <w:r>
-        <w:t xml:space="preserve">Consolidada a propriedade do(s) Imóvel(eis) em nome da FIDUCIÁRIA, esta promoverá os públicos leilões, extrajudicialmente, para alienação em questão, no prazo de 30 (trinta) dias contados do registro da referida consolidação. </w:t>
+        <w:t xml:space="preserve">Consolidada a propriedade </w:t>
+      </w:r>
+      <w:proofErr w:type="gramStart"/>
+      <w:r>
+        <w:t>do(</w:t>
+      </w:r>
+      <w:proofErr w:type="gramEnd"/>
+      <w:r>
+        <w:t xml:space="preserve">s) Imóvel(eis) em nome da FIDUCIÁRIA, esta promoverá os públicos leilões, extrajudicialmente, para alienação em questão, no prazo de 30 (trinta) dias contados do registro da referida consolidação. </w:t>
       </w:r>
     </w:p>
     <w:p>
@@ -2241,7 +2933,15 @@
         <w:t>5.4.</w:t>
       </w:r>
       <w:r>
-        <w:t xml:space="preserve"> Os leilões públicos extrajudiciais (primeiro e segundo) serão anunciados em edital único, resumido, por três vezes em jornal de ampla circulação na Comarca da situação do(s) Imóvel(eis) ou em outro de comarca de fácil acesso, se, no local do(s) Imóvel(eis) não houver imprensa com circulação diária;</w:t>
+        <w:t xml:space="preserve"> Os leilões públicos extrajudiciais (primeiro e segundo) serão anunciados em edital único, resumido, por três vezes em jornal de ampla circulação na Comarca da situação </w:t>
+      </w:r>
+      <w:proofErr w:type="gramStart"/>
+      <w:r>
+        <w:t>do(</w:t>
+      </w:r>
+      <w:proofErr w:type="gramEnd"/>
+      <w:r>
+        <w:t>s) Imóvel(eis) ou em outro de comarca de fácil acesso, se, no local do(s) Imóvel(eis) não houver imprensa com circulação diária;</w:t>
       </w:r>
     </w:p>
     <w:p>
@@ -2284,12 +2984,45 @@
         <w:ind w:left="-5" w:right="41"/>
         <w:jc w:val="left"/>
       </w:pPr>
-      <w:r>
-        <w:t>fiducianteTerceiroG fiducianteAvalista fiducianteEmitente fiducianteInterveniente</w:t>
-      </w:r>
-      <w:r>
-        <w:t xml:space="preserve"> devedorEmitente</w:t>
-      </w:r>
+      <w:proofErr w:type="spellStart"/>
+      <w:proofErr w:type="gramStart"/>
+      <w:r>
+        <w:t>fiducianteTerceiroG</w:t>
+      </w:r>
+      <w:proofErr w:type="spellEnd"/>
+      <w:proofErr w:type="gramEnd"/>
+      <w:r>
+        <w:t xml:space="preserve"> </w:t>
+      </w:r>
+      <w:proofErr w:type="spellStart"/>
+      <w:r>
+        <w:t>fiducianteAvalista</w:t>
+      </w:r>
+      <w:proofErr w:type="spellEnd"/>
+      <w:r>
+        <w:t xml:space="preserve"> </w:t>
+      </w:r>
+      <w:proofErr w:type="spellStart"/>
+      <w:r>
+        <w:t>fiducianteEmitente</w:t>
+      </w:r>
+      <w:proofErr w:type="spellEnd"/>
+      <w:r>
+        <w:t xml:space="preserve"> </w:t>
+      </w:r>
+      <w:proofErr w:type="spellStart"/>
+      <w:r>
+        <w:t>fiducianteInterveniente</w:t>
+      </w:r>
+      <w:proofErr w:type="spellEnd"/>
+      <w:r>
+        <w:t xml:space="preserve"> </w:t>
+      </w:r>
+      <w:proofErr w:type="spellStart"/>
+      <w:r>
+        <w:t>devedorEmitente</w:t>
+      </w:r>
+      <w:proofErr w:type="spellEnd"/>
     </w:p>
     <w:p>
       <w:pPr>
@@ -2326,7 +3059,16 @@
           <w:b/>
           <w:bCs/>
         </w:rPr>
-        <w:t xml:space="preserve">BMP MONEY PLUS SOCIEDADE DE CRÉDITO DIRETO S.A. </w:t>
+        <w:t>BMP</w:t>
+      </w:r>
+      <w:bookmarkStart w:id="0" w:name="_GoBack"/>
+      <w:bookmarkEnd w:id="0"/>
+      <w:r>
+        <w:rPr>
+          <w:b/>
+          <w:bCs/>
+        </w:rPr>
+        <w:t xml:space="preserve"> SOCIEDADE DE CRÉDITO DIRETO S.A. </w:t>
       </w:r>
     </w:p>
     <w:p>
@@ -2411,7 +3153,15 @@
         <w:t>Dívida</w:t>
       </w:r>
       <w:r>
-        <w:t xml:space="preserve">, somado aos encargos, dos prêmios de seguro, dos encargos legais, inclusive tributos, e das contribuições condominiais, aos valores correspondentes ao imposto sobre transmissão inter vivos e ao laudêmio, se for o caso, pagos para efeito de consolidação da propriedade fiduciária no patrimônio da FIDUCIÁRIA, e às </w:t>
+        <w:t xml:space="preserve">, somado aos encargos, dos prêmios de seguro, dos encargos legais, inclusive tributos, e das contribuições condominiais, aos valores correspondentes ao imposto sobre transmissão </w:t>
+      </w:r>
+      <w:proofErr w:type="spellStart"/>
+      <w:r>
+        <w:t>inter</w:t>
+      </w:r>
+      <w:proofErr w:type="spellEnd"/>
+      <w:r>
+        <w:t xml:space="preserve"> vivos e ao laudêmio, se for o caso, pagos para efeito de consolidação da propriedade fiduciária no patrimônio da FIDUCIÁRIA, e às </w:t>
       </w:r>
       <w:r>
         <w:rPr>
@@ -2439,7 +3189,15 @@
         <w:t xml:space="preserve">5.6. </w:t>
       </w:r>
       <w:r>
-        <w:t>Para os fins do disposto na cláusula 5.5. deste instrumento, as datas, horários e locais dos leilões serão comunicados ao devedor mediante correspondência dirigida aos endereços constantes do contrato, inclusive ao endereço eletrônico.</w:t>
+        <w:t xml:space="preserve">Para os fins do disposto na cláusula 5.5. </w:t>
+      </w:r>
+      <w:proofErr w:type="gramStart"/>
+      <w:r>
+        <w:t>deste</w:t>
+      </w:r>
+      <w:proofErr w:type="gramEnd"/>
+      <w:r>
+        <w:t xml:space="preserve"> instrumento, as datas, horários e locais dos leilões serão comunicados ao devedor mediante correspondência dirigida aos endereços constantes do contrato, inclusive ao endereço eletrônico.</w:t>
       </w:r>
     </w:p>
     <w:p>
@@ -2629,7 +3387,15 @@
         <w:t>Dívida</w:t>
       </w:r>
       <w:r>
-        <w:t xml:space="preserve"> somado às Despesas e dos Encargos, considerar-se-á extinta a dívida e exonerada a FIDUCIÁRIA da obrigação de entregar ao(s) FIDUCIANTE(S) o sobejo retratado na clausula acima. </w:t>
+        <w:t xml:space="preserve"> somado às Despesas e dos Encargos, considerar-se-á extinta a dívida e exonerada a FIDUCIÁRIA da obrigação de entregar </w:t>
+      </w:r>
+      <w:proofErr w:type="gramStart"/>
+      <w:r>
+        <w:t>ao(</w:t>
+      </w:r>
+      <w:proofErr w:type="gramEnd"/>
+      <w:r>
+        <w:t xml:space="preserve">s) FIDUCIANTE(S) o sobejo retratado na clausula acima. </w:t>
       </w:r>
     </w:p>
     <w:p>
@@ -2671,7 +3437,15 @@
         <w:t>no prazo de cinco dias a contar da data do segundo leilão</w:t>
       </w:r>
       <w:r>
-        <w:t xml:space="preserve">, dará ao(s) FIDUCIANTE(S) quitação da dívida, mediante termo próprio. </w:t>
+        <w:t xml:space="preserve">, dará </w:t>
+      </w:r>
+      <w:proofErr w:type="gramStart"/>
+      <w:r>
+        <w:t>ao(</w:t>
+      </w:r>
+      <w:proofErr w:type="gramEnd"/>
+      <w:r>
+        <w:t xml:space="preserve">s) FIDUCIANTE(S) quitação da dívida, mediante termo próprio. </w:t>
       </w:r>
     </w:p>
     <w:p>
@@ -2684,7 +3458,15 @@
         <w:ind w:left="0" w:right="49" w:firstLine="0"/>
       </w:pPr>
       <w:r>
-        <w:t>Se o(s) Imóvel (eis) estiver(em) locado(s), a locação poderá ser denunciada com o prazo de 30(trinta) dias para desocupação, salvo se tiver havido aquiescência por escrito da FIDUCIÁRIA, devendo a denúncia ser realizada no prazo de 90(noventa) dias a contar da data da consolidação da propriedade na FIDUCIÁRIA, devendo essa condição constar expressamente em cláusula contratual específica, destacando-se das demais por sua apresentação gráfica.</w:t>
+        <w:t xml:space="preserve">Se </w:t>
+      </w:r>
+      <w:proofErr w:type="gramStart"/>
+      <w:r>
+        <w:t>o(</w:t>
+      </w:r>
+      <w:proofErr w:type="gramEnd"/>
+      <w:r>
+        <w:t>s) Imóvel (eis) estiver(em) locado(s), a locação poderá ser denunciada com o prazo de 30(trinta) dias para desocupação, salvo se tiver havido aquiescência por escrito da FIDUCIÁRIA, devendo a denúncia ser realizada no prazo de 90(noventa) dias a contar da data da consolidação da propriedade na FIDUCIÁRIA, devendo essa condição constar expressamente em cláusula contratual específica, destacando-se das demais por sua apresentação gráfica.</w:t>
       </w:r>
     </w:p>
     <w:p>
@@ -2708,7 +3490,15 @@
         <w:ind w:left="0" w:right="49" w:firstLine="0"/>
       </w:pPr>
       <w:r>
-        <w:t xml:space="preserve">Responde o(s) FIDUCIANTE(S) pelo pagamento dos impostos, taxas, contribuições condominiais e quaisquer outros encargos que recaiam ou venham a recair sobre o(s) </w:t>
+        <w:t xml:space="preserve">Responde </w:t>
+      </w:r>
+      <w:proofErr w:type="gramStart"/>
+      <w:r>
+        <w:t>o(</w:t>
+      </w:r>
+      <w:proofErr w:type="gramEnd"/>
+      <w:r>
+        <w:t xml:space="preserve">s) FIDUCIANTE(S) pelo pagamento dos impostos, taxas, contribuições condominiais e quaisquer outros encargos que recaiam ou venham a recair sobre o(s) </w:t>
       </w:r>
       <w:r>
         <w:lastRenderedPageBreak/>
@@ -2735,8 +3525,13 @@
         </w:numPr>
         <w:ind w:left="0" w:right="49" w:firstLine="0"/>
       </w:pPr>
-      <w:r>
-        <w:t xml:space="preserve">O(s) FIDUCIANTE(S), com anuência expressa da FIDUCIÁRIA, poderá transmitir os direitos de que seja titular sobre o(s) Imóvel(eis) objeto da alienação fiduciária em garantia, assumindo o adquirente as respectivas obrigações. </w:t>
+      <w:proofErr w:type="gramStart"/>
+      <w:r>
+        <w:t>O(</w:t>
+      </w:r>
+      <w:proofErr w:type="gramEnd"/>
+      <w:r>
+        <w:t xml:space="preserve">s) FIDUCIANTE(S), com anuência expressa da FIDUCIÁRIA, poderá transmitir os direitos de que seja titular sobre o(s) Imóvel(eis) objeto da alienação fiduciária em garantia, assumindo o adquirente as respectivas obrigações. </w:t>
       </w:r>
     </w:p>
     <w:p>
@@ -2747,8 +3542,21 @@
         </w:numPr>
         <w:ind w:left="0" w:right="49" w:firstLine="0"/>
       </w:pPr>
-      <w:r>
-        <w:t xml:space="preserve">O(s) FIDUCIANTE(S) deverá(ão) desocupar o imóvel até a data da realização do primeiro público leilão, deixando-o livre e desimpedido de pessoas e coisas. </w:t>
+      <w:proofErr w:type="gramStart"/>
+      <w:r>
+        <w:t>O(</w:t>
+      </w:r>
+      <w:proofErr w:type="gramEnd"/>
+      <w:r>
+        <w:t>s) FIDUCIANTE(S) deverá(</w:t>
+      </w:r>
+      <w:proofErr w:type="spellStart"/>
+      <w:r>
+        <w:t>ão</w:t>
+      </w:r>
+      <w:proofErr w:type="spellEnd"/>
+      <w:r>
+        <w:t xml:space="preserve">) desocupar o imóvel até a data da realização do primeiro público leilão, deixando-o livre e desimpedido de pessoas e coisas. </w:t>
       </w:r>
     </w:p>
     <w:p>
@@ -2817,7 +3625,15 @@
         <w:ind w:left="0" w:right="49" w:firstLine="0"/>
       </w:pPr>
       <w:r>
-        <w:t xml:space="preserve">Na hipótese de insolvência do(s) FIDUCIANTE(S) fica assegurada à FIDUCIÁRIA a restituição do(s) Imóvel(eis) alienado(s) fiduciariamente, na forma da legislação pertinente. </w:t>
+        <w:t xml:space="preserve">Na hipótese de insolvência </w:t>
+      </w:r>
+      <w:proofErr w:type="gramStart"/>
+      <w:r>
+        <w:t>do(</w:t>
+      </w:r>
+      <w:proofErr w:type="gramEnd"/>
+      <w:r>
+        <w:t xml:space="preserve">s) FIDUCIANTE(S) fica assegurada à FIDUCIÁRIA a restituição do(s) Imóvel(eis) alienado(s) fiduciariamente, na forma da legislação pertinente. </w:t>
       </w:r>
     </w:p>
     <w:p>
@@ -2837,8 +3653,13 @@
         </w:r>
       </w:hyperlink>
       <w:hyperlink r:id="rId12" w:anchor="art647">
+        <w:proofErr w:type="spellStart"/>
         <w:r>
-          <w:t>arts. 647</w:t>
+          <w:t>arts</w:t>
+        </w:r>
+        <w:proofErr w:type="spellEnd"/>
+        <w:r>
+          <w:t>. 647</w:t>
         </w:r>
       </w:hyperlink>
       <w:hyperlink r:id="rId13" w:anchor="art647">
@@ -2877,7 +3698,15 @@
         <w:ind w:left="0" w:right="49" w:firstLine="0"/>
       </w:pPr>
       <w:r>
-        <w:t xml:space="preserve">Na hipótese de desapropriação, total ou parcial, do(s) Imóvel(eis), a FIDUCIÁRIA, como proprietária, ainda que em caráter resolúvel, será o único e exclusivo beneficiário da justa e prévia indenização paga pelo poder expropriante. </w:t>
+        <w:t xml:space="preserve">Na hipótese de desapropriação, total ou parcial, </w:t>
+      </w:r>
+      <w:proofErr w:type="gramStart"/>
+      <w:r>
+        <w:t>do(</w:t>
+      </w:r>
+      <w:proofErr w:type="gramEnd"/>
+      <w:r>
+        <w:t xml:space="preserve">s) Imóvel(eis), a FIDUCIÁRIA, como proprietária, ainda que em caráter resolúvel, será o único e exclusivo beneficiário da justa e prévia indenização paga pelo poder expropriante. </w:t>
       </w:r>
     </w:p>
     <w:p>
@@ -2893,7 +3722,15 @@
         <w:ind w:left="-5"/>
       </w:pPr>
       <w:r>
-        <w:t xml:space="preserve">CLÁUSULA SEXTA – DO VALOR DE VENDA DO(S) IMÓVEL(EIS) PARA FINS DE LEILÃO </w:t>
+        <w:t xml:space="preserve">CLÁUSULA SEXTA – DO VALOR DE VENDA </w:t>
+      </w:r>
+      <w:proofErr w:type="gramStart"/>
+      <w:r>
+        <w:t>DO(</w:t>
+      </w:r>
+      <w:proofErr w:type="gramEnd"/>
+      <w:r>
+        <w:t xml:space="preserve">S) IMÓVEL(EIS) PARA FINS DE LEILÃO </w:t>
       </w:r>
     </w:p>
     <w:p>
@@ -2915,7 +3752,15 @@
         <w:t xml:space="preserve"> </w:t>
       </w:r>
       <w:r>
-        <w:t xml:space="preserve">As Partes convencionam que o valor de venda total do(s) Imóvel(eis) para fins de leilão, é de </w:t>
+        <w:t xml:space="preserve">As Partes convencionam que o valor de venda total </w:t>
+      </w:r>
+      <w:proofErr w:type="gramStart"/>
+      <w:r>
+        <w:t>do(</w:t>
+      </w:r>
+      <w:proofErr w:type="gramEnd"/>
+      <w:r>
+        <w:t xml:space="preserve">s) Imóvel(eis) para fins de leilão, é de </w:t>
       </w:r>
       <w:r>
         <w:rPr>
@@ -2924,20 +3769,31 @@
         </w:rPr>
         <w:t xml:space="preserve"> </w:t>
       </w:r>
+      <w:proofErr w:type="spellStart"/>
       <w:r>
         <w:rPr>
           <w:b/>
           <w:bCs/>
         </w:rPr>
-        <w:t>vendaLeilao (</w:t>
-      </w:r>
+        <w:t>vendaLeilao</w:t>
+      </w:r>
+      <w:proofErr w:type="spellEnd"/>
       <w:r>
         <w:rPr>
           <w:b/>
           <w:bCs/>
         </w:rPr>
+        <w:t xml:space="preserve"> (</w:t>
+      </w:r>
+      <w:proofErr w:type="spellStart"/>
+      <w:r>
+        <w:rPr>
+          <w:b/>
+          <w:bCs/>
+        </w:rPr>
         <w:t>ExtensoVendaLeilao</w:t>
       </w:r>
+      <w:proofErr w:type="spellEnd"/>
       <w:r>
         <w:rPr>
           <w:b/>
@@ -2948,22 +3804,65 @@
       <w:r>
         <w:t xml:space="preserve"> conforme Laudo de Avaliação (anexo) elaborado por </w:t>
       </w:r>
+      <w:proofErr w:type="spellStart"/>
       <w:r>
         <w:rPr>
           <w:b/>
           <w:bCs/>
         </w:rPr>
-        <w:t>elaboradorNome - CREA elaboradorCrea</w:t>
-      </w:r>
+        <w:t>elaboradorNome</w:t>
+      </w:r>
+      <w:proofErr w:type="spellEnd"/>
+      <w:r>
+        <w:rPr>
+          <w:b/>
+          <w:bCs/>
+        </w:rPr>
+        <w:t xml:space="preserve"> - CREA </w:t>
+      </w:r>
+      <w:proofErr w:type="spellStart"/>
+      <w:r>
+        <w:rPr>
+          <w:b/>
+          <w:bCs/>
+        </w:rPr>
+        <w:t>elaboradorCrea</w:t>
+      </w:r>
+      <w:proofErr w:type="spellEnd"/>
       <w:r>
         <w:t xml:space="preserve"> e responsável </w:t>
       </w:r>
+      <w:proofErr w:type="spellStart"/>
       <w:r>
         <w:rPr>
           <w:b/>
           <w:bCs/>
         </w:rPr>
-        <w:t>responsavelNome - CREA responsavelCrea,</w:t>
+        <w:t>responsavelNome</w:t>
+      </w:r>
+      <w:proofErr w:type="spellEnd"/>
+      <w:r>
+        <w:rPr>
+          <w:b/>
+          <w:bCs/>
+        </w:rPr>
+        <w:t xml:space="preserve"> - CREA </w:t>
+      </w:r>
+      <w:proofErr w:type="spellStart"/>
+      <w:r>
+        <w:rPr>
+          <w:b/>
+          <w:bCs/>
+        </w:rPr>
+        <w:t>responsavelCrea</w:t>
+      </w:r>
+      <w:proofErr w:type="spellEnd"/>
+      <w:r>
+        <w:rPr>
+          <w:b/>
+          <w:bCs/>
+        </w:rPr>
+        <w:t>,</w:t>
       </w:r>
       <w:r>
         <w:t xml:space="preserve"> o qual deverá ser devidamente atualizado pelo IGP-M/FGV, desde a data base do Laudo até a data de realização de cada leilão (“</w:t>
@@ -2975,7 +3874,15 @@
         <w:t>Valor de Venda do Imóvel(eis) em Leilão</w:t>
       </w:r>
       <w:r>
-        <w:t>” ou “Valor do Imóvel(eis)”).  (novo)</w:t>
+        <w:t>” ou “Valor do Imóvel(eis)”).  (</w:t>
+      </w:r>
+      <w:proofErr w:type="gramStart"/>
+      <w:r>
+        <w:t>novo</w:t>
+      </w:r>
+      <w:proofErr w:type="gramEnd"/>
+      <w:r>
+        <w:t>)</w:t>
       </w:r>
     </w:p>
     <w:p>
@@ -2992,7 +3899,15 @@
         <w:t>6.2.</w:t>
       </w:r>
       <w:r>
-        <w:t xml:space="preserve"> Até o pagamento integral da(s) CCB(s), a qualquer momento e independentemente do devido cumprimento das demais obrigações da </w:t>
+        <w:t xml:space="preserve"> Até o pagamento integral </w:t>
+      </w:r>
+      <w:proofErr w:type="gramStart"/>
+      <w:r>
+        <w:t>da(</w:t>
+      </w:r>
+      <w:proofErr w:type="gramEnd"/>
+      <w:r>
+        <w:t xml:space="preserve">s) CCB(s), a qualquer momento e independentemente do devido cumprimento das demais obrigações da </w:t>
       </w:r>
       <w:r>
         <w:rPr>
@@ -3004,6 +3919,7 @@
       <w:r>
         <w:t xml:space="preserve"> </w:t>
       </w:r>
+      <w:proofErr w:type="spellStart"/>
       <w:r>
         <w:rPr>
           <w:b/>
@@ -3011,9 +3927,11 @@
         </w:rPr>
         <w:t>nomeEmitente</w:t>
       </w:r>
+      <w:proofErr w:type="spellEnd"/>
       <w:r>
         <w:t xml:space="preserve"> contratadas no âmbito da CCB, o valor do Imóvel(eis) deverá ser equivalente a, pelo menos, </w:t>
       </w:r>
+      <w:proofErr w:type="spellStart"/>
       <w:r>
         <w:rPr>
           <w:b/>
@@ -3021,6 +3939,7 @@
         </w:rPr>
         <w:t>porcentagemImovel</w:t>
       </w:r>
+      <w:proofErr w:type="spellEnd"/>
       <w:r>
         <w:rPr>
           <w:b/>
@@ -3035,6 +3954,7 @@
         </w:rPr>
         <w:t>(</w:t>
       </w:r>
+      <w:proofErr w:type="spellStart"/>
       <w:r>
         <w:rPr>
           <w:rFonts w:asciiTheme="minorHAnsi" w:hAnsiTheme="minorHAnsi" w:cstheme="minorHAnsi"/>
@@ -3043,6 +3963,7 @@
         </w:rPr>
         <w:t>xtensoPorcentagemImovel</w:t>
       </w:r>
+      <w:proofErr w:type="spellEnd"/>
       <w:r>
         <w:rPr>
           <w:b/>
@@ -3068,14 +3989,30 @@
       <w:r>
         <w:t xml:space="preserve"> Na hipótese de a Razão Mínima não ser observada, a qualquer momento, </w:t>
       </w:r>
-      <w:r>
-        <w:rPr>
-          <w:b/>
-        </w:rPr>
-        <w:t>o(s) FIDUCIANTE(S)</w:t>
-      </w:r>
-      <w:r>
-        <w:t xml:space="preserve"> deverá(ão), no prazo de até 10 (dez) dias contados do recebimento de comunicação nesse sentido, oferecer à </w:t>
+      <w:proofErr w:type="gramStart"/>
+      <w:r>
+        <w:rPr>
+          <w:b/>
+        </w:rPr>
+        <w:t>o(</w:t>
+      </w:r>
+      <w:proofErr w:type="gramEnd"/>
+      <w:r>
+        <w:rPr>
+          <w:b/>
+        </w:rPr>
+        <w:t>s) FIDUCIANTE(S)</w:t>
+      </w:r>
+      <w:r>
+        <w:t xml:space="preserve"> deverá(</w:t>
+      </w:r>
+      <w:proofErr w:type="spellStart"/>
+      <w:r>
+        <w:t>ão</w:t>
+      </w:r>
+      <w:proofErr w:type="spellEnd"/>
+      <w:r>
+        <w:t xml:space="preserve">), no prazo de até 10 (dez) dias contados do recebimento de comunicação nesse sentido, oferecer à </w:t>
       </w:r>
       <w:r>
         <w:rPr>
@@ -3084,7 +4021,15 @@
         <w:t>FIDUCIÁRIA</w:t>
       </w:r>
       <w:r>
-        <w:t xml:space="preserve"> outra garantia que este considere aceitável, a seu exclusivo critério, para reforço das garantias nos termos da(s) CCBs. </w:t>
+        <w:t xml:space="preserve"> outra garantia que este considere aceitável, a seu exclusivo critério, para reforço das garantias nos termos da(s) </w:t>
+      </w:r>
+      <w:proofErr w:type="spellStart"/>
+      <w:r>
+        <w:t>CCBs</w:t>
+      </w:r>
+      <w:proofErr w:type="spellEnd"/>
+      <w:r>
+        <w:t xml:space="preserve">. </w:t>
       </w:r>
     </w:p>
     <w:p>
@@ -3123,16 +4068,44 @@
         <w:rPr>
           <w:u w:val="single" w:color="000000"/>
         </w:rPr>
-        <w:t>imposto sobre transmissão inter vivos, exigível por força da consolidação da propriedade em</w:t>
-      </w:r>
-      <w:r>
-        <w:t xml:space="preserve"> </w:t>
-      </w:r>
+        <w:t xml:space="preserve">imposto sobre transmissão </w:t>
+      </w:r>
+      <w:proofErr w:type="spellStart"/>
       <w:r>
         <w:rPr>
           <w:u w:val="single" w:color="000000"/>
         </w:rPr>
-        <w:t>nome do credor fiduciário, o Valor Mínimo de Venda do Imóvel(eis) em Leilão deverá</w:t>
+        <w:t>inter</w:t>
+      </w:r>
+      <w:proofErr w:type="spellEnd"/>
+      <w:r>
+        <w:rPr>
+          <w:u w:val="single" w:color="000000"/>
+        </w:rPr>
+        <w:t xml:space="preserve"> vivos, exigível por força da consolidação da propriedade em</w:t>
+      </w:r>
+      <w:r>
+        <w:t xml:space="preserve"> </w:t>
+      </w:r>
+      <w:r>
+        <w:rPr>
+          <w:u w:val="single" w:color="000000"/>
+        </w:rPr>
+        <w:t xml:space="preserve">nome do credor fiduciário, o Valor Mínimo de Venda do </w:t>
+      </w:r>
+      <w:proofErr w:type="gramStart"/>
+      <w:r>
+        <w:rPr>
+          <w:u w:val="single" w:color="000000"/>
+        </w:rPr>
+        <w:t>Imóvel(</w:t>
+      </w:r>
+      <w:proofErr w:type="gramEnd"/>
+      <w:r>
+        <w:rPr>
+          <w:u w:val="single" w:color="000000"/>
+        </w:rPr>
+        <w:t>eis) em Leilão deverá</w:t>
       </w:r>
       <w:r>
         <w:t xml:space="preserve"> </w:t>
@@ -3205,6 +4178,7 @@
       <w:pPr>
         <w:ind w:left="-5" w:right="49"/>
       </w:pPr>
+      <w:proofErr w:type="gramStart"/>
       <w:r>
         <w:rPr>
           <w:b/>
@@ -3218,7 +4192,11 @@
         <w:t xml:space="preserve"> </w:t>
       </w:r>
       <w:r>
-        <w:t xml:space="preserve">As obrigações constituídas por esta Alienação Fiduciária são extensivas e obrigatórias aos cessionários, promissários-cessionários, herdeiros e sucessores a qualquer título das Partes.  </w:t>
+        <w:t>As</w:t>
+      </w:r>
+      <w:proofErr w:type="gramEnd"/>
+      <w:r>
+        <w:t xml:space="preserve"> obrigações constituídas por esta Alienação Fiduciária são extensivas e obrigatórias aos cessionários, promissários-cessionários, herdeiros e sucessores a qualquer título das Partes.  </w:t>
       </w:r>
     </w:p>
     <w:p>
@@ -3233,7 +4211,15 @@
         <w:t>7.4</w:t>
       </w:r>
       <w:r>
-        <w:t xml:space="preserve"> Na hipótese de desapropriação total ou parcial do Imóvel(eis), a </w:t>
+        <w:t xml:space="preserve"> Na hipótese de desapropriação total ou parcial do </w:t>
+      </w:r>
+      <w:proofErr w:type="gramStart"/>
+      <w:r>
+        <w:t>Imóvel(</w:t>
+      </w:r>
+      <w:proofErr w:type="gramEnd"/>
+      <w:r>
+        <w:t xml:space="preserve">eis), a </w:t>
       </w:r>
       <w:r>
         <w:rPr>
@@ -3250,6 +4236,7 @@
         <w:spacing w:after="208"/>
         <w:ind w:left="-5" w:right="49"/>
       </w:pPr>
+      <w:proofErr w:type="gramStart"/>
       <w:r>
         <w:rPr>
           <w:b/>
@@ -3264,7 +4251,11 @@
         <w:t xml:space="preserve"> </w:t>
       </w:r>
       <w:r>
-        <w:t xml:space="preserve">Se, no dia de seu recebimento pela </w:t>
+        <w:t>Se</w:t>
+      </w:r>
+      <w:proofErr w:type="gramEnd"/>
+      <w:r>
+        <w:t xml:space="preserve">, no dia de seu recebimento pela </w:t>
       </w:r>
       <w:r>
         <w:rPr>
@@ -3288,11 +4279,19 @@
       <w:r>
         <w:t xml:space="preserve">Superior ao saldo devedor das Obrigações Garantidas à época, a importância que sobejar será entregue aos </w:t>
       </w:r>
-      <w:r>
-        <w:rPr>
-          <w:b/>
-        </w:rPr>
-        <w:t>FIDUCIANTE(S)</w:t>
+      <w:proofErr w:type="gramStart"/>
+      <w:r>
+        <w:rPr>
+          <w:b/>
+        </w:rPr>
+        <w:t>FIDUCIANTE(</w:t>
+      </w:r>
+      <w:proofErr w:type="gramEnd"/>
+      <w:r>
+        <w:rPr>
+          <w:b/>
+        </w:rPr>
+        <w:t>S)</w:t>
       </w:r>
       <w:r>
         <w:t>; ou</w:t>
@@ -3328,11 +4327,19 @@
       <w:r>
         <w:t xml:space="preserve">ficarão exonerados da obrigação de restituição de qualquer quantia, a que título for, em favor dos </w:t>
       </w:r>
-      <w:r>
-        <w:rPr>
-          <w:b/>
-        </w:rPr>
-        <w:t>FIDUCIANTE(S)</w:t>
+      <w:proofErr w:type="gramStart"/>
+      <w:r>
+        <w:rPr>
+          <w:b/>
+        </w:rPr>
+        <w:t>FIDUCIANTE(</w:t>
+      </w:r>
+      <w:proofErr w:type="gramEnd"/>
+      <w:r>
+        <w:rPr>
+          <w:b/>
+        </w:rPr>
+        <w:t>S)</w:t>
       </w:r>
       <w:r>
         <w:t>, pela integral liquidação das Obrigações Garantidas.</w:t>
@@ -3380,7 +4387,11 @@
         <w:t xml:space="preserve">constantes </w:t>
       </w:r>
       <w:r>
-        <w:t xml:space="preserve">da cláusula 5.4.1 </w:t>
+        <w:t xml:space="preserve">da cláusula </w:t>
+      </w:r>
+      <w:proofErr w:type="gramStart"/>
+      <w:r>
+        <w:t xml:space="preserve">5.4.1 </w:t>
       </w:r>
       <w:r>
         <w:t xml:space="preserve"> </w:t>
@@ -3388,6 +4399,7 @@
       <w:r>
         <w:t>desta</w:t>
       </w:r>
+      <w:proofErr w:type="gramEnd"/>
       <w:r>
         <w:t xml:space="preserve"> Alienação Fiduciária, ou em outros que venham a indicar, por escrito, no curso desta relação. As comunicações serão consideradas entregues quando recebidas sob protocolo, com “aviso de recebimento” expedido pela Empresa Brasileira de Correios e Telégrafos ou por telegrama nos endereços acima. Cada Parte deverá comunicar imediatamente a outra sobre a mudança de seu endereço</w:t>
       </w:r>
@@ -3395,7 +4407,15 @@
         <w:t xml:space="preserve">, </w:t>
       </w:r>
       <w:r>
-        <w:t>observado o disposto no item 4.4. alínea “g”</w:t>
+        <w:t xml:space="preserve">observado o disposto no item 4.4. </w:t>
+      </w:r>
+      <w:proofErr w:type="gramStart"/>
+      <w:r>
+        <w:t>alínea</w:t>
+      </w:r>
+      <w:proofErr w:type="gramEnd"/>
+      <w:r>
+        <w:t xml:space="preserve"> “g”</w:t>
       </w:r>
       <w:r>
         <w:t xml:space="preserve">. </w:t>
@@ -3428,7 +4448,15 @@
         <w:t>FIDUCIÁRIA</w:t>
       </w:r>
       <w:r>
-        <w:t xml:space="preserve"> de forma irrevogável e irretratável, para representá-lo(s) na celebração de escrituras de registro da presente que eventualmente se façam necessárias por exigência do competente Oficial de Registro de Imóveis, podendo este descrever e caracterizar o(s) Imóvel(eis), suas benfeitorias, perímetro e confrontantes, bem como cumprir alterar todo e qualquer outro item que se faça necessário, desde que mantidas as condições comerciais ora pactuadas, podendo inclusive substabelecer, com reservas os poderes ora conferidos. Ainda, o(s) </w:t>
+        <w:t xml:space="preserve"> de forma irrevogável e irretratável, para representá-lo(s) na celebração de escrituras de registro da presente que eventualmente se façam necessárias por exigência do competente Oficial de Registro de Imóveis, podendo este descrever e caracterizar o(s) Imóvel(eis), suas benfeitorias, perímetro e confrontantes, bem como cumprir alterar todo e qualquer outro item que se faça necessário, desde que mantidas as condições comerciais ora pactuadas, podendo inclusive substabelecer, com reservas os poderes ora conferidos. Ainda, </w:t>
+      </w:r>
+      <w:proofErr w:type="gramStart"/>
+      <w:r>
+        <w:t>o(</w:t>
+      </w:r>
+      <w:proofErr w:type="gramEnd"/>
+      <w:r>
+        <w:t xml:space="preserve">s) </w:t>
       </w:r>
       <w:r>
         <w:rPr>
@@ -3452,11 +4480,19 @@
       <w:r>
         <w:t>Os “</w:t>
       </w:r>
-      <w:r>
-        <w:rPr>
-          <w:i/>
-        </w:rPr>
-        <w:t>Considerandos”</w:t>
+      <w:proofErr w:type="spellStart"/>
+      <w:r>
+        <w:rPr>
+          <w:i/>
+        </w:rPr>
+        <w:t>Considerandos</w:t>
+      </w:r>
+      <w:proofErr w:type="spellEnd"/>
+      <w:r>
+        <w:rPr>
+          <w:i/>
+        </w:rPr>
+        <w:t>”</w:t>
       </w:r>
       <w:r>
         <w:t xml:space="preserve"> e os Anexos constituem partes integrantes e inseparáveis da presente Alienação Fiduciária, e serão considerados meios válidos e eficazes para fins de interpretação das Cláusulas deste.  </w:t>
@@ -3484,7 +4520,15 @@
         <w:t xml:space="preserve">8.1 </w:t>
       </w:r>
       <w:r>
-        <w:t>A presente Alienação Fiduciária é regida, material e processualmente, pelas leis da República Federativa do Brasil e faz parte acessória da(s) CCB(s).</w:t>
+        <w:t xml:space="preserve">A presente Alienação Fiduciária é regida, material e processualmente, pelas leis da República Federativa do Brasil e faz parte acessória </w:t>
+      </w:r>
+      <w:proofErr w:type="gramStart"/>
+      <w:r>
+        <w:t>da(</w:t>
+      </w:r>
+      <w:proofErr w:type="gramEnd"/>
+      <w:r>
+        <w:t>s) CCB(s).</w:t>
       </w:r>
       <w:r>
         <w:rPr>
@@ -3505,6 +4549,7 @@
         <w:lastRenderedPageBreak/>
         <w:t xml:space="preserve">8.2 </w:t>
       </w:r>
+      <w:proofErr w:type="gramStart"/>
       <w:r>
         <w:rPr>
           <w:b/>
@@ -3512,7 +4557,11 @@
         <w:tab/>
       </w:r>
       <w:r>
-        <w:t xml:space="preserve">Todo litígio ou controvérsia originário ou decorrente desta Alienação Fiduciária e dos demais Documentos da Operação será submetido ao Foro da Comarca de São Paulo, Estado de São Paulo, único competente para conhecer e dirimir quaisquer questões ou litígios, com renúncia expressa a qualquer outro, por mais privilegiado que seja ou venha a ser. </w:t>
+        <w:t>Todo</w:t>
+      </w:r>
+      <w:proofErr w:type="gramEnd"/>
+      <w:r>
+        <w:t xml:space="preserve"> litígio ou controvérsia originário ou decorrente desta Alienação Fiduciária e dos demais Documentos da Operação será submetido ao Foro da Comarca de São Paulo, Estado de São Paulo, único competente para conhecer e dirimir quaisquer questões ou litígios, com renúncia expressa a qualquer outro, por mais privilegiado que seja ou venha a ser. </w:t>
       </w:r>
     </w:p>
     <w:p>
@@ -3530,7 +4579,31 @@
         <w:ind w:left="-5" w:right="49"/>
       </w:pPr>
       <w:r>
-        <w:t>São Paulo, SP, emissaoDia de emissaoMes de emissaoAno.</w:t>
+        <w:t xml:space="preserve">São Paulo, SP, </w:t>
+      </w:r>
+      <w:proofErr w:type="spellStart"/>
+      <w:r>
+        <w:t>emissaoDia</w:t>
+      </w:r>
+      <w:proofErr w:type="spellEnd"/>
+      <w:r>
+        <w:t xml:space="preserve"> de </w:t>
+      </w:r>
+      <w:proofErr w:type="spellStart"/>
+      <w:r>
+        <w:t>emissaoMes</w:t>
+      </w:r>
+      <w:proofErr w:type="spellEnd"/>
+      <w:r>
+        <w:t xml:space="preserve"> de </w:t>
+      </w:r>
+      <w:proofErr w:type="spellStart"/>
+      <w:r>
+        <w:t>emissaoAno</w:t>
+      </w:r>
+      <w:proofErr w:type="spellEnd"/>
+      <w:r>
+        <w:t>.</w:t>
       </w:r>
     </w:p>
     <w:p>
@@ -3589,7 +4662,77 @@
           <w:color w:val="000000" w:themeColor="text1"/>
         </w:rPr>
         <w:lastRenderedPageBreak/>
-        <w:t>(Página de assinaturas da Cédula de Crédito Bancário nº XXXXXX, emitida por nomeEmitente, CPF/MF nº cpfEmitente, em favor de BMP MONEY PLUS SOCIEDADE DE CRÉDITO DIRETO S.A., CNPJ/ MF sob nº 34.337.707/0001-00, em dataDeEmissao).</w:t>
+        <w:t xml:space="preserve">(Página de assinaturas da Cédula de Crédito Bancário nº XXXXXX, emitida por </w:t>
+      </w:r>
+      <w:proofErr w:type="spellStart"/>
+      <w:r>
+        <w:rPr>
+          <w:i/>
+          <w:iCs/>
+          <w:color w:val="000000" w:themeColor="text1"/>
+        </w:rPr>
+        <w:t>nomeEmitente</w:t>
+      </w:r>
+      <w:proofErr w:type="spellEnd"/>
+      <w:r>
+        <w:rPr>
+          <w:i/>
+          <w:iCs/>
+          <w:color w:val="000000" w:themeColor="text1"/>
+        </w:rPr>
+        <w:t xml:space="preserve">, CPF/MF nº </w:t>
+      </w:r>
+      <w:proofErr w:type="spellStart"/>
+      <w:r>
+        <w:rPr>
+          <w:i/>
+          <w:iCs/>
+          <w:color w:val="000000" w:themeColor="text1"/>
+        </w:rPr>
+        <w:t>cpfEmit</w:t>
+      </w:r>
+      <w:r>
+        <w:rPr>
+          <w:i/>
+          <w:iCs/>
+          <w:color w:val="000000" w:themeColor="text1"/>
+        </w:rPr>
+        <w:t>ente</w:t>
+      </w:r>
+      <w:proofErr w:type="spellEnd"/>
+      <w:r>
+        <w:rPr>
+          <w:i/>
+          <w:iCs/>
+          <w:color w:val="000000" w:themeColor="text1"/>
+        </w:rPr>
+        <w:t>, em favor de BMP</w:t>
+      </w:r>
+      <w:r>
+        <w:rPr>
+          <w:i/>
+          <w:iCs/>
+          <w:color w:val="000000" w:themeColor="text1"/>
+        </w:rPr>
+        <w:t xml:space="preserve"> SOCIEDADE DE CRÉDITO DIRETO S.A., CNPJ/ MF sob nº 34.337.707/0001-00, em </w:t>
+      </w:r>
+      <w:proofErr w:type="spellStart"/>
+      <w:r>
+        <w:rPr>
+          <w:i/>
+          <w:iCs/>
+          <w:color w:val="000000" w:themeColor="text1"/>
+        </w:rPr>
+        <w:t>dataDeEmissao</w:t>
+      </w:r>
+      <w:proofErr w:type="spellEnd"/>
+      <w:r>
+        <w:rPr>
+          <w:i/>
+          <w:iCs/>
+          <w:color w:val="000000" w:themeColor="text1"/>
+        </w:rPr>
+        <w:t>).</w:t>
       </w:r>
     </w:p>
     <w:p>
@@ -3682,7 +4825,15 @@
                 <w:sz w:val="22"/>
                 <w:szCs w:val="22"/>
               </w:rPr>
-              <w:t xml:space="preserve">BMP MONEY PLUS SOCIEDADE DE CRÉDITO </w:t>
+              <w:t>BMP</w:t>
+            </w:r>
+            <w:r>
+              <w:rPr>
+                <w:color w:val="000000" w:themeColor="text1"/>
+                <w:sz w:val="22"/>
+                <w:szCs w:val="22"/>
+              </w:rPr>
+              <w:t xml:space="preserve"> SOCIEDADE DE CRÉDITO </w:t>
             </w:r>
           </w:p>
           <w:p>
@@ -3764,6 +4915,8 @@
                 <w:szCs w:val="22"/>
               </w:rPr>
             </w:pPr>
+            <w:proofErr w:type="spellStart"/>
+            <w:proofErr w:type="gramStart"/>
             <w:r>
               <w:rPr>
                 <w:color w:val="000000" w:themeColor="text1"/>
@@ -3772,6 +4925,8 @@
               </w:rPr>
               <w:t>nomeEmitente</w:t>
             </w:r>
+            <w:proofErr w:type="spellEnd"/>
+            <w:proofErr w:type="gramEnd"/>
           </w:p>
           <w:p>
             <w:pPr>
@@ -3779,6 +4934,8 @@
               <w:ind w:right="40"/>
               <w:cnfStyle w:val="100000000000" w:firstRow="1" w:lastRow="0" w:firstColumn="0" w:lastColumn="0" w:oddVBand="0" w:evenVBand="0" w:oddHBand="0" w:evenHBand="0" w:firstRowFirstColumn="0" w:firstRowLastColumn="0" w:lastRowFirstColumn="0" w:lastRowLastColumn="0"/>
             </w:pPr>
+            <w:proofErr w:type="spellStart"/>
+            <w:proofErr w:type="gramStart"/>
             <w:r>
               <w:rPr>
                 <w:b w:val="0"/>
@@ -3786,6 +4943,8 @@
               </w:rPr>
               <w:t>classeEmitente</w:t>
             </w:r>
+            <w:proofErr w:type="spellEnd"/>
+            <w:proofErr w:type="gramEnd"/>
           </w:p>
         </w:tc>
       </w:tr>
@@ -3858,6 +5017,8 @@
                 <w:lang w:val="en-PH"/>
               </w:rPr>
             </w:pPr>
+            <w:proofErr w:type="spellStart"/>
+            <w:proofErr w:type="gramStart"/>
             <w:r>
               <w:rPr>
                 <w:color w:val="000000" w:themeColor="text1"/>
@@ -3866,6 +5027,8 @@
               </w:rPr>
               <w:t>nomeInterveniente</w:t>
             </w:r>
+            <w:proofErr w:type="spellEnd"/>
+            <w:proofErr w:type="gramEnd"/>
           </w:p>
           <w:p>
             <w:pPr>
@@ -3919,6 +5082,8 @@
                 <w:szCs w:val="22"/>
               </w:rPr>
             </w:pPr>
+            <w:proofErr w:type="spellStart"/>
+            <w:proofErr w:type="gramStart"/>
             <w:r>
               <w:rPr>
                 <w:b/>
@@ -3929,6 +5094,8 @@
               </w:rPr>
               <w:t>nomeAvalista</w:t>
             </w:r>
+            <w:proofErr w:type="spellEnd"/>
+            <w:proofErr w:type="gramEnd"/>
           </w:p>
           <w:p>
             <w:pPr>
@@ -3978,6 +5145,8 @@
                 <w:szCs w:val="22"/>
               </w:rPr>
             </w:pPr>
+            <w:proofErr w:type="spellStart"/>
+            <w:proofErr w:type="gramStart"/>
             <w:r>
               <w:rPr>
                 <w:b/>
@@ -3988,6 +5157,8 @@
               </w:rPr>
               <w:t>nomeTerceiroG</w:t>
             </w:r>
+            <w:proofErr w:type="spellEnd"/>
+            <w:proofErr w:type="gramEnd"/>
           </w:p>
           <w:p>
             <w:pPr>
@@ -4023,8 +5194,13 @@
               <w:ind w:right="40"/>
               <w:cnfStyle w:val="000000000000" w:firstRow="0" w:lastRow="0" w:firstColumn="0" w:lastColumn="0" w:oddVBand="0" w:evenVBand="0" w:oddHBand="0" w:evenHBand="0" w:firstRowFirstColumn="0" w:firstRowLastColumn="0" w:lastRowFirstColumn="0" w:lastRowLastColumn="0"/>
             </w:pPr>
+            <w:proofErr w:type="gramStart"/>
             <w:r>
-              <w:t>FIDUCIANTE(S)</w:t>
+              <w:t>FIDUCIANTE(</w:t>
+            </w:r>
+            <w:proofErr w:type="gramEnd"/>
+            <w:r>
+              <w:t>S)</w:t>
             </w:r>
           </w:p>
           <w:p>
@@ -4289,6 +5465,7 @@
                 <w:szCs w:val="22"/>
               </w:rPr>
             </w:pPr>
+            <w:proofErr w:type="gramStart"/>
             <w:r>
               <w:rPr>
                 <w:b w:val="0"/>
@@ -4302,6 +5479,7 @@
             <w:r>
               <w:tab/>
             </w:r>
+            <w:proofErr w:type="gramEnd"/>
             <w:r>
               <w:rPr>
                 <w:b w:val="0"/>
@@ -4388,7 +5566,15 @@
         <w:ind w:right="60"/>
       </w:pPr>
       <w:r>
-        <w:t>ANEXO I – MATRÍCULA DO(S) IMÓVEL(EIS)</w:t>
+        <w:t xml:space="preserve">ANEXO I – MATRÍCULA </w:t>
+      </w:r>
+      <w:proofErr w:type="gramStart"/>
+      <w:r>
+        <w:t>DO(</w:t>
+      </w:r>
+      <w:proofErr w:type="gramEnd"/>
+      <w:r>
+        <w:t>S) IMÓVEL(EIS)</w:t>
       </w:r>
       <w:r>
         <w:rPr>
@@ -4449,7 +5635,23 @@
           <w:b/>
           <w:u w:val="single" w:color="000000"/>
         </w:rPr>
-        <w:t>ANEXO II – LAUDO(S) DE AVALIAÇÃO</w:t>
+        <w:t xml:space="preserve">ANEXO II – </w:t>
+      </w:r>
+      <w:proofErr w:type="gramStart"/>
+      <w:r>
+        <w:rPr>
+          <w:b/>
+          <w:u w:val="single" w:color="000000"/>
+        </w:rPr>
+        <w:t>LAUDO(</w:t>
+      </w:r>
+      <w:proofErr w:type="gramEnd"/>
+      <w:r>
+        <w:rPr>
+          <w:b/>
+          <w:u w:val="single" w:color="000000"/>
+        </w:rPr>
+        <w:t>S) DE AVALIAÇÃO</w:t>
       </w:r>
       <w:r>
         <w:rPr>
@@ -5003,7 +6205,7 @@
         <w:noProof/>
         <w:sz w:val="20"/>
       </w:rPr>
-      <w:t>4</w:t>
+      <w:t>16</w:t>
     </w:r>
     <w:r>
       <w:rPr>
@@ -10286,7 +11488,7 @@
 </file>
 
 <file path=customXml/itemProps1.xml><?xml version="1.0" encoding="utf-8"?>
-<ds:datastoreItem xmlns:ds="http://schemas.openxmlformats.org/officeDocument/2006/customXml" ds:itemID="{C3D428C2-F85B-4FEC-B3C8-249D2906D905}">
+<ds:datastoreItem xmlns:ds="http://schemas.openxmlformats.org/officeDocument/2006/customXml" ds:itemID="{913498E2-1C19-47D5-9662-F59AA2ECAF2D}">
   <ds:schemaRefs>
     <ds:schemaRef ds:uri="http://schemas.openxmlformats.org/officeDocument/2006/bibliography"/>
   </ds:schemaRefs>

</xml_diff>